<commit_message>
added exp1 folder as requested in assignment with exp1 data
</commit_message>
<xml_diff>
--- a/Report.docx
+++ b/Report.docx
@@ -807,8 +807,9 @@
     <w:p>
       <w:pPr>
         <w:pStyle w:val="TextBody"/>
-        <w:spacing w:before="0" w:after="140"/>
-        <w:rPr/>
+        <w:rPr>
+          <w:rFonts w:ascii="Times New Roman" w:hAnsi="Times New Roman"/>
+        </w:rPr>
       </w:pPr>
       <w:r>
         <w:rPr>
@@ -832,6 +833,581 @@
           <w:rFonts w:ascii="Times New Roman" w:hAnsi="Times New Roman"/>
         </w:rPr>
         <w:t xml:space="preserve"> will almost always be represented as a contrast between both the linear stack implementation and the KD tree implementation, with the exception of Experiment 3 which does not ask for a comparison between KD and linear times. All data can be seen in their raw format in their respective folders.</w:t>
+      </w:r>
+    </w:p>
+    <w:p>
+      <w:pPr>
+        <w:pStyle w:val="TextBody"/>
+        <w:rPr>
+          <w:rFonts w:ascii="Times New Roman" w:hAnsi="Times New Roman"/>
+        </w:rPr>
+      </w:pPr>
+      <w:r>
+        <w:rPr>
+          <w:rFonts w:ascii="Times New Roman" w:hAnsi="Times New Roman"/>
+        </w:rPr>
+      </w:r>
+    </w:p>
+    <w:p>
+      <w:pPr>
+        <w:pStyle w:val="Heading1"/>
+        <w:rPr>
+          <w:rFonts w:ascii="Times New Roman" w:hAnsi="Times New Roman"/>
+        </w:rPr>
+      </w:pPr>
+      <w:r>
+        <w:rPr>
+          <w:rFonts w:ascii="Times New Roman" w:hAnsi="Times New Roman"/>
+        </w:rPr>
+        <w:t>Experiment 1</w:t>
+      </w:r>
+    </w:p>
+    <w:p>
+      <w:pPr>
+        <w:pStyle w:val="TextBody"/>
+        <w:rPr>
+          <w:rFonts w:ascii="Times New Roman" w:hAnsi="Times New Roman"/>
+        </w:rPr>
+      </w:pPr>
+      <w:r>
+        <w:rPr/>
+      </w:r>
+    </w:p>
+    <w:p>
+      <w:pPr>
+        <w:pStyle w:val="TextBody"/>
+        <w:rPr/>
+      </w:pPr>
+      <w:r>
+        <w:rPr>
+          <w:rFonts w:ascii="Times New Roman" w:hAnsi="Times New Roman"/>
+        </w:rPr>
+        <w:t>Experiment 1 consisted of us given several 3D points and asked to find all neighbours and the amount of neighbours using both a given (and correct) linear stack implementation and our own KD tree implementation. This experiment was mostly to verify that the KD tree implementation worked, and the tests prove tat, although both methods work differently, they provide the same results. Here is a short exerpt from the folder.</w:t>
+      </w:r>
+    </w:p>
+    <w:p>
+      <w:pPr>
+        <w:pStyle w:val="TextBody"/>
+        <w:spacing w:before="0" w:after="140"/>
+        <w:rPr>
+          <w:rFonts w:ascii="Times New Roman" w:hAnsi="Times New Roman"/>
+        </w:rPr>
+      </w:pPr>
+      <w:r>
+        <w:rPr/>
+        <mc:AlternateContent>
+          <mc:Choice Requires="wps">
+            <w:drawing>
+              <wp:anchor behindDoc="0" distT="0" distB="0" distL="0" distR="0" simplePos="0" locked="0" layoutInCell="1" allowOverlap="1" relativeHeight="2">
+                <wp:simplePos x="0" y="0"/>
+                <wp:positionH relativeFrom="column">
+                  <wp:posOffset>31750</wp:posOffset>
+                </wp:positionH>
+                <wp:positionV relativeFrom="paragraph">
+                  <wp:posOffset>144780</wp:posOffset>
+                </wp:positionV>
+                <wp:extent cx="3012440" cy="14898370"/>
+                <wp:effectExtent l="0" t="0" r="0" b="0"/>
+                <wp:wrapNone/>
+                <wp:docPr id="1" name="Shape1"/>
+                <a:graphic xmlns:a="http://schemas.openxmlformats.org/drawingml/2006/main">
+                  <a:graphicData uri="http://schemas.microsoft.com/office/word/2010/wordprocessingShape">
+                    <wps:wsp>
+                      <wps:cNvSpPr txBox="1"/>
+                      <wps:spPr>
+                        <a:xfrm>
+                          <a:off x="0" y="0"/>
+                          <a:ext cx="3011760" cy="14897880"/>
+                        </a:xfrm>
+                        <a:prstGeom prst="rect">
+                          <a:avLst/>
+                        </a:prstGeom>
+                        <a:noFill/>
+                        <a:ln>
+                          <a:noFill/>
+                        </a:ln>
+                      </wps:spPr>
+                      <wps:txbx>
+                        <w:txbxContent>
+                          <w:p>
+                            <w:pPr>
+                              <w:overflowPunct w:val="false"/>
+                              <w:rPr/>
+                            </w:pPr>
+                            <w:r>
+                              <w:rPr/>
+                              <w:t>(-5.429850155, 0.807567048, -0.398216823):</w:t>
+                            </w:r>
+                          </w:p>
+                          <w:p>
+                            <w:pPr>
+                              <w:overflowPunct w:val="false"/>
+                              <w:rPr/>
+                            </w:pPr>
+                            <w:r>
+                              <w:rPr/>
+                              <w:t>number of neighbors = 5</w:t>
+                            </w:r>
+                          </w:p>
+                          <w:p>
+                            <w:pPr>
+                              <w:overflowPunct w:val="false"/>
+                              <w:rPr/>
+                            </w:pPr>
+                            <w:r>
+                              <w:rPr/>
+                              <w:t>[(-5.420458778974271,0.7891803562243134,-0.3973486218703048), (-5.429850154613408,0.8075670478362598,-0.3982168226988382), (-5.43030556398262,0.8246710769927127,-0.3984338736632657), (-5.432677820578597,0.8420909833742529,-0.3987956432309413), (-5.415942549526783,0.7715622302147948,-0.3968421613600826)]</w:t>
+                            </w:r>
+                          </w:p>
+                          <w:p>
+                            <w:pPr>
+                              <w:overflowPunct w:val="false"/>
+                              <w:rPr/>
+                            </w:pPr>
+                            <w:r>
+                              <w:rPr/>
+                            </w:r>
+                          </w:p>
+                          <w:p>
+                            <w:pPr>
+                              <w:overflowPunct w:val="false"/>
+                              <w:rPr/>
+                            </w:pPr>
+                            <w:r>
+                              <w:rPr/>
+                              <w:t>(12.97637373, 5.09061138, 0.762238889)</w:t>
+                            </w:r>
+                          </w:p>
+                          <w:p>
+                            <w:pPr>
+                              <w:overflowPunct w:val="false"/>
+                              <w:rPr/>
+                            </w:pPr>
+                            <w:r>
+                              <w:rPr/>
+                              <w:t>number of neighbors = 2</w:t>
+                            </w:r>
+                          </w:p>
+                          <w:p>
+                            <w:pPr>
+                              <w:overflowPunct w:val="false"/>
+                              <w:rPr/>
+                            </w:pPr>
+                            <w:r>
+                              <w:rPr/>
+                              <w:t>[(-12.992860583393504,5.051138148093654,0.7622934861842156), (-12.976373725118926,5.090611379773172,0.7622388885867976)]</w:t>
+                            </w:r>
+                          </w:p>
+                          <w:p>
+                            <w:pPr>
+                              <w:overflowPunct w:val="false"/>
+                              <w:rPr/>
+                            </w:pPr>
+                            <w:r>
+                              <w:rPr/>
+                            </w:r>
+                          </w:p>
+                          <w:p>
+                            <w:pPr>
+                              <w:overflowPunct w:val="false"/>
+                              <w:rPr/>
+                            </w:pPr>
+                            <w:r>
+                              <w:rPr/>
+                              <w:t>javac *.java &amp;&amp; java Exp1 kd 0.05 Point_Cloud1.csv -36.10818686 14.2416184 4.293473762</w:t>
+                            </w:r>
+                          </w:p>
+                          <w:p>
+                            <w:pPr>
+                              <w:overflowPunct w:val="false"/>
+                              <w:rPr/>
+                            </w:pPr>
+                            <w:r>
+                              <w:rPr/>
+                              <w:t>number of neighbors = 1</w:t>
+                            </w:r>
+                          </w:p>
+                          <w:p>
+                            <w:pPr>
+                              <w:overflowPunct w:val="false"/>
+                              <w:rPr/>
+                            </w:pPr>
+                            <w:r>
+                              <w:rPr/>
+                              <w:t>[(-36.10818686248445,14.241618397722052,4.293473761897471)]</w:t>
+                            </w:r>
+                          </w:p>
+                          <w:p>
+                            <w:pPr>
+                              <w:overflowPunct w:val="false"/>
+                              <w:rPr/>
+                            </w:pPr>
+                            <w:r>
+                              <w:rPr/>
+                            </w:r>
+                          </w:p>
+                          <w:p>
+                            <w:pPr>
+                              <w:overflowPunct w:val="false"/>
+                              <w:rPr/>
+                            </w:pPr>
+                            <w:r>
+                              <w:rPr/>
+                              <w:t>javac *.java &amp;&amp; java Exp1 kd 0.05 Point_Cloud1.csv 3.107437007 0.032869335 0.428397562</w:t>
+                            </w:r>
+                          </w:p>
+                          <w:p>
+                            <w:pPr>
+                              <w:overflowPunct w:val="false"/>
+                              <w:rPr/>
+                            </w:pPr>
+                            <w:r>
+                              <w:rPr/>
+                              <w:t>number of neighbors = 17</w:t>
+                            </w:r>
+                          </w:p>
+                          <w:p>
+                            <w:pPr>
+                              <w:overflowPunct w:val="false"/>
+                              <w:rPr/>
+                            </w:pPr>
+                            <w:r>
+                              <w:rPr/>
+                              <w:t>[(3.106996584743287,0.0607965822112821,0.3982019007320806), (3.1121272286089696,0.0513459811348819,0.3988373764321324), (3.123179921500925,0.041944387155322,0.4002354917039907), (3.1233786019830654,0.0227801237087123,0.4002354923207727), (3.1274271451816897,0.0036195964459265,0.4007438901352219), (3.1431306038656457,0.032567946655484,0.4027774803812885), (3.124626229458665,0.071407284130788,0.4308557147843563), (3.101060042170619,0.0613504651643957,0.4275782041593502), (3.102224266499409,0.0518528106206318,0.4277147594345744), (3.1074370070938127,0.0328693350571258,0.4283975616247083), (3.110494894440637,0.0233580135464159,0.4288072530996791), (3.124448583809515,0.0042909825235033,0.4307191323087426), (3.127132326652067,0.0426729987558792,0.4311288249443483), (3.1491863135474705,0.0139866281830143,0.4341331975609065), (3.120500565609992,0.0626817334571532,0.4610553779823442), (3.1325477563686954,0.0533098761028178,0.4628090065256689), (3.135663991597881,0.0437404978846847,0.4632473987090112)]</w:t>
+                            </w:r>
+                          </w:p>
+                          <w:p>
+                            <w:pPr>
+                              <w:overflowPunct w:val="false"/>
+                              <w:rPr/>
+                            </w:pPr>
+                            <w:r>
+                              <w:rPr/>
+                            </w:r>
+                          </w:p>
+                          <w:p>
+                            <w:pPr>
+                              <w:overflowPunct w:val="false"/>
+                              <w:rPr/>
+                            </w:pPr>
+                            <w:r>
+                              <w:rPr/>
+                              <w:t>javac *.java &amp;&amp; java Exp1 kd 0.05 Point_Cloud1.csv 11.58047393 2.990601868 1.865463342</w:t>
+                            </w:r>
+                          </w:p>
+                          <w:p>
+                            <w:pPr>
+                              <w:overflowPunct w:val="false"/>
+                              <w:rPr/>
+                            </w:pPr>
+                            <w:r>
+                              <w:rPr/>
+                              <w:t>number of neighbors = 2</w:t>
+                            </w:r>
+                          </w:p>
+                          <w:p>
+                            <w:pPr>
+                              <w:overflowPunct w:val="false"/>
+                              <w:rPr/>
+                            </w:pPr>
+                            <w:r>
+                              <w:rPr/>
+                              <w:t>[(11.597053489523276,3.032865894391464,1.8696242228185609), (11.580473933555549,2.9906018684790574,1.8654633424019456)]</w:t>
+                            </w:r>
+                          </w:p>
+                          <w:p>
+                            <w:pPr>
+                              <w:overflowPunct w:val="false"/>
+                              <w:rPr/>
+                            </w:pPr>
+                            <w:r>
+                              <w:rPr/>
+                            </w:r>
+                          </w:p>
+                          <w:p>
+                            <w:pPr>
+                              <w:overflowPunct w:val="false"/>
+                              <w:rPr/>
+                            </w:pPr>
+                            <w:r>
+                              <w:rPr/>
+                              <w:t>javac *.java &amp;&amp; java Exp1 kd 0.05 Point_Cloud1.csv 14.15982089 4.680702457 -0.133791584</w:t>
+                            </w:r>
+                          </w:p>
+                          <w:p>
+                            <w:pPr>
+                              <w:overflowPunct w:val="false"/>
+                              <w:rPr/>
+                            </w:pPr>
+                            <w:r>
+                              <w:rPr/>
+                              <w:t>number of neighbors = 2</w:t>
+                            </w:r>
+                          </w:p>
+                          <w:p>
+                            <w:pPr>
+                              <w:overflowPunct w:val="false"/>
+                              <w:rPr/>
+                            </w:pPr>
+                            <w:r>
+                              <w:rPr/>
+                              <w:t>[(14.159820885717384,4.680702456874969,-0.1337915844837233), (14.180766680737111,4.639415392714257,-0.1338543779659772)]</w:t>
+                            </w:r>
+                          </w:p>
+                        </w:txbxContent>
+                      </wps:txbx>
+                      <wps:bodyPr wrap="square" lIns="0" rIns="0" tIns="0" bIns="0">
+                        <a:spAutoFit/>
+                      </wps:bodyPr>
+                    </wps:wsp>
+                  </a:graphicData>
+                </a:graphic>
+              </wp:anchor>
+            </w:drawing>
+          </mc:Choice>
+          <mc:Fallback>
+            <w:pict>
+              <v:shapetype id="_x0000_t202" coordsize="21600,21600" o:spt="202" path="m,l,21600l21600,21600l21600,xe">
+                <v:stroke joinstyle="miter"/>
+                <v:path gradientshapeok="t" o:connecttype="rect"/>
+              </v:shapetype>
+              <v:shape id="shape_0" ID="Shape1" stroked="f" style="position:absolute;margin-left:2.5pt;margin-top:11.4pt;width:237.1pt;height:1173pt" type="shapetype_202">
+                <v:textbox>
+                  <w:txbxContent>
+                    <w:p>
+                      <w:pPr>
+                        <w:overflowPunct w:val="false"/>
+                        <w:rPr/>
+                      </w:pPr>
+                      <w:r>
+                        <w:rPr/>
+                        <w:t>(-5.429850155, 0.807567048, -0.398216823):</w:t>
+                      </w:r>
+                    </w:p>
+                    <w:p>
+                      <w:pPr>
+                        <w:overflowPunct w:val="false"/>
+                        <w:rPr/>
+                      </w:pPr>
+                      <w:r>
+                        <w:rPr/>
+                        <w:t>number of neighbors = 5</w:t>
+                      </w:r>
+                    </w:p>
+                    <w:p>
+                      <w:pPr>
+                        <w:overflowPunct w:val="false"/>
+                        <w:rPr/>
+                      </w:pPr>
+                      <w:r>
+                        <w:rPr/>
+                        <w:t>[(-5.420458778974271,0.7891803562243134,-0.3973486218703048), (-5.429850154613408,0.8075670478362598,-0.3982168226988382), (-5.43030556398262,0.8246710769927127,-0.3984338736632657), (-5.432677820578597,0.8420909833742529,-0.3987956432309413), (-5.415942549526783,0.7715622302147948,-0.3968421613600826)]</w:t>
+                      </w:r>
+                    </w:p>
+                    <w:p>
+                      <w:pPr>
+                        <w:overflowPunct w:val="false"/>
+                        <w:rPr/>
+                      </w:pPr>
+                      <w:r>
+                        <w:rPr/>
+                      </w:r>
+                    </w:p>
+                    <w:p>
+                      <w:pPr>
+                        <w:overflowPunct w:val="false"/>
+                        <w:rPr/>
+                      </w:pPr>
+                      <w:r>
+                        <w:rPr/>
+                        <w:t>(12.97637373, 5.09061138, 0.762238889)</w:t>
+                      </w:r>
+                    </w:p>
+                    <w:p>
+                      <w:pPr>
+                        <w:overflowPunct w:val="false"/>
+                        <w:rPr/>
+                      </w:pPr>
+                      <w:r>
+                        <w:rPr/>
+                        <w:t>number of neighbors = 2</w:t>
+                      </w:r>
+                    </w:p>
+                    <w:p>
+                      <w:pPr>
+                        <w:overflowPunct w:val="false"/>
+                        <w:rPr/>
+                      </w:pPr>
+                      <w:r>
+                        <w:rPr/>
+                        <w:t>[(-12.992860583393504,5.051138148093654,0.7622934861842156), (-12.976373725118926,5.090611379773172,0.7622388885867976)]</w:t>
+                      </w:r>
+                    </w:p>
+                    <w:p>
+                      <w:pPr>
+                        <w:overflowPunct w:val="false"/>
+                        <w:rPr/>
+                      </w:pPr>
+                      <w:r>
+                        <w:rPr/>
+                      </w:r>
+                    </w:p>
+                    <w:p>
+                      <w:pPr>
+                        <w:overflowPunct w:val="false"/>
+                        <w:rPr/>
+                      </w:pPr>
+                      <w:r>
+                        <w:rPr/>
+                        <w:t>javac *.java &amp;&amp; java Exp1 kd 0.05 Point_Cloud1.csv -36.10818686 14.2416184 4.293473762</w:t>
+                      </w:r>
+                    </w:p>
+                    <w:p>
+                      <w:pPr>
+                        <w:overflowPunct w:val="false"/>
+                        <w:rPr/>
+                      </w:pPr>
+                      <w:r>
+                        <w:rPr/>
+                        <w:t>number of neighbors = 1</w:t>
+                      </w:r>
+                    </w:p>
+                    <w:p>
+                      <w:pPr>
+                        <w:overflowPunct w:val="false"/>
+                        <w:rPr/>
+                      </w:pPr>
+                      <w:r>
+                        <w:rPr/>
+                        <w:t>[(-36.10818686248445,14.241618397722052,4.293473761897471)]</w:t>
+                      </w:r>
+                    </w:p>
+                    <w:p>
+                      <w:pPr>
+                        <w:overflowPunct w:val="false"/>
+                        <w:rPr/>
+                      </w:pPr>
+                      <w:r>
+                        <w:rPr/>
+                      </w:r>
+                    </w:p>
+                    <w:p>
+                      <w:pPr>
+                        <w:overflowPunct w:val="false"/>
+                        <w:rPr/>
+                      </w:pPr>
+                      <w:r>
+                        <w:rPr/>
+                        <w:t>javac *.java &amp;&amp; java Exp1 kd 0.05 Point_Cloud1.csv 3.107437007 0.032869335 0.428397562</w:t>
+                      </w:r>
+                    </w:p>
+                    <w:p>
+                      <w:pPr>
+                        <w:overflowPunct w:val="false"/>
+                        <w:rPr/>
+                      </w:pPr>
+                      <w:r>
+                        <w:rPr/>
+                        <w:t>number of neighbors = 17</w:t>
+                      </w:r>
+                    </w:p>
+                    <w:p>
+                      <w:pPr>
+                        <w:overflowPunct w:val="false"/>
+                        <w:rPr/>
+                      </w:pPr>
+                      <w:r>
+                        <w:rPr/>
+                        <w:t>[(3.106996584743287,0.0607965822112821,0.3982019007320806), (3.1121272286089696,0.0513459811348819,0.3988373764321324), (3.123179921500925,0.041944387155322,0.4002354917039907), (3.1233786019830654,0.0227801237087123,0.4002354923207727), (3.1274271451816897,0.0036195964459265,0.4007438901352219), (3.1431306038656457,0.032567946655484,0.4027774803812885), (3.124626229458665,0.071407284130788,0.4308557147843563), (3.101060042170619,0.0613504651643957,0.4275782041593502), (3.102224266499409,0.0518528106206318,0.4277147594345744), (3.1074370070938127,0.0328693350571258,0.4283975616247083), (3.110494894440637,0.0233580135464159,0.4288072530996791), (3.124448583809515,0.0042909825235033,0.4307191323087426), (3.127132326652067,0.0426729987558792,0.4311288249443483), (3.1491863135474705,0.0139866281830143,0.4341331975609065), (3.120500565609992,0.0626817334571532,0.4610553779823442), (3.1325477563686954,0.0533098761028178,0.4628090065256689), (3.135663991597881,0.0437404978846847,0.4632473987090112)]</w:t>
+                      </w:r>
+                    </w:p>
+                    <w:p>
+                      <w:pPr>
+                        <w:overflowPunct w:val="false"/>
+                        <w:rPr/>
+                      </w:pPr>
+                      <w:r>
+                        <w:rPr/>
+                      </w:r>
+                    </w:p>
+                    <w:p>
+                      <w:pPr>
+                        <w:overflowPunct w:val="false"/>
+                        <w:rPr/>
+                      </w:pPr>
+                      <w:r>
+                        <w:rPr/>
+                        <w:t>javac *.java &amp;&amp; java Exp1 kd 0.05 Point_Cloud1.csv 11.58047393 2.990601868 1.865463342</w:t>
+                      </w:r>
+                    </w:p>
+                    <w:p>
+                      <w:pPr>
+                        <w:overflowPunct w:val="false"/>
+                        <w:rPr/>
+                      </w:pPr>
+                      <w:r>
+                        <w:rPr/>
+                        <w:t>number of neighbors = 2</w:t>
+                      </w:r>
+                    </w:p>
+                    <w:p>
+                      <w:pPr>
+                        <w:overflowPunct w:val="false"/>
+                        <w:rPr/>
+                      </w:pPr>
+                      <w:r>
+                        <w:rPr/>
+                        <w:t>[(11.597053489523276,3.032865894391464,1.8696242228185609), (11.580473933555549,2.9906018684790574,1.8654633424019456)]</w:t>
+                      </w:r>
+                    </w:p>
+                    <w:p>
+                      <w:pPr>
+                        <w:overflowPunct w:val="false"/>
+                        <w:rPr/>
+                      </w:pPr>
+                      <w:r>
+                        <w:rPr/>
+                      </w:r>
+                    </w:p>
+                    <w:p>
+                      <w:pPr>
+                        <w:overflowPunct w:val="false"/>
+                        <w:rPr/>
+                      </w:pPr>
+                      <w:r>
+                        <w:rPr/>
+                        <w:t>javac *.java &amp;&amp; java Exp1 kd 0.05 Point_Cloud1.csv 14.15982089 4.680702457 -0.133791584</w:t>
+                      </w:r>
+                    </w:p>
+                    <w:p>
+                      <w:pPr>
+                        <w:overflowPunct w:val="false"/>
+                        <w:rPr/>
+                      </w:pPr>
+                      <w:r>
+                        <w:rPr/>
+                        <w:t>number of neighbors = 2</w:t>
+                      </w:r>
+                    </w:p>
+                    <w:p>
+                      <w:pPr>
+                        <w:overflowPunct w:val="false"/>
+                        <w:rPr/>
+                      </w:pPr>
+                      <w:r>
+                        <w:rPr/>
+                        <w:t>[(14.159820885717384,4.680702456874969,-0.1337915844837233), (14.180766680737111,4.639415392714257,-0.1338543779659772)]</w:t>
+                      </w:r>
+                    </w:p>
+                  </w:txbxContent>
+                </v:textbox>
+                <w10:wrap type="square"/>
+                <v:fill o:detectmouseclick="t" on="false"/>
+                <v:stroke color="black" joinstyle="round" endcap="flat"/>
+              </v:shape>
+            </w:pict>
+          </mc:Fallback>
+        </mc:AlternateContent>
       </w:r>
     </w:p>
     <w:sectPr>
@@ -980,7 +1556,7 @@
   <w:docDefaults>
     <w:rPrDefault>
       <w:rPr>
-        <w:rFonts w:ascii="Liberation Serif" w:hAnsi="Liberation Serif" w:eastAsia="Noto Serif CJK SC" w:cs="Lohit Devanagari"/>
+        <w:rFonts w:ascii="Times New Roman" w:hAnsi="Times New Roman" w:eastAsia="Noto Serif CJK SC" w:cs="Lohit Devanagari"/>
         <w:kern w:val="2"/>
         <w:szCs w:val="24"/>
         <w:lang w:val="en-CA" w:eastAsia="zh-CN" w:bidi="hi-IN"/>
@@ -1003,7 +1579,7 @@
       <w:jc w:val="left"/>
     </w:pPr>
     <w:rPr>
-      <w:rFonts w:ascii="Liberation Serif" w:hAnsi="Liberation Serif" w:eastAsia="Noto Serif CJK SC" w:cs="Lohit Devanagari"/>
+      <w:rFonts w:eastAsia="Noto Serif CJK SC" w:cs="Lohit Devanagari" w:ascii="Times New Roman" w:hAnsi="Times New Roman"/>
       <w:color w:val="auto"/>
       <w:kern w:val="2"/>
       <w:sz w:val="24"/>
@@ -1041,7 +1617,7 @@
       <w:spacing w:before="240" w:after="120"/>
     </w:pPr>
     <w:rPr>
-      <w:rFonts w:ascii="Liberation Sans" w:hAnsi="Liberation Sans" w:eastAsia="Noto Sans CJK SC" w:cs="Lohit Devanagari"/>
+      <w:rFonts w:ascii="Times New Roman" w:hAnsi="Times New Roman" w:eastAsia="Noto Sans CJK SC" w:cs="Lohit Devanagari"/>
       <w:sz w:val="28"/>
       <w:szCs w:val="28"/>
     </w:rPr>

</xml_diff>

<commit_message>
added linear experiment 3 calculations
</commit_message>
<xml_diff>
--- a/Report.docx
+++ b/Report.docx
@@ -832,7 +832,7 @@
         <w:rPr>
           <w:rFonts w:ascii="Times New Roman" w:hAnsi="Times New Roman"/>
         </w:rPr>
-        <w:t xml:space="preserve"> will almost always be represented as a contrast between both the linear stack implementation and the KD tree implementation, with the exception of Experiment 3 which does not ask for a comparison between KD and linear times. All data can be seen in their raw format in their respective folders.</w:t>
+        <w:t xml:space="preserve"> will almost always be represented as a contrast between both the linear stack implementation and the KD tree implementation. All data can be seen in their raw format in their respective folders.</w:t>
       </w:r>
     </w:p>
     <w:p>
@@ -882,19 +882,38 @@
         <w:rPr>
           <w:rFonts w:ascii="Times New Roman" w:hAnsi="Times New Roman"/>
         </w:rPr>
-        <w:t>Experiment 1 consisted of us given several 3D points and asked to find all neighbours and the amount of neighbours using both a given (and correct) linear stack implementation and our own KD tree implementation. This experiment was mostly to verify that the KD tree implementation worked, and the tests prove tat, although both methods work differently, they provide the same results. Here is a short exerpt from the folder.</w:t>
-      </w:r>
-    </w:p>
-    <w:p>
-      <w:pPr>
-        <w:pStyle w:val="TextBody"/>
-        <w:spacing w:before="0" w:after="140"/>
-        <w:rPr>
-          <w:rFonts w:ascii="Times New Roman" w:hAnsi="Times New Roman"/>
-        </w:rPr>
-      </w:pPr>
-      <w:r>
-        <w:rPr/>
+        <w:t xml:space="preserve">Experiment 1 consisted of us given several 3D points and asked to find all neighbours and the amount of neighbours using both a given (and correct) linear stack implementation and our own KD tree implementation. This experiment was mostly to verify that the KD tree implementation worked, and the tests prove tat, although both methods work differently, they provide the same results. Here is a short exerpt from the folder. </w:t>
+      </w:r>
+      <w:r>
+        <w:rPr>
+          <w:rFonts w:ascii="Times New Roman" w:hAnsi="Times New Roman"/>
+        </w:rPr>
+        <w:t xml:space="preserve">Note, </w:t>
+      </w:r>
+      <w:r>
+        <w:rPr>
+          <w:rFonts w:eastAsia="Noto Serif CJK SC" w:cs="Lohit Devanagari" w:ascii="Times New Roman" w:hAnsi="Times New Roman"/>
+          <w:color w:val="auto"/>
+          <w:kern w:val="2"/>
+          <w:sz w:val="24"/>
+          <w:szCs w:val="24"/>
+          <w:lang w:val="en-CA" w:eastAsia="zh-CN" w:bidi="hi-IN"/>
+        </w:rPr>
+        <w:t>these are from</w:t>
+      </w:r>
+      <w:r>
+        <w:rPr>
+          <w:rFonts w:ascii="Times New Roman" w:hAnsi="Times New Roman"/>
+        </w:rPr>
+        <w:t xml:space="preserve"> the Exp1_results folder, not exp1.</w:t>
+      </w:r>
+    </w:p>
+    <w:p>
+      <w:pPr>
+        <w:pStyle w:val="TextBody"/>
+        <w:rPr/>
+      </w:pPr>
+      <w:r>
         <mc:AlternateContent>
           <mc:Choice Requires="wps">
             <w:drawing>
@@ -906,7 +925,7 @@
                 <wp:positionV relativeFrom="paragraph">
                   <wp:posOffset>144780</wp:posOffset>
                 </wp:positionV>
-                <wp:extent cx="3012440" cy="14898370"/>
+                <wp:extent cx="3012440" cy="3947160"/>
                 <wp:effectExtent l="0" t="0" r="0" b="0"/>
                 <wp:wrapNone/>
                 <wp:docPr id="1" name="Shape1"/>
@@ -917,7 +936,7 @@
                       <wps:spPr>
                         <a:xfrm>
                           <a:off x="0" y="0"/>
-                          <a:ext cx="3011760" cy="14897880"/>
+                          <a:ext cx="3011760" cy="3946680"/>
                         </a:xfrm>
                         <a:prstGeom prst="rect">
                           <a:avLst/>
@@ -935,7 +954,10 @@
                               <w:rPr/>
                             </w:pPr>
                             <w:r>
-                              <w:rPr/>
+                              <w:rPr>
+                                <w:sz w:val="24"/>
+                                <w:szCs w:val="24"/>
+                              </w:rPr>
                               <w:t>(-5.429850155, 0.807567048, -0.398216823):</w:t>
                             </w:r>
                           </w:p>
@@ -945,7 +967,10 @@
                               <w:rPr/>
                             </w:pPr>
                             <w:r>
-                              <w:rPr/>
+                              <w:rPr>
+                                <w:sz w:val="24"/>
+                                <w:szCs w:val="24"/>
+                              </w:rPr>
                               <w:t>number of neighbors = 5</w:t>
                             </w:r>
                           </w:p>
@@ -955,7 +980,10 @@
                               <w:rPr/>
                             </w:pPr>
                             <w:r>
-                              <w:rPr/>
+                              <w:rPr>
+                                <w:sz w:val="24"/>
+                                <w:szCs w:val="24"/>
+                              </w:rPr>
                               <w:t>[(-5.420458778974271,0.7891803562243134,-0.3973486218703048), (-5.429850154613408,0.8075670478362598,-0.3982168226988382), (-5.43030556398262,0.8246710769927127,-0.3984338736632657), (-5.432677820578597,0.8420909833742529,-0.3987956432309413), (-5.415942549526783,0.7715622302147948,-0.3968421613600826)]</w:t>
                             </w:r>
                           </w:p>
@@ -965,16 +993,22 @@
                               <w:rPr/>
                             </w:pPr>
                             <w:r>
-                              <w:rPr/>
-                            </w:r>
-                          </w:p>
-                          <w:p>
-                            <w:pPr>
-                              <w:overflowPunct w:val="false"/>
-                              <w:rPr/>
-                            </w:pPr>
-                            <w:r>
-                              <w:rPr/>
+                              <w:rPr>
+                                <w:sz w:val="24"/>
+                                <w:szCs w:val="24"/>
+                              </w:rPr>
+                            </w:r>
+                          </w:p>
+                          <w:p>
+                            <w:pPr>
+                              <w:overflowPunct w:val="false"/>
+                              <w:rPr/>
+                            </w:pPr>
+                            <w:r>
+                              <w:rPr>
+                                <w:sz w:val="24"/>
+                                <w:szCs w:val="24"/>
+                              </w:rPr>
                               <w:t>(12.97637373, 5.09061138, 0.762238889)</w:t>
                             </w:r>
                           </w:p>
@@ -984,7 +1018,10 @@
                               <w:rPr/>
                             </w:pPr>
                             <w:r>
-                              <w:rPr/>
+                              <w:rPr>
+                                <w:sz w:val="24"/>
+                                <w:szCs w:val="24"/>
+                              </w:rPr>
                               <w:t>number of neighbors = 2</w:t>
                             </w:r>
                           </w:p>
@@ -994,164 +1031,11 @@
                               <w:rPr/>
                             </w:pPr>
                             <w:r>
-                              <w:rPr/>
+                              <w:rPr>
+                                <w:sz w:val="24"/>
+                                <w:szCs w:val="24"/>
+                              </w:rPr>
                               <w:t>[(-12.992860583393504,5.051138148093654,0.7622934861842156), (-12.976373725118926,5.090611379773172,0.7622388885867976)]</w:t>
-                            </w:r>
-                          </w:p>
-                          <w:p>
-                            <w:pPr>
-                              <w:overflowPunct w:val="false"/>
-                              <w:rPr/>
-                            </w:pPr>
-                            <w:r>
-                              <w:rPr/>
-                            </w:r>
-                          </w:p>
-                          <w:p>
-                            <w:pPr>
-                              <w:overflowPunct w:val="false"/>
-                              <w:rPr/>
-                            </w:pPr>
-                            <w:r>
-                              <w:rPr/>
-                              <w:t>javac *.java &amp;&amp; java Exp1 kd 0.05 Point_Cloud1.csv -36.10818686 14.2416184 4.293473762</w:t>
-                            </w:r>
-                          </w:p>
-                          <w:p>
-                            <w:pPr>
-                              <w:overflowPunct w:val="false"/>
-                              <w:rPr/>
-                            </w:pPr>
-                            <w:r>
-                              <w:rPr/>
-                              <w:t>number of neighbors = 1</w:t>
-                            </w:r>
-                          </w:p>
-                          <w:p>
-                            <w:pPr>
-                              <w:overflowPunct w:val="false"/>
-                              <w:rPr/>
-                            </w:pPr>
-                            <w:r>
-                              <w:rPr/>
-                              <w:t>[(-36.10818686248445,14.241618397722052,4.293473761897471)]</w:t>
-                            </w:r>
-                          </w:p>
-                          <w:p>
-                            <w:pPr>
-                              <w:overflowPunct w:val="false"/>
-                              <w:rPr/>
-                            </w:pPr>
-                            <w:r>
-                              <w:rPr/>
-                            </w:r>
-                          </w:p>
-                          <w:p>
-                            <w:pPr>
-                              <w:overflowPunct w:val="false"/>
-                              <w:rPr/>
-                            </w:pPr>
-                            <w:r>
-                              <w:rPr/>
-                              <w:t>javac *.java &amp;&amp; java Exp1 kd 0.05 Point_Cloud1.csv 3.107437007 0.032869335 0.428397562</w:t>
-                            </w:r>
-                          </w:p>
-                          <w:p>
-                            <w:pPr>
-                              <w:overflowPunct w:val="false"/>
-                              <w:rPr/>
-                            </w:pPr>
-                            <w:r>
-                              <w:rPr/>
-                              <w:t>number of neighbors = 17</w:t>
-                            </w:r>
-                          </w:p>
-                          <w:p>
-                            <w:pPr>
-                              <w:overflowPunct w:val="false"/>
-                              <w:rPr/>
-                            </w:pPr>
-                            <w:r>
-                              <w:rPr/>
-                              <w:t>[(3.106996584743287,0.0607965822112821,0.3982019007320806), (3.1121272286089696,0.0513459811348819,0.3988373764321324), (3.123179921500925,0.041944387155322,0.4002354917039907), (3.1233786019830654,0.0227801237087123,0.4002354923207727), (3.1274271451816897,0.0036195964459265,0.4007438901352219), (3.1431306038656457,0.032567946655484,0.4027774803812885), (3.124626229458665,0.071407284130788,0.4308557147843563), (3.101060042170619,0.0613504651643957,0.4275782041593502), (3.102224266499409,0.0518528106206318,0.4277147594345744), (3.1074370070938127,0.0328693350571258,0.4283975616247083), (3.110494894440637,0.0233580135464159,0.4288072530996791), (3.124448583809515,0.0042909825235033,0.4307191323087426), (3.127132326652067,0.0426729987558792,0.4311288249443483), (3.1491863135474705,0.0139866281830143,0.4341331975609065), (3.120500565609992,0.0626817334571532,0.4610553779823442), (3.1325477563686954,0.0533098761028178,0.4628090065256689), (3.135663991597881,0.0437404978846847,0.4632473987090112)]</w:t>
-                            </w:r>
-                          </w:p>
-                          <w:p>
-                            <w:pPr>
-                              <w:overflowPunct w:val="false"/>
-                              <w:rPr/>
-                            </w:pPr>
-                            <w:r>
-                              <w:rPr/>
-                            </w:r>
-                          </w:p>
-                          <w:p>
-                            <w:pPr>
-                              <w:overflowPunct w:val="false"/>
-                              <w:rPr/>
-                            </w:pPr>
-                            <w:r>
-                              <w:rPr/>
-                              <w:t>javac *.java &amp;&amp; java Exp1 kd 0.05 Point_Cloud1.csv 11.58047393 2.990601868 1.865463342</w:t>
-                            </w:r>
-                          </w:p>
-                          <w:p>
-                            <w:pPr>
-                              <w:overflowPunct w:val="false"/>
-                              <w:rPr/>
-                            </w:pPr>
-                            <w:r>
-                              <w:rPr/>
-                              <w:t>number of neighbors = 2</w:t>
-                            </w:r>
-                          </w:p>
-                          <w:p>
-                            <w:pPr>
-                              <w:overflowPunct w:val="false"/>
-                              <w:rPr/>
-                            </w:pPr>
-                            <w:r>
-                              <w:rPr/>
-                              <w:t>[(11.597053489523276,3.032865894391464,1.8696242228185609), (11.580473933555549,2.9906018684790574,1.8654633424019456)]</w:t>
-                            </w:r>
-                          </w:p>
-                          <w:p>
-                            <w:pPr>
-                              <w:overflowPunct w:val="false"/>
-                              <w:rPr/>
-                            </w:pPr>
-                            <w:r>
-                              <w:rPr/>
-                            </w:r>
-                          </w:p>
-                          <w:p>
-                            <w:pPr>
-                              <w:overflowPunct w:val="false"/>
-                              <w:rPr/>
-                            </w:pPr>
-                            <w:r>
-                              <w:rPr/>
-                              <w:t>javac *.java &amp;&amp; java Exp1 kd 0.05 Point_Cloud1.csv 14.15982089 4.680702457 -0.133791584</w:t>
-                            </w:r>
-                          </w:p>
-                          <w:p>
-                            <w:pPr>
-                              <w:overflowPunct w:val="false"/>
-                              <w:rPr/>
-                            </w:pPr>
-                            <w:r>
-                              <w:rPr/>
-                              <w:t>number of neighbors = 2</w:t>
-                            </w:r>
-                          </w:p>
-                          <w:p>
-                            <w:pPr>
-                              <w:overflowPunct w:val="false"/>
-                              <w:rPr/>
-                            </w:pPr>
-                            <w:r>
-                              <w:rPr/>
-                              <w:t>[(14.159820885717384,4.680702456874969,-0.1337915844837233), (14.180766680737111,4.639415392714257,-0.1338543779659772)]</w:t>
                             </w:r>
                           </w:p>
                         </w:txbxContent>
@@ -1171,7 +1055,7 @@
                 <v:stroke joinstyle="miter"/>
                 <v:path gradientshapeok="t" o:connecttype="rect"/>
               </v:shapetype>
-              <v:shape id="shape_0" ID="Shape1" stroked="f" style="position:absolute;margin-left:2.5pt;margin-top:11.4pt;width:237.1pt;height:1173pt" type="shapetype_202">
+              <v:shape id="shape_0" ID="Shape1" stroked="f" style="position:absolute;margin-left:2.5pt;margin-top:11.4pt;width:237.1pt;height:310.7pt" type="shapetype_202">
                 <v:textbox>
                   <w:txbxContent>
                     <w:p>
@@ -1180,7 +1064,10 @@
                         <w:rPr/>
                       </w:pPr>
                       <w:r>
-                        <w:rPr/>
+                        <w:rPr>
+                          <w:sz w:val="24"/>
+                          <w:szCs w:val="24"/>
+                        </w:rPr>
                         <w:t>(-5.429850155, 0.807567048, -0.398216823):</w:t>
                       </w:r>
                     </w:p>
@@ -1190,7 +1077,10 @@
                         <w:rPr/>
                       </w:pPr>
                       <w:r>
-                        <w:rPr/>
+                        <w:rPr>
+                          <w:sz w:val="24"/>
+                          <w:szCs w:val="24"/>
+                        </w:rPr>
                         <w:t>number of neighbors = 5</w:t>
                       </w:r>
                     </w:p>
@@ -1200,7 +1090,10 @@
                         <w:rPr/>
                       </w:pPr>
                       <w:r>
-                        <w:rPr/>
+                        <w:rPr>
+                          <w:sz w:val="24"/>
+                          <w:szCs w:val="24"/>
+                        </w:rPr>
                         <w:t>[(-5.420458778974271,0.7891803562243134,-0.3973486218703048), (-5.429850154613408,0.8075670478362598,-0.3982168226988382), (-5.43030556398262,0.8246710769927127,-0.3984338736632657), (-5.432677820578597,0.8420909833742529,-0.3987956432309413), (-5.415942549526783,0.7715622302147948,-0.3968421613600826)]</w:t>
                       </w:r>
                     </w:p>
@@ -1210,16 +1103,22 @@
                         <w:rPr/>
                       </w:pPr>
                       <w:r>
-                        <w:rPr/>
-                      </w:r>
-                    </w:p>
-                    <w:p>
-                      <w:pPr>
-                        <w:overflowPunct w:val="false"/>
-                        <w:rPr/>
-                      </w:pPr>
-                      <w:r>
-                        <w:rPr/>
+                        <w:rPr>
+                          <w:sz w:val="24"/>
+                          <w:szCs w:val="24"/>
+                        </w:rPr>
+                      </w:r>
+                    </w:p>
+                    <w:p>
+                      <w:pPr>
+                        <w:overflowPunct w:val="false"/>
+                        <w:rPr/>
+                      </w:pPr>
+                      <w:r>
+                        <w:rPr>
+                          <w:sz w:val="24"/>
+                          <w:szCs w:val="24"/>
+                        </w:rPr>
                         <w:t>(12.97637373, 5.09061138, 0.762238889)</w:t>
                       </w:r>
                     </w:p>
@@ -1229,7 +1128,10 @@
                         <w:rPr/>
                       </w:pPr>
                       <w:r>
-                        <w:rPr/>
+                        <w:rPr>
+                          <w:sz w:val="24"/>
+                          <w:szCs w:val="24"/>
+                        </w:rPr>
                         <w:t>number of neighbors = 2</w:t>
                       </w:r>
                     </w:p>
@@ -1239,164 +1141,11 @@
                         <w:rPr/>
                       </w:pPr>
                       <w:r>
-                        <w:rPr/>
+                        <w:rPr>
+                          <w:sz w:val="24"/>
+                          <w:szCs w:val="24"/>
+                        </w:rPr>
                         <w:t>[(-12.992860583393504,5.051138148093654,0.7622934861842156), (-12.976373725118926,5.090611379773172,0.7622388885867976)]</w:t>
-                      </w:r>
-                    </w:p>
-                    <w:p>
-                      <w:pPr>
-                        <w:overflowPunct w:val="false"/>
-                        <w:rPr/>
-                      </w:pPr>
-                      <w:r>
-                        <w:rPr/>
-                      </w:r>
-                    </w:p>
-                    <w:p>
-                      <w:pPr>
-                        <w:overflowPunct w:val="false"/>
-                        <w:rPr/>
-                      </w:pPr>
-                      <w:r>
-                        <w:rPr/>
-                        <w:t>javac *.java &amp;&amp; java Exp1 kd 0.05 Point_Cloud1.csv -36.10818686 14.2416184 4.293473762</w:t>
-                      </w:r>
-                    </w:p>
-                    <w:p>
-                      <w:pPr>
-                        <w:overflowPunct w:val="false"/>
-                        <w:rPr/>
-                      </w:pPr>
-                      <w:r>
-                        <w:rPr/>
-                        <w:t>number of neighbors = 1</w:t>
-                      </w:r>
-                    </w:p>
-                    <w:p>
-                      <w:pPr>
-                        <w:overflowPunct w:val="false"/>
-                        <w:rPr/>
-                      </w:pPr>
-                      <w:r>
-                        <w:rPr/>
-                        <w:t>[(-36.10818686248445,14.241618397722052,4.293473761897471)]</w:t>
-                      </w:r>
-                    </w:p>
-                    <w:p>
-                      <w:pPr>
-                        <w:overflowPunct w:val="false"/>
-                        <w:rPr/>
-                      </w:pPr>
-                      <w:r>
-                        <w:rPr/>
-                      </w:r>
-                    </w:p>
-                    <w:p>
-                      <w:pPr>
-                        <w:overflowPunct w:val="false"/>
-                        <w:rPr/>
-                      </w:pPr>
-                      <w:r>
-                        <w:rPr/>
-                        <w:t>javac *.java &amp;&amp; java Exp1 kd 0.05 Point_Cloud1.csv 3.107437007 0.032869335 0.428397562</w:t>
-                      </w:r>
-                    </w:p>
-                    <w:p>
-                      <w:pPr>
-                        <w:overflowPunct w:val="false"/>
-                        <w:rPr/>
-                      </w:pPr>
-                      <w:r>
-                        <w:rPr/>
-                        <w:t>number of neighbors = 17</w:t>
-                      </w:r>
-                    </w:p>
-                    <w:p>
-                      <w:pPr>
-                        <w:overflowPunct w:val="false"/>
-                        <w:rPr/>
-                      </w:pPr>
-                      <w:r>
-                        <w:rPr/>
-                        <w:t>[(3.106996584743287,0.0607965822112821,0.3982019007320806), (3.1121272286089696,0.0513459811348819,0.3988373764321324), (3.123179921500925,0.041944387155322,0.4002354917039907), (3.1233786019830654,0.0227801237087123,0.4002354923207727), (3.1274271451816897,0.0036195964459265,0.4007438901352219), (3.1431306038656457,0.032567946655484,0.4027774803812885), (3.124626229458665,0.071407284130788,0.4308557147843563), (3.101060042170619,0.0613504651643957,0.4275782041593502), (3.102224266499409,0.0518528106206318,0.4277147594345744), (3.1074370070938127,0.0328693350571258,0.4283975616247083), (3.110494894440637,0.0233580135464159,0.4288072530996791), (3.124448583809515,0.0042909825235033,0.4307191323087426), (3.127132326652067,0.0426729987558792,0.4311288249443483), (3.1491863135474705,0.0139866281830143,0.4341331975609065), (3.120500565609992,0.0626817334571532,0.4610553779823442), (3.1325477563686954,0.0533098761028178,0.4628090065256689), (3.135663991597881,0.0437404978846847,0.4632473987090112)]</w:t>
-                      </w:r>
-                    </w:p>
-                    <w:p>
-                      <w:pPr>
-                        <w:overflowPunct w:val="false"/>
-                        <w:rPr/>
-                      </w:pPr>
-                      <w:r>
-                        <w:rPr/>
-                      </w:r>
-                    </w:p>
-                    <w:p>
-                      <w:pPr>
-                        <w:overflowPunct w:val="false"/>
-                        <w:rPr/>
-                      </w:pPr>
-                      <w:r>
-                        <w:rPr/>
-                        <w:t>javac *.java &amp;&amp; java Exp1 kd 0.05 Point_Cloud1.csv 11.58047393 2.990601868 1.865463342</w:t>
-                      </w:r>
-                    </w:p>
-                    <w:p>
-                      <w:pPr>
-                        <w:overflowPunct w:val="false"/>
-                        <w:rPr/>
-                      </w:pPr>
-                      <w:r>
-                        <w:rPr/>
-                        <w:t>number of neighbors = 2</w:t>
-                      </w:r>
-                    </w:p>
-                    <w:p>
-                      <w:pPr>
-                        <w:overflowPunct w:val="false"/>
-                        <w:rPr/>
-                      </w:pPr>
-                      <w:r>
-                        <w:rPr/>
-                        <w:t>[(11.597053489523276,3.032865894391464,1.8696242228185609), (11.580473933555549,2.9906018684790574,1.8654633424019456)]</w:t>
-                      </w:r>
-                    </w:p>
-                    <w:p>
-                      <w:pPr>
-                        <w:overflowPunct w:val="false"/>
-                        <w:rPr/>
-                      </w:pPr>
-                      <w:r>
-                        <w:rPr/>
-                      </w:r>
-                    </w:p>
-                    <w:p>
-                      <w:pPr>
-                        <w:overflowPunct w:val="false"/>
-                        <w:rPr/>
-                      </w:pPr>
-                      <w:r>
-                        <w:rPr/>
-                        <w:t>javac *.java &amp;&amp; java Exp1 kd 0.05 Point_Cloud1.csv 14.15982089 4.680702457 -0.133791584</w:t>
-                      </w:r>
-                    </w:p>
-                    <w:p>
-                      <w:pPr>
-                        <w:overflowPunct w:val="false"/>
-                        <w:rPr/>
-                      </w:pPr>
-                      <w:r>
-                        <w:rPr/>
-                        <w:t>number of neighbors = 2</w:t>
-                      </w:r>
-                    </w:p>
-                    <w:p>
-                      <w:pPr>
-                        <w:overflowPunct w:val="false"/>
-                        <w:rPr/>
-                      </w:pPr>
-                      <w:r>
-                        <w:rPr/>
-                        <w:t>[(14.159820885717384,4.680702456874969,-0.1337915844837233), (14.180766680737111,4.639415392714257,-0.1338543779659772)]</w:t>
                       </w:r>
                     </w:p>
                   </w:txbxContent>
@@ -1408,6 +1157,1766 @@
             </w:pict>
           </mc:Fallback>
         </mc:AlternateContent>
+        <mc:AlternateContent>
+          <mc:Choice Requires="wps">
+            <w:drawing>
+              <wp:anchor behindDoc="0" distT="0" distB="0" distL="0" distR="0" simplePos="0" locked="0" layoutInCell="1" allowOverlap="1" relativeHeight="3">
+                <wp:simplePos x="0" y="0"/>
+                <wp:positionH relativeFrom="column">
+                  <wp:posOffset>3312160</wp:posOffset>
+                </wp:positionH>
+                <wp:positionV relativeFrom="paragraph">
+                  <wp:posOffset>150495</wp:posOffset>
+                </wp:positionV>
+                <wp:extent cx="3012440" cy="3947160"/>
+                <wp:effectExtent l="0" t="0" r="0" b="0"/>
+                <wp:wrapNone/>
+                <wp:docPr id="2" name="Shape1_0"/>
+                <a:graphic xmlns:a="http://schemas.openxmlformats.org/drawingml/2006/main">
+                  <a:graphicData uri="http://schemas.microsoft.com/office/word/2010/wordprocessingShape">
+                    <wps:wsp>
+                      <wps:cNvSpPr txBox="1"/>
+                      <wps:spPr>
+                        <a:xfrm>
+                          <a:off x="0" y="0"/>
+                          <a:ext cx="3011760" cy="3946680"/>
+                        </a:xfrm>
+                        <a:prstGeom prst="rect">
+                          <a:avLst/>
+                        </a:prstGeom>
+                        <a:noFill/>
+                        <a:ln>
+                          <a:noFill/>
+                        </a:ln>
+                      </wps:spPr>
+                      <wps:txbx>
+                        <w:txbxContent>
+                          <w:p>
+                            <w:pPr>
+                              <w:overflowPunct w:val="false"/>
+                              <w:rPr/>
+                            </w:pPr>
+                            <w:r>
+                              <w:rPr>
+                                <w:sz w:val="24"/>
+                                <w:szCs w:val="24"/>
+                              </w:rPr>
+                              <w:t>(-5.429850155 0.807567048 -0.398216823)</w:t>
+                            </w:r>
+                          </w:p>
+                          <w:p>
+                            <w:pPr>
+                              <w:overflowPunct w:val="false"/>
+                              <w:rPr/>
+                            </w:pPr>
+                            <w:r>
+                              <w:rPr>
+                                <w:sz w:val="24"/>
+                                <w:szCs w:val="24"/>
+                              </w:rPr>
+                              <w:t>number of neighbors= 5</w:t>
+                            </w:r>
+                          </w:p>
+                          <w:p>
+                            <w:pPr>
+                              <w:overflowPunct w:val="false"/>
+                              <w:rPr/>
+                            </w:pPr>
+                            <w:r>
+                              <w:rPr>
+                                <w:sz w:val="24"/>
+                                <w:szCs w:val="24"/>
+                              </w:rPr>
+                              <w:t>[(-5.415942549526783,0.7715622302147948,-0.3968421613600826), (-5.420458778974271,0.7891803562243134,-0.3973486218703048), (-5.429850154613408,0.8075670478362598,-0.3982168226988382), (-5.43030556398262,0.8246710769927127,-0.3984338736632657), (-5.432677820578597,0.8420909833742529,-0.3987956432309413)]</w:t>
+                            </w:r>
+                          </w:p>
+                          <w:p>
+                            <w:pPr>
+                              <w:overflowPunct w:val="false"/>
+                              <w:rPr/>
+                            </w:pPr>
+                            <w:r>
+                              <w:rPr>
+                                <w:sz w:val="24"/>
+                                <w:szCs w:val="24"/>
+                              </w:rPr>
+                            </w:r>
+                          </w:p>
+                          <w:p>
+                            <w:pPr>
+                              <w:overflowPunct w:val="false"/>
+                              <w:rPr/>
+                            </w:pPr>
+                            <w:r>
+                              <w:rPr>
+                                <w:sz w:val="24"/>
+                                <w:szCs w:val="24"/>
+                              </w:rPr>
+                              <w:t>(12.97637373 5.09061138 0.762238889)</w:t>
+                            </w:r>
+                          </w:p>
+                          <w:p>
+                            <w:pPr>
+                              <w:overflowPunct w:val="false"/>
+                              <w:rPr/>
+                            </w:pPr>
+                            <w:r>
+                              <w:rPr>
+                                <w:sz w:val="24"/>
+                                <w:szCs w:val="24"/>
+                              </w:rPr>
+                              <w:t>number of neighbors = 2</w:t>
+                            </w:r>
+                          </w:p>
+                          <w:p>
+                            <w:pPr>
+                              <w:overflowPunct w:val="false"/>
+                              <w:rPr/>
+                            </w:pPr>
+                            <w:r>
+                              <w:rPr>
+                                <w:sz w:val="24"/>
+                                <w:szCs w:val="24"/>
+                              </w:rPr>
+                              <w:t>[(-12.992860583393504,5.051138148093654,0.7622934861842156), (-12.976373725118926,5.090611379773172,0.7622388885867976)]</w:t>
+                            </w:r>
+                          </w:p>
+                        </w:txbxContent>
+                      </wps:txbx>
+                      <wps:bodyPr wrap="square" lIns="0" rIns="0" tIns="0" bIns="0">
+                        <a:spAutoFit/>
+                      </wps:bodyPr>
+                    </wps:wsp>
+                  </a:graphicData>
+                </a:graphic>
+              </wp:anchor>
+            </w:drawing>
+          </mc:Choice>
+          <mc:Fallback>
+            <w:pict>
+              <v:shape id="shape_0" ID="Shape1_0" stroked="f" style="position:absolute;margin-left:260.8pt;margin-top:11.85pt;width:237.1pt;height:310.7pt" type="shapetype_202">
+                <v:textbox>
+                  <w:txbxContent>
+                    <w:p>
+                      <w:pPr>
+                        <w:overflowPunct w:val="false"/>
+                        <w:rPr/>
+                      </w:pPr>
+                      <w:r>
+                        <w:rPr>
+                          <w:sz w:val="24"/>
+                          <w:szCs w:val="24"/>
+                        </w:rPr>
+                        <w:t>(-5.429850155 0.807567048 -0.398216823)</w:t>
+                      </w:r>
+                    </w:p>
+                    <w:p>
+                      <w:pPr>
+                        <w:overflowPunct w:val="false"/>
+                        <w:rPr/>
+                      </w:pPr>
+                      <w:r>
+                        <w:rPr>
+                          <w:sz w:val="24"/>
+                          <w:szCs w:val="24"/>
+                        </w:rPr>
+                        <w:t>number of neighbors= 5</w:t>
+                      </w:r>
+                    </w:p>
+                    <w:p>
+                      <w:pPr>
+                        <w:overflowPunct w:val="false"/>
+                        <w:rPr/>
+                      </w:pPr>
+                      <w:r>
+                        <w:rPr>
+                          <w:sz w:val="24"/>
+                          <w:szCs w:val="24"/>
+                        </w:rPr>
+                        <w:t>[(-5.415942549526783,0.7715622302147948,-0.3968421613600826), (-5.420458778974271,0.7891803562243134,-0.3973486218703048), (-5.429850154613408,0.8075670478362598,-0.3982168226988382), (-5.43030556398262,0.8246710769927127,-0.3984338736632657), (-5.432677820578597,0.8420909833742529,-0.3987956432309413)]</w:t>
+                      </w:r>
+                    </w:p>
+                    <w:p>
+                      <w:pPr>
+                        <w:overflowPunct w:val="false"/>
+                        <w:rPr/>
+                      </w:pPr>
+                      <w:r>
+                        <w:rPr>
+                          <w:sz w:val="24"/>
+                          <w:szCs w:val="24"/>
+                        </w:rPr>
+                      </w:r>
+                    </w:p>
+                    <w:p>
+                      <w:pPr>
+                        <w:overflowPunct w:val="false"/>
+                        <w:rPr/>
+                      </w:pPr>
+                      <w:r>
+                        <w:rPr>
+                          <w:sz w:val="24"/>
+                          <w:szCs w:val="24"/>
+                        </w:rPr>
+                        <w:t>(12.97637373 5.09061138 0.762238889)</w:t>
+                      </w:r>
+                    </w:p>
+                    <w:p>
+                      <w:pPr>
+                        <w:overflowPunct w:val="false"/>
+                        <w:rPr/>
+                      </w:pPr>
+                      <w:r>
+                        <w:rPr>
+                          <w:sz w:val="24"/>
+                          <w:szCs w:val="24"/>
+                        </w:rPr>
+                        <w:t>number of neighbors = 2</w:t>
+                      </w:r>
+                    </w:p>
+                    <w:p>
+                      <w:pPr>
+                        <w:overflowPunct w:val="false"/>
+                        <w:rPr/>
+                      </w:pPr>
+                      <w:r>
+                        <w:rPr>
+                          <w:sz w:val="24"/>
+                          <w:szCs w:val="24"/>
+                        </w:rPr>
+                        <w:t>[(-12.992860583393504,5.051138148093654,0.7622934861842156), (-12.976373725118926,5.090611379773172,0.7622388885867976)]</w:t>
+                      </w:r>
+                    </w:p>
+                  </w:txbxContent>
+                </v:textbox>
+                <w10:wrap type="square"/>
+                <v:fill o:detectmouseclick="t" on="false"/>
+                <v:stroke color="black" joinstyle="round" endcap="flat"/>
+              </v:shape>
+            </w:pict>
+          </mc:Fallback>
+        </mc:AlternateContent>
+      </w:r>
+      <w:r>
+        <w:rPr>
+          <w:rFonts w:ascii="Times New Roman" w:hAnsi="Times New Roman"/>
+        </w:rPr>
+        <w:t>KD:                                                                                Linear:</w:t>
+      </w:r>
+    </w:p>
+    <w:p>
+      <w:pPr>
+        <w:pStyle w:val="TextBody"/>
+        <w:rPr>
+          <w:rFonts w:ascii="Times New Roman" w:hAnsi="Times New Roman"/>
+        </w:rPr>
+      </w:pPr>
+      <w:r>
+        <w:rPr/>
+      </w:r>
+    </w:p>
+    <w:p>
+      <w:pPr>
+        <w:pStyle w:val="TextBody"/>
+        <w:rPr>
+          <w:rFonts w:ascii="Times New Roman" w:hAnsi="Times New Roman"/>
+        </w:rPr>
+      </w:pPr>
+      <w:r>
+        <w:rPr/>
+      </w:r>
+    </w:p>
+    <w:p>
+      <w:pPr>
+        <w:pStyle w:val="TextBody"/>
+        <w:rPr>
+          <w:rFonts w:ascii="Times New Roman" w:hAnsi="Times New Roman"/>
+        </w:rPr>
+      </w:pPr>
+      <w:r>
+        <w:rPr/>
+      </w:r>
+    </w:p>
+    <w:p>
+      <w:pPr>
+        <w:pStyle w:val="TextBody"/>
+        <w:rPr>
+          <w:rFonts w:ascii="Times New Roman" w:hAnsi="Times New Roman"/>
+        </w:rPr>
+      </w:pPr>
+      <w:r>
+        <w:rPr/>
+      </w:r>
+    </w:p>
+    <w:p>
+      <w:pPr>
+        <w:pStyle w:val="TextBody"/>
+        <w:rPr>
+          <w:rFonts w:ascii="Times New Roman" w:hAnsi="Times New Roman"/>
+        </w:rPr>
+      </w:pPr>
+      <w:r>
+        <w:rPr/>
+      </w:r>
+    </w:p>
+    <w:p>
+      <w:pPr>
+        <w:pStyle w:val="TextBody"/>
+        <w:rPr>
+          <w:rFonts w:ascii="Times New Roman" w:hAnsi="Times New Roman"/>
+        </w:rPr>
+      </w:pPr>
+      <w:r>
+        <w:rPr/>
+      </w:r>
+    </w:p>
+    <w:p>
+      <w:pPr>
+        <w:pStyle w:val="TextBody"/>
+        <w:rPr>
+          <w:rFonts w:ascii="Times New Roman" w:hAnsi="Times New Roman"/>
+        </w:rPr>
+      </w:pPr>
+      <w:r>
+        <w:rPr/>
+      </w:r>
+    </w:p>
+    <w:p>
+      <w:pPr>
+        <w:pStyle w:val="TextBody"/>
+        <w:rPr>
+          <w:rFonts w:ascii="Times New Roman" w:hAnsi="Times New Roman"/>
+        </w:rPr>
+      </w:pPr>
+      <w:r>
+        <w:rPr/>
+      </w:r>
+    </w:p>
+    <w:p>
+      <w:pPr>
+        <w:pStyle w:val="TextBody"/>
+        <w:rPr>
+          <w:rFonts w:ascii="Times New Roman" w:hAnsi="Times New Roman"/>
+        </w:rPr>
+      </w:pPr>
+      <w:r>
+        <w:rPr/>
+      </w:r>
+    </w:p>
+    <w:p>
+      <w:pPr>
+        <w:pStyle w:val="TextBody"/>
+        <w:rPr>
+          <w:rFonts w:ascii="Times New Roman" w:hAnsi="Times New Roman"/>
+        </w:rPr>
+      </w:pPr>
+      <w:r>
+        <w:rPr/>
+      </w:r>
+    </w:p>
+    <w:p>
+      <w:pPr>
+        <w:pStyle w:val="TextBody"/>
+        <w:rPr>
+          <w:rFonts w:ascii="Times New Roman" w:hAnsi="Times New Roman"/>
+        </w:rPr>
+      </w:pPr>
+      <w:r>
+        <w:rPr/>
+      </w:r>
+    </w:p>
+    <w:p>
+      <w:pPr>
+        <w:pStyle w:val="Heading1"/>
+        <w:rPr/>
+      </w:pPr>
+      <w:r>
+        <w:rPr/>
+        <w:t>Experiment 2</w:t>
+      </w:r>
+    </w:p>
+    <w:p>
+      <w:pPr>
+        <w:pStyle w:val="TextBody"/>
+        <w:rPr/>
+      </w:pPr>
+      <w:r>
+        <w:rPr/>
+      </w:r>
+    </w:p>
+    <w:p>
+      <w:pPr>
+        <w:pStyle w:val="TextBody"/>
+        <w:rPr/>
+      </w:pPr>
+      <w:r>
+        <w:rPr/>
+        <w:t xml:space="preserve">The purpose of this experiment is to display the time difference between using a KD implementation vs a linear implementation experimentally. The results I have obtained show a significant difference in the time taken between a stack and KD tree. </w:t>
+      </w:r>
+    </w:p>
+    <w:p>
+      <w:pPr>
+        <w:pStyle w:val="TextBody"/>
+        <w:rPr/>
+      </w:pPr>
+      <w:r>
+        <w:rPr/>
+        <w:t xml:space="preserve">None of the stack results went below 700,000 ms, while </w:t>
+      </w:r>
+      <w:r>
+        <w:rPr>
+          <w:rFonts w:eastAsia="Noto Serif CJK SC" w:cs="Lohit Devanagari"/>
+          <w:color w:val="auto"/>
+          <w:kern w:val="2"/>
+          <w:sz w:val="24"/>
+          <w:szCs w:val="24"/>
+          <w:lang w:val="en-CA" w:eastAsia="zh-CN" w:bidi="hi-IN"/>
+        </w:rPr>
+        <w:t>the highest KD result was around 85,000 ms. All results can be found in Exp2_results folder.</w:t>
+      </w:r>
+    </w:p>
+    <w:p>
+      <w:pPr>
+        <w:pStyle w:val="TextBody"/>
+        <w:rPr/>
+      </w:pPr>
+      <w:r>
+        <w:rPr/>
+        <mc:AlternateContent>
+          <mc:Choice Requires="wps">
+            <w:drawing>
+              <wp:anchor behindDoc="0" distT="0" distB="0" distL="0" distR="0" simplePos="0" locked="0" layoutInCell="1" allowOverlap="1" relativeHeight="4">
+                <wp:simplePos x="0" y="0"/>
+                <wp:positionH relativeFrom="column">
+                  <wp:posOffset>34925</wp:posOffset>
+                </wp:positionH>
+                <wp:positionV relativeFrom="paragraph">
+                  <wp:posOffset>5080</wp:posOffset>
+                </wp:positionV>
+                <wp:extent cx="3011170" cy="7186930"/>
+                <wp:effectExtent l="0" t="0" r="0" b="0"/>
+                <wp:wrapNone/>
+                <wp:docPr id="3" name="Shape2"/>
+                <a:graphic xmlns:a="http://schemas.openxmlformats.org/drawingml/2006/main">
+                  <a:graphicData uri="http://schemas.microsoft.com/office/word/2010/wordprocessingShape">
+                    <wps:wsp>
+                      <wps:cNvSpPr txBox="1"/>
+                      <wps:spPr>
+                        <a:xfrm>
+                          <a:off x="0" y="0"/>
+                          <a:ext cx="3010680" cy="7186320"/>
+                        </a:xfrm>
+                        <a:prstGeom prst="rect">
+                          <a:avLst/>
+                        </a:prstGeom>
+                        <a:noFill/>
+                        <a:ln>
+                          <a:noFill/>
+                        </a:ln>
+                      </wps:spPr>
+                      <wps:txbx>
+                        <w:txbxContent>
+                          <w:p>
+                            <w:pPr>
+                              <w:overflowPunct w:val="false"/>
+                              <w:rPr/>
+                            </w:pPr>
+                            <w:r>
+                              <w:rPr/>
+                              <w:t>javac *.java &amp;&amp; java Experiments exp2 kd Point_Cloud1.csv 0.5 -5.429850155 0.807567048 -0.398216823</w:t>
+                            </w:r>
+                          </w:p>
+                          <w:p>
+                            <w:pPr>
+                              <w:overflowPunct w:val="false"/>
+                              <w:rPr/>
+                            </w:pPr>
+                            <w:r>
+                              <w:rPr/>
+                              <w:t>number of neighbors = 459</w:t>
+                            </w:r>
+                          </w:p>
+                          <w:p>
+                            <w:pPr>
+                              <w:overflowPunct w:val="false"/>
+                              <w:rPr/>
+                            </w:pPr>
+                            <w:r>
+                              <w:rPr/>
+                              <w:t>Average rangequery time for kd at 0.5 eps: 50490</w:t>
+                            </w:r>
+                          </w:p>
+                          <w:p>
+                            <w:pPr>
+                              <w:overflowPunct w:val="false"/>
+                              <w:rPr/>
+                            </w:pPr>
+                            <w:r>
+                              <w:rPr/>
+                            </w:r>
+                          </w:p>
+                          <w:p>
+                            <w:pPr>
+                              <w:overflowPunct w:val="false"/>
+                              <w:rPr/>
+                            </w:pPr>
+                            <w:r>
+                              <w:rPr/>
+                              <w:t>javac *.java &amp;&amp; java Experiments exp2 kd Point_Cloud1.csv 0.5 -12.97637373 5.09061138 0.762238889</w:t>
+                            </w:r>
+                          </w:p>
+                          <w:p>
+                            <w:pPr>
+                              <w:overflowPunct w:val="false"/>
+                              <w:rPr/>
+                            </w:pPr>
+                            <w:r>
+                              <w:rPr/>
+                              <w:t>number of neighbors = 8</w:t>
+                            </w:r>
+                          </w:p>
+                          <w:p>
+                            <w:pPr>
+                              <w:overflowPunct w:val="false"/>
+                              <w:rPr/>
+                            </w:pPr>
+                            <w:r>
+                              <w:rPr/>
+                              <w:t>Average rangequery time for kd at 0.5 eps: 68073</w:t>
+                            </w:r>
+                          </w:p>
+                          <w:p>
+                            <w:pPr>
+                              <w:overflowPunct w:val="false"/>
+                              <w:rPr/>
+                            </w:pPr>
+                            <w:r>
+                              <w:rPr/>
+                            </w:r>
+                          </w:p>
+                          <w:p>
+                            <w:pPr>
+                              <w:overflowPunct w:val="false"/>
+                              <w:rPr/>
+                            </w:pPr>
+                            <w:r>
+                              <w:rPr/>
+                              <w:t>javac *.java &amp;&amp; java Experiments exp2 kd Point_Cloud1.csv 0.5 -36.10818686 14.2416184 4.293473762</w:t>
+                            </w:r>
+                          </w:p>
+                          <w:p>
+                            <w:pPr>
+                              <w:overflowPunct w:val="false"/>
+                              <w:rPr/>
+                            </w:pPr>
+                            <w:r>
+                              <w:rPr/>
+                              <w:t>number of neighbors = 7</w:t>
+                            </w:r>
+                          </w:p>
+                          <w:p>
+                            <w:pPr>
+                              <w:overflowPunct w:val="false"/>
+                              <w:rPr/>
+                            </w:pPr>
+                            <w:r>
+                              <w:rPr/>
+                              <w:t>Average rangequery time for kd at 0.5 eps: 58237</w:t>
+                            </w:r>
+                          </w:p>
+                          <w:p>
+                            <w:pPr>
+                              <w:overflowPunct w:val="false"/>
+                              <w:rPr/>
+                            </w:pPr>
+                            <w:r>
+                              <w:rPr/>
+                            </w:r>
+                          </w:p>
+                          <w:p>
+                            <w:pPr>
+                              <w:overflowPunct w:val="false"/>
+                              <w:rPr/>
+                            </w:pPr>
+                            <w:r>
+                              <w:rPr/>
+                              <w:t>javac *.java &amp;&amp; java Experiments exp2 kd Point_Cloud1.csv 0.5 3.107437007 0.032869335 0.428397562</w:t>
+                            </w:r>
+                          </w:p>
+                          <w:p>
+                            <w:pPr>
+                              <w:overflowPunct w:val="false"/>
+                              <w:rPr/>
+                            </w:pPr>
+                            <w:r>
+                              <w:rPr/>
+                              <w:t>number of neighbors = 2106</w:t>
+                            </w:r>
+                          </w:p>
+                          <w:p>
+                            <w:pPr>
+                              <w:overflowPunct w:val="false"/>
+                              <w:rPr/>
+                            </w:pPr>
+                            <w:r>
+                              <w:rPr/>
+                              <w:t>Average rangequery time for kd at 0.5 eps: 46228</w:t>
+                            </w:r>
+                          </w:p>
+                          <w:p>
+                            <w:pPr>
+                              <w:overflowPunct w:val="false"/>
+                              <w:rPr/>
+                            </w:pPr>
+                            <w:r>
+                              <w:rPr/>
+                            </w:r>
+                          </w:p>
+                          <w:p>
+                            <w:pPr>
+                              <w:overflowPunct w:val="false"/>
+                              <w:rPr/>
+                            </w:pPr>
+                            <w:r>
+                              <w:rPr/>
+                              <w:t>javac *.java &amp;&amp; java Experiments exp2 kd Point_Cloud1.csv 0.5 11.58047393 2.990601868 1.865463342</w:t>
+                            </w:r>
+                          </w:p>
+                          <w:p>
+                            <w:pPr>
+                              <w:overflowPunct w:val="false"/>
+                              <w:rPr/>
+                            </w:pPr>
+                            <w:r>
+                              <w:rPr/>
+                              <w:t>number of neighbors = 62</w:t>
+                            </w:r>
+                          </w:p>
+                          <w:p>
+                            <w:pPr>
+                              <w:overflowPunct w:val="false"/>
+                              <w:rPr/>
+                            </w:pPr>
+                            <w:r>
+                              <w:rPr/>
+                              <w:t>Average rangequery time for kd at 0.5 eps: 55462</w:t>
+                            </w:r>
+                          </w:p>
+                          <w:p>
+                            <w:pPr>
+                              <w:overflowPunct w:val="false"/>
+                              <w:rPr/>
+                            </w:pPr>
+                            <w:r>
+                              <w:rPr/>
+                            </w:r>
+                          </w:p>
+                          <w:p>
+                            <w:pPr>
+                              <w:overflowPunct w:val="false"/>
+                              <w:rPr/>
+                            </w:pPr>
+                            <w:r>
+                              <w:rPr/>
+                              <w:t>javac *.java &amp;&amp; java Experiments exp2 kd Point_Cloud1.csv 0.5 14.15982089 4.680702457 -0.133791584</w:t>
+                            </w:r>
+                          </w:p>
+                          <w:p>
+                            <w:pPr>
+                              <w:overflowPunct w:val="false"/>
+                              <w:rPr/>
+                            </w:pPr>
+                            <w:r>
+                              <w:rPr/>
+                              <w:t>number of neighbors = 30</w:t>
+                            </w:r>
+                          </w:p>
+                          <w:p>
+                            <w:pPr>
+                              <w:overflowPunct w:val="false"/>
+                              <w:rPr/>
+                            </w:pPr>
+                            <w:r>
+                              <w:rPr/>
+                              <w:t>Average rangequery time for kd at 0.5 eps: 88658</w:t>
+                            </w:r>
+                          </w:p>
+                        </w:txbxContent>
+                      </wps:txbx>
+                      <wps:bodyPr wrap="square" lIns="0" rIns="0" tIns="0" bIns="0">
+                        <a:spAutoFit/>
+                      </wps:bodyPr>
+                    </wps:wsp>
+                  </a:graphicData>
+                </a:graphic>
+              </wp:anchor>
+            </w:drawing>
+          </mc:Choice>
+          <mc:Fallback>
+            <w:pict>
+              <v:shape id="shape_0" ID="Shape2" stroked="f" style="position:absolute;margin-left:2.75pt;margin-top:0.4pt;width:237pt;height:565.8pt" type="shapetype_202">
+                <v:textbox>
+                  <w:txbxContent>
+                    <w:p>
+                      <w:pPr>
+                        <w:overflowPunct w:val="false"/>
+                        <w:rPr/>
+                      </w:pPr>
+                      <w:r>
+                        <w:rPr/>
+                        <w:t>javac *.java &amp;&amp; java Experiments exp2 kd Point_Cloud1.csv 0.5 -5.429850155 0.807567048 -0.398216823</w:t>
+                      </w:r>
+                    </w:p>
+                    <w:p>
+                      <w:pPr>
+                        <w:overflowPunct w:val="false"/>
+                        <w:rPr/>
+                      </w:pPr>
+                      <w:r>
+                        <w:rPr/>
+                        <w:t>number of neighbors = 459</w:t>
+                      </w:r>
+                    </w:p>
+                    <w:p>
+                      <w:pPr>
+                        <w:overflowPunct w:val="false"/>
+                        <w:rPr/>
+                      </w:pPr>
+                      <w:r>
+                        <w:rPr/>
+                        <w:t>Average rangequery time for kd at 0.5 eps: 50490</w:t>
+                      </w:r>
+                    </w:p>
+                    <w:p>
+                      <w:pPr>
+                        <w:overflowPunct w:val="false"/>
+                        <w:rPr/>
+                      </w:pPr>
+                      <w:r>
+                        <w:rPr/>
+                      </w:r>
+                    </w:p>
+                    <w:p>
+                      <w:pPr>
+                        <w:overflowPunct w:val="false"/>
+                        <w:rPr/>
+                      </w:pPr>
+                      <w:r>
+                        <w:rPr/>
+                        <w:t>javac *.java &amp;&amp; java Experiments exp2 kd Point_Cloud1.csv 0.5 -12.97637373 5.09061138 0.762238889</w:t>
+                      </w:r>
+                    </w:p>
+                    <w:p>
+                      <w:pPr>
+                        <w:overflowPunct w:val="false"/>
+                        <w:rPr/>
+                      </w:pPr>
+                      <w:r>
+                        <w:rPr/>
+                        <w:t>number of neighbors = 8</w:t>
+                      </w:r>
+                    </w:p>
+                    <w:p>
+                      <w:pPr>
+                        <w:overflowPunct w:val="false"/>
+                        <w:rPr/>
+                      </w:pPr>
+                      <w:r>
+                        <w:rPr/>
+                        <w:t>Average rangequery time for kd at 0.5 eps: 68073</w:t>
+                      </w:r>
+                    </w:p>
+                    <w:p>
+                      <w:pPr>
+                        <w:overflowPunct w:val="false"/>
+                        <w:rPr/>
+                      </w:pPr>
+                      <w:r>
+                        <w:rPr/>
+                      </w:r>
+                    </w:p>
+                    <w:p>
+                      <w:pPr>
+                        <w:overflowPunct w:val="false"/>
+                        <w:rPr/>
+                      </w:pPr>
+                      <w:r>
+                        <w:rPr/>
+                        <w:t>javac *.java &amp;&amp; java Experiments exp2 kd Point_Cloud1.csv 0.5 -36.10818686 14.2416184 4.293473762</w:t>
+                      </w:r>
+                    </w:p>
+                    <w:p>
+                      <w:pPr>
+                        <w:overflowPunct w:val="false"/>
+                        <w:rPr/>
+                      </w:pPr>
+                      <w:r>
+                        <w:rPr/>
+                        <w:t>number of neighbors = 7</w:t>
+                      </w:r>
+                    </w:p>
+                    <w:p>
+                      <w:pPr>
+                        <w:overflowPunct w:val="false"/>
+                        <w:rPr/>
+                      </w:pPr>
+                      <w:r>
+                        <w:rPr/>
+                        <w:t>Average rangequery time for kd at 0.5 eps: 58237</w:t>
+                      </w:r>
+                    </w:p>
+                    <w:p>
+                      <w:pPr>
+                        <w:overflowPunct w:val="false"/>
+                        <w:rPr/>
+                      </w:pPr>
+                      <w:r>
+                        <w:rPr/>
+                      </w:r>
+                    </w:p>
+                    <w:p>
+                      <w:pPr>
+                        <w:overflowPunct w:val="false"/>
+                        <w:rPr/>
+                      </w:pPr>
+                      <w:r>
+                        <w:rPr/>
+                        <w:t>javac *.java &amp;&amp; java Experiments exp2 kd Point_Cloud1.csv 0.5 3.107437007 0.032869335 0.428397562</w:t>
+                      </w:r>
+                    </w:p>
+                    <w:p>
+                      <w:pPr>
+                        <w:overflowPunct w:val="false"/>
+                        <w:rPr/>
+                      </w:pPr>
+                      <w:r>
+                        <w:rPr/>
+                        <w:t>number of neighbors = 2106</w:t>
+                      </w:r>
+                    </w:p>
+                    <w:p>
+                      <w:pPr>
+                        <w:overflowPunct w:val="false"/>
+                        <w:rPr/>
+                      </w:pPr>
+                      <w:r>
+                        <w:rPr/>
+                        <w:t>Average rangequery time for kd at 0.5 eps: 46228</w:t>
+                      </w:r>
+                    </w:p>
+                    <w:p>
+                      <w:pPr>
+                        <w:overflowPunct w:val="false"/>
+                        <w:rPr/>
+                      </w:pPr>
+                      <w:r>
+                        <w:rPr/>
+                      </w:r>
+                    </w:p>
+                    <w:p>
+                      <w:pPr>
+                        <w:overflowPunct w:val="false"/>
+                        <w:rPr/>
+                      </w:pPr>
+                      <w:r>
+                        <w:rPr/>
+                        <w:t>javac *.java &amp;&amp; java Experiments exp2 kd Point_Cloud1.csv 0.5 11.58047393 2.990601868 1.865463342</w:t>
+                      </w:r>
+                    </w:p>
+                    <w:p>
+                      <w:pPr>
+                        <w:overflowPunct w:val="false"/>
+                        <w:rPr/>
+                      </w:pPr>
+                      <w:r>
+                        <w:rPr/>
+                        <w:t>number of neighbors = 62</w:t>
+                      </w:r>
+                    </w:p>
+                    <w:p>
+                      <w:pPr>
+                        <w:overflowPunct w:val="false"/>
+                        <w:rPr/>
+                      </w:pPr>
+                      <w:r>
+                        <w:rPr/>
+                        <w:t>Average rangequery time for kd at 0.5 eps: 55462</w:t>
+                      </w:r>
+                    </w:p>
+                    <w:p>
+                      <w:pPr>
+                        <w:overflowPunct w:val="false"/>
+                        <w:rPr/>
+                      </w:pPr>
+                      <w:r>
+                        <w:rPr/>
+                      </w:r>
+                    </w:p>
+                    <w:p>
+                      <w:pPr>
+                        <w:overflowPunct w:val="false"/>
+                        <w:rPr/>
+                      </w:pPr>
+                      <w:r>
+                        <w:rPr/>
+                        <w:t>javac *.java &amp;&amp; java Experiments exp2 kd Point_Cloud1.csv 0.5 14.15982089 4.680702457 -0.133791584</w:t>
+                      </w:r>
+                    </w:p>
+                    <w:p>
+                      <w:pPr>
+                        <w:overflowPunct w:val="false"/>
+                        <w:rPr/>
+                      </w:pPr>
+                      <w:r>
+                        <w:rPr/>
+                        <w:t>number of neighbors = 30</w:t>
+                      </w:r>
+                    </w:p>
+                    <w:p>
+                      <w:pPr>
+                        <w:overflowPunct w:val="false"/>
+                        <w:rPr/>
+                      </w:pPr>
+                      <w:r>
+                        <w:rPr/>
+                        <w:t>Average rangequery time for kd at 0.5 eps: 88658</w:t>
+                      </w:r>
+                    </w:p>
+                  </w:txbxContent>
+                </v:textbox>
+                <w10:wrap type="square"/>
+                <v:fill o:detectmouseclick="t" on="false"/>
+                <v:stroke color="black" joinstyle="round" endcap="flat"/>
+              </v:shape>
+            </w:pict>
+          </mc:Fallback>
+        </mc:AlternateContent>
+        <mc:AlternateContent>
+          <mc:Choice Requires="wps">
+            <w:drawing>
+              <wp:anchor behindDoc="0" distT="0" distB="0" distL="0" distR="0" simplePos="0" locked="0" layoutInCell="1" allowOverlap="1" relativeHeight="5">
+                <wp:simplePos x="0" y="0"/>
+                <wp:positionH relativeFrom="column">
+                  <wp:posOffset>3232785</wp:posOffset>
+                </wp:positionH>
+                <wp:positionV relativeFrom="paragraph">
+                  <wp:posOffset>-12700</wp:posOffset>
+                </wp:positionV>
+                <wp:extent cx="3011170" cy="7186930"/>
+                <wp:effectExtent l="0" t="0" r="0" b="0"/>
+                <wp:wrapNone/>
+                <wp:docPr id="4" name="Shape2_0"/>
+                <a:graphic xmlns:a="http://schemas.openxmlformats.org/drawingml/2006/main">
+                  <a:graphicData uri="http://schemas.microsoft.com/office/word/2010/wordprocessingShape">
+                    <wps:wsp>
+                      <wps:cNvSpPr txBox="1"/>
+                      <wps:spPr>
+                        <a:xfrm>
+                          <a:off x="0" y="0"/>
+                          <a:ext cx="3010680" cy="7186320"/>
+                        </a:xfrm>
+                        <a:prstGeom prst="rect">
+                          <a:avLst/>
+                        </a:prstGeom>
+                        <a:noFill/>
+                        <a:ln>
+                          <a:noFill/>
+                        </a:ln>
+                      </wps:spPr>
+                      <wps:txbx>
+                        <w:txbxContent>
+                          <w:p>
+                            <w:pPr>
+                              <w:overflowPunct w:val="false"/>
+                              <w:rPr/>
+                            </w:pPr>
+                            <w:r>
+                              <w:rPr/>
+                              <w:t>javac *.java &amp;&amp; java Experiments exp2 lin Point_Cloud1.csv 0.5 -5.429850155 0.807567048 -0.398216823</w:t>
+                            </w:r>
+                          </w:p>
+                          <w:p>
+                            <w:pPr>
+                              <w:overflowPunct w:val="false"/>
+                              <w:rPr/>
+                            </w:pPr>
+                            <w:r>
+                              <w:rPr/>
+                              <w:t>number of neighbors = 459</w:t>
+                            </w:r>
+                          </w:p>
+                          <w:p>
+                            <w:pPr>
+                              <w:overflowPunct w:val="false"/>
+                              <w:rPr/>
+                            </w:pPr>
+                            <w:r>
+                              <w:rPr/>
+                              <w:t>Average rangequery time for lin at 0.5 eps: 732354</w:t>
+                            </w:r>
+                          </w:p>
+                          <w:p>
+                            <w:pPr>
+                              <w:overflowPunct w:val="false"/>
+                              <w:rPr/>
+                            </w:pPr>
+                            <w:r>
+                              <w:rPr/>
+                            </w:r>
+                          </w:p>
+                          <w:p>
+                            <w:pPr>
+                              <w:overflowPunct w:val="false"/>
+                              <w:rPr/>
+                            </w:pPr>
+                            <w:r>
+                              <w:rPr/>
+                              <w:t>javac *.java &amp;&amp; java Experiments exp2 lin Point_Cloud1.csv 0.5 -12.97637373 5.09061138 0.762238889</w:t>
+                            </w:r>
+                          </w:p>
+                          <w:p>
+                            <w:pPr>
+                              <w:overflowPunct w:val="false"/>
+                              <w:rPr/>
+                            </w:pPr>
+                            <w:r>
+                              <w:rPr/>
+                              <w:t>number of neighbors = 8</w:t>
+                            </w:r>
+                          </w:p>
+                          <w:p>
+                            <w:pPr>
+                              <w:overflowPunct w:val="false"/>
+                              <w:rPr/>
+                            </w:pPr>
+                            <w:r>
+                              <w:rPr/>
+                              <w:t>Average rangequery time for lin at 0.5 eps: 734838</w:t>
+                            </w:r>
+                          </w:p>
+                          <w:p>
+                            <w:pPr>
+                              <w:overflowPunct w:val="false"/>
+                              <w:rPr/>
+                            </w:pPr>
+                            <w:r>
+                              <w:rPr/>
+                            </w:r>
+                          </w:p>
+                          <w:p>
+                            <w:pPr>
+                              <w:overflowPunct w:val="false"/>
+                              <w:rPr/>
+                            </w:pPr>
+                            <w:r>
+                              <w:rPr/>
+                              <w:t>javac *.java &amp;&amp; java Experiments exp2 lin Point_Cloud1.csv 0.5 -36.10818686 14.2416184 4.293473762</w:t>
+                            </w:r>
+                          </w:p>
+                          <w:p>
+                            <w:pPr>
+                              <w:overflowPunct w:val="false"/>
+                              <w:rPr/>
+                            </w:pPr>
+                            <w:r>
+                              <w:rPr/>
+                              <w:t>number of neighbors = 7</w:t>
+                            </w:r>
+                          </w:p>
+                          <w:p>
+                            <w:pPr>
+                              <w:overflowPunct w:val="false"/>
+                              <w:rPr/>
+                            </w:pPr>
+                            <w:r>
+                              <w:rPr/>
+                              <w:t>Average rangequery time for lin at 0.5 eps: 760299</w:t>
+                            </w:r>
+                          </w:p>
+                          <w:p>
+                            <w:pPr>
+                              <w:overflowPunct w:val="false"/>
+                              <w:rPr/>
+                            </w:pPr>
+                            <w:r>
+                              <w:rPr/>
+                            </w:r>
+                          </w:p>
+                          <w:p>
+                            <w:pPr>
+                              <w:overflowPunct w:val="false"/>
+                              <w:rPr/>
+                            </w:pPr>
+                            <w:r>
+                              <w:rPr/>
+                              <w:t>javac *.java &amp;&amp; java Experiments exp2 lin Point_Cloud1.csv 0.5 3.107437007 0.032869335 0.428397562</w:t>
+                            </w:r>
+                          </w:p>
+                          <w:p>
+                            <w:pPr>
+                              <w:overflowPunct w:val="false"/>
+                              <w:rPr/>
+                            </w:pPr>
+                            <w:r>
+                              <w:rPr/>
+                              <w:t>number of neighbors = 2106</w:t>
+                            </w:r>
+                          </w:p>
+                          <w:p>
+                            <w:pPr>
+                              <w:overflowPunct w:val="false"/>
+                              <w:rPr/>
+                            </w:pPr>
+                            <w:r>
+                              <w:rPr/>
+                              <w:t>Average rangequery time for lin at 0.5 eps: 767307</w:t>
+                            </w:r>
+                          </w:p>
+                          <w:p>
+                            <w:pPr>
+                              <w:overflowPunct w:val="false"/>
+                              <w:rPr/>
+                            </w:pPr>
+                            <w:r>
+                              <w:rPr/>
+                            </w:r>
+                          </w:p>
+                          <w:p>
+                            <w:pPr>
+                              <w:overflowPunct w:val="false"/>
+                              <w:rPr/>
+                            </w:pPr>
+                            <w:r>
+                              <w:rPr/>
+                              <w:t>javac *.java &amp;&amp; java Experiments exp2 lin Point_Cloud1.csv 0.5 11.58047393 2.990601868 1.865463342</w:t>
+                            </w:r>
+                          </w:p>
+                          <w:p>
+                            <w:pPr>
+                              <w:overflowPunct w:val="false"/>
+                              <w:rPr/>
+                            </w:pPr>
+                            <w:r>
+                              <w:rPr/>
+                              <w:t>number of neighbors = 62</w:t>
+                            </w:r>
+                          </w:p>
+                          <w:p>
+                            <w:pPr>
+                              <w:overflowPunct w:val="false"/>
+                              <w:rPr/>
+                            </w:pPr>
+                            <w:r>
+                              <w:rPr/>
+                              <w:t>Average rangequery time for lin at 0.5 eps: 733456</w:t>
+                            </w:r>
+                          </w:p>
+                          <w:p>
+                            <w:pPr>
+                              <w:overflowPunct w:val="false"/>
+                              <w:rPr/>
+                            </w:pPr>
+                            <w:r>
+                              <w:rPr/>
+                            </w:r>
+                          </w:p>
+                          <w:p>
+                            <w:pPr>
+                              <w:overflowPunct w:val="false"/>
+                              <w:rPr/>
+                            </w:pPr>
+                            <w:r>
+                              <w:rPr/>
+                              <w:t>javac *.java &amp;&amp; java Experiments exp2 lin Point_Cloud1.csv 0.5 14.15982089 4.680702457 -0.133791584</w:t>
+                            </w:r>
+                          </w:p>
+                          <w:p>
+                            <w:pPr>
+                              <w:overflowPunct w:val="false"/>
+                              <w:rPr/>
+                            </w:pPr>
+                            <w:r>
+                              <w:rPr/>
+                              <w:t>number of neighbors = 30</w:t>
+                            </w:r>
+                          </w:p>
+                          <w:p>
+                            <w:pPr>
+                              <w:overflowPunct w:val="false"/>
+                              <w:rPr/>
+                            </w:pPr>
+                            <w:r>
+                              <w:rPr/>
+                              <w:t>Average rangequery time for lin at 0.5 eps: 735265</w:t>
+                            </w:r>
+                          </w:p>
+                        </w:txbxContent>
+                      </wps:txbx>
+                      <wps:bodyPr wrap="square" lIns="0" rIns="0" tIns="0" bIns="0">
+                        <a:spAutoFit/>
+                      </wps:bodyPr>
+                    </wps:wsp>
+                  </a:graphicData>
+                </a:graphic>
+              </wp:anchor>
+            </w:drawing>
+          </mc:Choice>
+          <mc:Fallback>
+            <w:pict>
+              <v:shape id="shape_0" ID="Shape2_0" stroked="f" style="position:absolute;margin-left:254.55pt;margin-top:-1pt;width:237pt;height:565.8pt" type="shapetype_202">
+                <v:textbox>
+                  <w:txbxContent>
+                    <w:p>
+                      <w:pPr>
+                        <w:overflowPunct w:val="false"/>
+                        <w:rPr/>
+                      </w:pPr>
+                      <w:r>
+                        <w:rPr/>
+                        <w:t>javac *.java &amp;&amp; java Experiments exp2 lin Point_Cloud1.csv 0.5 -5.429850155 0.807567048 -0.398216823</w:t>
+                      </w:r>
+                    </w:p>
+                    <w:p>
+                      <w:pPr>
+                        <w:overflowPunct w:val="false"/>
+                        <w:rPr/>
+                      </w:pPr>
+                      <w:r>
+                        <w:rPr/>
+                        <w:t>number of neighbors = 459</w:t>
+                      </w:r>
+                    </w:p>
+                    <w:p>
+                      <w:pPr>
+                        <w:overflowPunct w:val="false"/>
+                        <w:rPr/>
+                      </w:pPr>
+                      <w:r>
+                        <w:rPr/>
+                        <w:t>Average rangequery time for lin at 0.5 eps: 732354</w:t>
+                      </w:r>
+                    </w:p>
+                    <w:p>
+                      <w:pPr>
+                        <w:overflowPunct w:val="false"/>
+                        <w:rPr/>
+                      </w:pPr>
+                      <w:r>
+                        <w:rPr/>
+                      </w:r>
+                    </w:p>
+                    <w:p>
+                      <w:pPr>
+                        <w:overflowPunct w:val="false"/>
+                        <w:rPr/>
+                      </w:pPr>
+                      <w:r>
+                        <w:rPr/>
+                        <w:t>javac *.java &amp;&amp; java Experiments exp2 lin Point_Cloud1.csv 0.5 -12.97637373 5.09061138 0.762238889</w:t>
+                      </w:r>
+                    </w:p>
+                    <w:p>
+                      <w:pPr>
+                        <w:overflowPunct w:val="false"/>
+                        <w:rPr/>
+                      </w:pPr>
+                      <w:r>
+                        <w:rPr/>
+                        <w:t>number of neighbors = 8</w:t>
+                      </w:r>
+                    </w:p>
+                    <w:p>
+                      <w:pPr>
+                        <w:overflowPunct w:val="false"/>
+                        <w:rPr/>
+                      </w:pPr>
+                      <w:r>
+                        <w:rPr/>
+                        <w:t>Average rangequery time for lin at 0.5 eps: 734838</w:t>
+                      </w:r>
+                    </w:p>
+                    <w:p>
+                      <w:pPr>
+                        <w:overflowPunct w:val="false"/>
+                        <w:rPr/>
+                      </w:pPr>
+                      <w:r>
+                        <w:rPr/>
+                      </w:r>
+                    </w:p>
+                    <w:p>
+                      <w:pPr>
+                        <w:overflowPunct w:val="false"/>
+                        <w:rPr/>
+                      </w:pPr>
+                      <w:r>
+                        <w:rPr/>
+                        <w:t>javac *.java &amp;&amp; java Experiments exp2 lin Point_Cloud1.csv 0.5 -36.10818686 14.2416184 4.293473762</w:t>
+                      </w:r>
+                    </w:p>
+                    <w:p>
+                      <w:pPr>
+                        <w:overflowPunct w:val="false"/>
+                        <w:rPr/>
+                      </w:pPr>
+                      <w:r>
+                        <w:rPr/>
+                        <w:t>number of neighbors = 7</w:t>
+                      </w:r>
+                    </w:p>
+                    <w:p>
+                      <w:pPr>
+                        <w:overflowPunct w:val="false"/>
+                        <w:rPr/>
+                      </w:pPr>
+                      <w:r>
+                        <w:rPr/>
+                        <w:t>Average rangequery time for lin at 0.5 eps: 760299</w:t>
+                      </w:r>
+                    </w:p>
+                    <w:p>
+                      <w:pPr>
+                        <w:overflowPunct w:val="false"/>
+                        <w:rPr/>
+                      </w:pPr>
+                      <w:r>
+                        <w:rPr/>
+                      </w:r>
+                    </w:p>
+                    <w:p>
+                      <w:pPr>
+                        <w:overflowPunct w:val="false"/>
+                        <w:rPr/>
+                      </w:pPr>
+                      <w:r>
+                        <w:rPr/>
+                        <w:t>javac *.java &amp;&amp; java Experiments exp2 lin Point_Cloud1.csv 0.5 3.107437007 0.032869335 0.428397562</w:t>
+                      </w:r>
+                    </w:p>
+                    <w:p>
+                      <w:pPr>
+                        <w:overflowPunct w:val="false"/>
+                        <w:rPr/>
+                      </w:pPr>
+                      <w:r>
+                        <w:rPr/>
+                        <w:t>number of neighbors = 2106</w:t>
+                      </w:r>
+                    </w:p>
+                    <w:p>
+                      <w:pPr>
+                        <w:overflowPunct w:val="false"/>
+                        <w:rPr/>
+                      </w:pPr>
+                      <w:r>
+                        <w:rPr/>
+                        <w:t>Average rangequery time for lin at 0.5 eps: 767307</w:t>
+                      </w:r>
+                    </w:p>
+                    <w:p>
+                      <w:pPr>
+                        <w:overflowPunct w:val="false"/>
+                        <w:rPr/>
+                      </w:pPr>
+                      <w:r>
+                        <w:rPr/>
+                      </w:r>
+                    </w:p>
+                    <w:p>
+                      <w:pPr>
+                        <w:overflowPunct w:val="false"/>
+                        <w:rPr/>
+                      </w:pPr>
+                      <w:r>
+                        <w:rPr/>
+                        <w:t>javac *.java &amp;&amp; java Experiments exp2 lin Point_Cloud1.csv 0.5 11.58047393 2.990601868 1.865463342</w:t>
+                      </w:r>
+                    </w:p>
+                    <w:p>
+                      <w:pPr>
+                        <w:overflowPunct w:val="false"/>
+                        <w:rPr/>
+                      </w:pPr>
+                      <w:r>
+                        <w:rPr/>
+                        <w:t>number of neighbors = 62</w:t>
+                      </w:r>
+                    </w:p>
+                    <w:p>
+                      <w:pPr>
+                        <w:overflowPunct w:val="false"/>
+                        <w:rPr/>
+                      </w:pPr>
+                      <w:r>
+                        <w:rPr/>
+                        <w:t>Average rangequery time for lin at 0.5 eps: 733456</w:t>
+                      </w:r>
+                    </w:p>
+                    <w:p>
+                      <w:pPr>
+                        <w:overflowPunct w:val="false"/>
+                        <w:rPr/>
+                      </w:pPr>
+                      <w:r>
+                        <w:rPr/>
+                      </w:r>
+                    </w:p>
+                    <w:p>
+                      <w:pPr>
+                        <w:overflowPunct w:val="false"/>
+                        <w:rPr/>
+                      </w:pPr>
+                      <w:r>
+                        <w:rPr/>
+                        <w:t>javac *.java &amp;&amp; java Experiments exp2 lin Point_Cloud1.csv 0.5 14.15982089 4.680702457 -0.133791584</w:t>
+                      </w:r>
+                    </w:p>
+                    <w:p>
+                      <w:pPr>
+                        <w:overflowPunct w:val="false"/>
+                        <w:rPr/>
+                      </w:pPr>
+                      <w:r>
+                        <w:rPr/>
+                        <w:t>number of neighbors = 30</w:t>
+                      </w:r>
+                    </w:p>
+                    <w:p>
+                      <w:pPr>
+                        <w:overflowPunct w:val="false"/>
+                        <w:rPr/>
+                      </w:pPr>
+                      <w:r>
+                        <w:rPr/>
+                        <w:t>Average rangequery time for lin at 0.5 eps: 735265</w:t>
+                      </w:r>
+                    </w:p>
+                  </w:txbxContent>
+                </v:textbox>
+                <w10:wrap type="square"/>
+                <v:fill o:detectmouseclick="t" on="false"/>
+                <v:stroke color="black" joinstyle="round" endcap="flat"/>
+              </v:shape>
+            </w:pict>
+          </mc:Fallback>
+        </mc:AlternateContent>
+      </w:r>
+    </w:p>
+    <w:p>
+      <w:pPr>
+        <w:pStyle w:val="TextBody"/>
+        <w:rPr/>
+      </w:pPr>
+      <w:r>
+        <w:rPr/>
+      </w:r>
+    </w:p>
+    <w:p>
+      <w:pPr>
+        <w:pStyle w:val="TextBody"/>
+        <w:rPr/>
+      </w:pPr>
+      <w:r>
+        <w:rPr/>
+      </w:r>
+    </w:p>
+    <w:p>
+      <w:pPr>
+        <w:pStyle w:val="TextBody"/>
+        <w:rPr/>
+      </w:pPr>
+      <w:r>
+        <w:rPr/>
+      </w:r>
+    </w:p>
+    <w:p>
+      <w:pPr>
+        <w:pStyle w:val="TextBody"/>
+        <w:rPr/>
+      </w:pPr>
+      <w:r>
+        <w:rPr/>
+      </w:r>
+    </w:p>
+    <w:p>
+      <w:pPr>
+        <w:pStyle w:val="TextBody"/>
+        <w:rPr/>
+      </w:pPr>
+      <w:r>
+        <w:rPr/>
+      </w:r>
+    </w:p>
+    <w:p>
+      <w:pPr>
+        <w:pStyle w:val="TextBody"/>
+        <w:rPr/>
+      </w:pPr>
+      <w:r>
+        <w:rPr/>
+      </w:r>
+    </w:p>
+    <w:p>
+      <w:pPr>
+        <w:pStyle w:val="TextBody"/>
+        <w:rPr/>
+      </w:pPr>
+      <w:r>
+        <w:rPr/>
+      </w:r>
+    </w:p>
+    <w:p>
+      <w:pPr>
+        <w:pStyle w:val="TextBody"/>
+        <w:rPr/>
+      </w:pPr>
+      <w:r>
+        <w:rPr/>
+      </w:r>
+    </w:p>
+    <w:p>
+      <w:pPr>
+        <w:pStyle w:val="TextBody"/>
+        <w:rPr/>
+      </w:pPr>
+      <w:r>
+        <w:rPr/>
+      </w:r>
+    </w:p>
+    <w:p>
+      <w:pPr>
+        <w:pStyle w:val="TextBody"/>
+        <w:rPr/>
+      </w:pPr>
+      <w:r>
+        <w:rPr/>
+      </w:r>
+    </w:p>
+    <w:p>
+      <w:pPr>
+        <w:pStyle w:val="TextBody"/>
+        <w:rPr/>
+      </w:pPr>
+      <w:r>
+        <w:rPr/>
+      </w:r>
+    </w:p>
+    <w:p>
+      <w:pPr>
+        <w:pStyle w:val="TextBody"/>
+        <w:rPr/>
+      </w:pPr>
+      <w:r>
+        <w:rPr/>
+      </w:r>
+    </w:p>
+    <w:p>
+      <w:pPr>
+        <w:pStyle w:val="TextBody"/>
+        <w:rPr/>
+      </w:pPr>
+      <w:r>
+        <w:rPr/>
+      </w:r>
+    </w:p>
+    <w:p>
+      <w:pPr>
+        <w:pStyle w:val="TextBody"/>
+        <w:rPr/>
+      </w:pPr>
+      <w:r>
+        <w:rPr/>
+      </w:r>
+    </w:p>
+    <w:p>
+      <w:pPr>
+        <w:pStyle w:val="TextBody"/>
+        <w:rPr/>
+      </w:pPr>
+      <w:r>
+        <w:rPr/>
+      </w:r>
+    </w:p>
+    <w:p>
+      <w:pPr>
+        <w:pStyle w:val="TextBody"/>
+        <w:rPr/>
+      </w:pPr>
+      <w:r>
+        <w:rPr/>
+      </w:r>
+    </w:p>
+    <w:p>
+      <w:pPr>
+        <w:pStyle w:val="TextBody"/>
+        <w:rPr/>
+      </w:pPr>
+      <w:r>
+        <w:rPr/>
+      </w:r>
+    </w:p>
+    <w:p>
+      <w:pPr>
+        <w:pStyle w:val="TextBody"/>
+        <w:rPr/>
+      </w:pPr>
+      <w:r>
+        <w:rPr/>
+      </w:r>
+    </w:p>
+    <w:p>
+      <w:pPr>
+        <w:pStyle w:val="TextBody"/>
+        <w:rPr/>
+      </w:pPr>
+      <w:r>
+        <w:rPr/>
+      </w:r>
+    </w:p>
+    <w:p>
+      <w:pPr>
+        <w:pStyle w:val="TextBody"/>
+        <w:rPr/>
+      </w:pPr>
+      <w:r>
+        <w:rPr/>
+      </w:r>
+    </w:p>
+    <w:p>
+      <w:pPr>
+        <w:pStyle w:val="TextBody"/>
+        <w:rPr/>
+      </w:pPr>
+      <w:r>
+        <w:rPr/>
+      </w:r>
+    </w:p>
+    <w:p>
+      <w:pPr>
+        <w:pStyle w:val="TextBody"/>
+        <w:rPr/>
+      </w:pPr>
+      <w:r>
+        <w:rPr/>
+      </w:r>
+    </w:p>
+    <w:p>
+      <w:pPr>
+        <w:pStyle w:val="Heading1"/>
+        <w:rPr/>
+      </w:pPr>
+      <w:r>
+        <w:rPr/>
+        <w:t>Experiment 3</w:t>
+      </w:r>
+    </w:p>
+    <w:p>
+      <w:pPr>
+        <w:pStyle w:val="TextBody"/>
+        <w:rPr/>
+      </w:pPr>
+      <w:r>
+        <w:rPr/>
+      </w:r>
+    </w:p>
+    <w:p>
+      <w:pPr>
+        <w:pStyle w:val="TextBody"/>
+        <w:rPr/>
+      </w:pPr>
+      <w:r>
+        <w:rPr/>
+        <w:t>Experiment 3 was done with two files. Exp3 utilizes the KD method, while Exp3_lin uses the linear stack method. I was surprised at the results and the time difference between the perofrmance of the KD tree and the stack, as I expected the KD tree to totally outperform the stack. However, it seems the time saved in the nearestneighbors calculation is somehow dwarfed by the time complexity of  the findClusters algorithm that was used in this experiment.  We can say the upperbound here to be findClusters, and the lowerbound to be the nearestneighbors calculation.</w:t>
+      </w:r>
+    </w:p>
+    <w:p>
+      <w:pPr>
+        <w:pStyle w:val="TextBody"/>
+        <w:rPr/>
+      </w:pPr>
+      <w:r>
+        <w:rPr/>
+      </w:r>
+    </w:p>
+    <w:p>
+      <w:pPr>
+        <w:pStyle w:val="TextBody"/>
+        <w:rPr/>
+      </w:pPr>
+      <w:r>
+        <w:rPr/>
+        <w:t>KD:</w:t>
+      </w:r>
+    </w:p>
+    <w:p>
+      <w:pPr>
+        <w:pStyle w:val="TextBody"/>
+        <w:rPr/>
+      </w:pPr>
+      <w:r>
+        <w:rPr/>
+        <w:t>Point_Cloud1.csv at 2.0 eps and 8 cluster: 350236780</w:t>
+      </w:r>
+    </w:p>
+    <w:p>
+      <w:pPr>
+        <w:pStyle w:val="TextBody"/>
+        <w:rPr/>
+      </w:pPr>
+      <w:r>
+        <w:rPr/>
+        <w:t>Point_Cloud2.csv at 2.0 eps and 8 cluster: 390417346</w:t>
+      </w:r>
+    </w:p>
+    <w:p>
+      <w:pPr>
+        <w:pStyle w:val="TextBody"/>
+        <w:rPr/>
+      </w:pPr>
+      <w:r>
+        <w:rPr/>
+        <w:t>Point_Cloud3.csv at 2.0 eps and 8 cluster: 231830165</w:t>
+      </w:r>
+    </w:p>
+    <w:p>
+      <w:pPr>
+        <w:pStyle w:val="TextBody"/>
+        <w:rPr/>
+      </w:pPr>
+      <w:r>
+        <w:rPr/>
+        <w:t>Linear:</w:t>
+      </w:r>
+    </w:p>
+    <w:p>
+      <w:pPr>
+        <w:pStyle w:val="TextBody"/>
+        <w:rPr/>
+      </w:pPr>
+      <w:r>
+        <w:rPr/>
+        <w:t>Point_Cloud1.csv at 2.0 eps and 8 cluster: 385434219</w:t>
+      </w:r>
+    </w:p>
+    <w:p>
+      <w:pPr>
+        <w:pStyle w:val="TextBody"/>
+        <w:rPr/>
+      </w:pPr>
+      <w:r>
+        <w:rPr/>
+        <w:t>Point_Cloud2.csv at 2.0 eps and 8 cluster: 296780600</w:t>
+      </w:r>
+    </w:p>
+    <w:p>
+      <w:pPr>
+        <w:pStyle w:val="TextBody"/>
+        <w:spacing w:before="0" w:after="140"/>
+        <w:rPr/>
+      </w:pPr>
+      <w:r>
+        <w:rPr/>
+        <w:t>Point_Cloud3.csv at 2.0 eps and 8 cluster: 283637365</w:t>
       </w:r>
     </w:p>
     <w:sectPr>

</xml_diff>

<commit_message>
fixed argument order and a few report modificaitons
</commit_message>
<xml_diff>
--- a/Report.docx
+++ b/Report.docx
@@ -994,7 +994,21 @@
           <w:rFonts w:ascii="Times New Roman" w:hAnsi="Times New Roman"/>
           <w:lang w:val="en-CA" w:eastAsia="zh-CN" w:bidi="hi-IN"/>
         </w:rPr>
-        <w:t xml:space="preserve">Experiment 1 consisted of us given several 3D points and asked to find all neighbours and the amount of neighbours using both a given (and correct) linear stack implementation and our own KD tree implementation. This experiment was mostly to verify that the KD tree implementation worked, and the tests prove tat, although both methods work differently, they provide the same results. Here is a short exerpt from the folder. </w:t>
+        <w:t>Experiment 1 consisted of us given several 3D points and asked to find all neighbours and the amount of neighbours using both a given (and correct) linear stack implementation and our own KD tree implementation. This experiment was mostly to verify that the KD tree implementation worked, and the tests prove t</w:t>
+      </w:r>
+      <w:r>
+        <w:rPr>
+          <w:rFonts w:ascii="Times New Roman" w:hAnsi="Times New Roman"/>
+          <w:lang w:val="en-CA" w:eastAsia="zh-CN" w:bidi="hi-IN"/>
+        </w:rPr>
+        <w:t>h</w:t>
+      </w:r>
+      <w:r>
+        <w:rPr>
+          <w:rFonts w:ascii="Times New Roman" w:hAnsi="Times New Roman"/>
+          <w:lang w:val="en-CA" w:eastAsia="zh-CN" w:bidi="hi-IN"/>
+        </w:rPr>
+        <w:t xml:space="preserve">at, although both methods work differently, they provide the same results. Here is a short exerpt from the folder. </w:t>
       </w:r>
       <w:r>
         <w:rPr>

</xml_diff>

<commit_message>
final commit and report pdf
</commit_message>
<xml_diff>
--- a/Report.docx
+++ b/Report.docx
@@ -4,6 +4,60 @@
   <w:body>
     <w:p>
       <w:pPr>
+        <w:pStyle w:val="Title"/>
+        <w:spacing w:before="240" w:after="120"/>
+        <w:rPr>
+          <w:rFonts w:ascii="Times New Roman" w:hAnsi="Times New Roman"/>
+          <w:lang w:val="en-CA" w:eastAsia="zh-CN" w:bidi="hi-IN"/>
+        </w:rPr>
+      </w:pPr>
+      <w:r>
+        <w:rPr/>
+        <w:t>CSI2110 Programming Assignment 2 Report</w:t>
+      </w:r>
+    </w:p>
+    <w:p>
+      <w:pPr>
+        <w:pStyle w:val="Subtitle"/>
+        <w:rPr>
+          <w:rFonts w:ascii="Times New Roman" w:hAnsi="Times New Roman"/>
+          <w:lang w:val="en-CA" w:eastAsia="zh-CN" w:bidi="hi-IN"/>
+        </w:rPr>
+      </w:pPr>
+      <w:r>
+        <w:rPr/>
+        <w:t>Matthew Petrucci</w:t>
+      </w:r>
+    </w:p>
+    <w:p>
+      <w:pPr>
+        <w:pStyle w:val="Subtitle"/>
+        <w:rPr>
+          <w:rFonts w:ascii="Times New Roman" w:hAnsi="Times New Roman"/>
+          <w:lang w:val="en-CA" w:eastAsia="zh-CN" w:bidi="hi-IN"/>
+        </w:rPr>
+      </w:pPr>
+      <w:r>
+        <w:rPr/>
+        <w:t>300119235</w:t>
+      </w:r>
+    </w:p>
+    <w:p>
+      <w:pPr>
+        <w:pStyle w:val="Title"/>
+        <w:rPr>
+          <w:rFonts w:ascii="Times New Roman" w:hAnsi="Times New Roman"/>
+          <w:lang w:val="en-CA" w:eastAsia="zh-CN" w:bidi="hi-IN"/>
+        </w:rPr>
+      </w:pPr>
+      <w:r>
+        <w:rPr>
+          <w:lang w:val="en-CA" w:eastAsia="zh-CN" w:bidi="hi-IN"/>
+        </w:rPr>
+      </w:r>
+    </w:p>
+    <w:p>
+      <w:pPr>
         <w:pStyle w:val="Normal"/>
         <w:bidi w:val="0"/>
         <w:jc w:val="center"/>
@@ -14,78 +68,6 @@
       </w:pPr>
       <w:r>
         <w:rPr>
-          <w:rFonts w:ascii="Times New Roman" w:hAnsi="Times New Roman"/>
-          <w:lang w:val="en-CA" w:eastAsia="zh-CN" w:bidi="hi-IN"/>
-        </w:rPr>
-        <w:t>CSI2110 Programming Assignment 2 Report</w:t>
-      </w:r>
-    </w:p>
-    <w:p>
-      <w:pPr>
-        <w:pStyle w:val="Normal"/>
-        <w:bidi w:val="0"/>
-        <w:jc w:val="center"/>
-        <w:rPr>
-          <w:rFonts w:ascii="Times New Roman" w:hAnsi="Times New Roman"/>
-          <w:lang w:val="en-CA" w:eastAsia="zh-CN" w:bidi="hi-IN"/>
-        </w:rPr>
-      </w:pPr>
-      <w:r>
-        <w:rPr>
-          <w:rFonts w:ascii="Times New Roman" w:hAnsi="Times New Roman"/>
-          <w:lang w:val="en-CA" w:eastAsia="zh-CN" w:bidi="hi-IN"/>
-        </w:rPr>
-        <w:t>Matthew Petrucci</w:t>
-      </w:r>
-    </w:p>
-    <w:p>
-      <w:pPr>
-        <w:pStyle w:val="Normal"/>
-        <w:bidi w:val="0"/>
-        <w:jc w:val="center"/>
-        <w:rPr>
-          <w:rFonts w:ascii="Times New Roman" w:hAnsi="Times New Roman"/>
-          <w:lang w:val="en-CA" w:eastAsia="zh-CN" w:bidi="hi-IN"/>
-        </w:rPr>
-      </w:pPr>
-      <w:r>
-        <w:rPr>
-          <w:rFonts w:ascii="Times New Roman" w:hAnsi="Times New Roman"/>
-          <w:lang w:val="en-CA" w:eastAsia="zh-CN" w:bidi="hi-IN"/>
-        </w:rPr>
-        <w:t>300119235</w:t>
-      </w:r>
-    </w:p>
-    <w:p>
-      <w:pPr>
-        <w:pStyle w:val="Normal"/>
-        <w:bidi w:val="0"/>
-        <w:jc w:val="center"/>
-        <w:rPr>
-          <w:rFonts w:ascii="Times New Roman" w:hAnsi="Times New Roman"/>
-          <w:lang w:val="en-CA" w:eastAsia="zh-CN" w:bidi="hi-IN"/>
-        </w:rPr>
-      </w:pPr>
-      <w:r>
-        <w:rPr>
-          <w:rFonts w:ascii="Times New Roman" w:hAnsi="Times New Roman"/>
-          <w:lang w:val="en-CA" w:eastAsia="zh-CN" w:bidi="hi-IN"/>
-        </w:rPr>
-      </w:r>
-    </w:p>
-    <w:p>
-      <w:pPr>
-        <w:pStyle w:val="Normal"/>
-        <w:bidi w:val="0"/>
-        <w:jc w:val="center"/>
-        <w:rPr>
-          <w:rFonts w:ascii="Times New Roman" w:hAnsi="Times New Roman"/>
-          <w:lang w:val="en-CA" w:eastAsia="zh-CN" w:bidi="hi-IN"/>
-        </w:rPr>
-      </w:pPr>
-      <w:r>
-        <w:rPr>
-          <w:rFonts w:ascii="Times New Roman" w:hAnsi="Times New Roman"/>
           <w:lang w:val="en-CA" w:eastAsia="zh-CN" w:bidi="hi-IN"/>
         </w:rPr>
       </w:r>
@@ -102,7 +84,6 @@
       </w:pPr>
       <w:r>
         <w:rPr>
-          <w:rFonts w:ascii="Times New Roman" w:hAnsi="Times New Roman"/>
           <w:lang w:val="en-CA" w:eastAsia="zh-CN" w:bidi="hi-IN"/>
         </w:rPr>
       </w:r>
@@ -119,7 +100,6 @@
       </w:pPr>
       <w:r>
         <w:rPr>
-          <w:rFonts w:ascii="Times New Roman" w:hAnsi="Times New Roman"/>
           <w:lang w:val="en-CA" w:eastAsia="zh-CN" w:bidi="hi-IN"/>
         </w:rPr>
       </w:r>
@@ -136,7 +116,6 @@
       </w:pPr>
       <w:r>
         <w:rPr>
-          <w:rFonts w:ascii="Times New Roman" w:hAnsi="Times New Roman"/>
           <w:lang w:val="en-CA" w:eastAsia="zh-CN" w:bidi="hi-IN"/>
         </w:rPr>
       </w:r>
@@ -153,7 +132,6 @@
       </w:pPr>
       <w:r>
         <w:rPr>
-          <w:rFonts w:ascii="Times New Roman" w:hAnsi="Times New Roman"/>
           <w:lang w:val="en-CA" w:eastAsia="zh-CN" w:bidi="hi-IN"/>
         </w:rPr>
       </w:r>
@@ -170,7 +148,6 @@
       </w:pPr>
       <w:r>
         <w:rPr>
-          <w:rFonts w:ascii="Times New Roman" w:hAnsi="Times New Roman"/>
           <w:lang w:val="en-CA" w:eastAsia="zh-CN" w:bidi="hi-IN"/>
         </w:rPr>
       </w:r>
@@ -187,7 +164,6 @@
       </w:pPr>
       <w:r>
         <w:rPr>
-          <w:rFonts w:ascii="Times New Roman" w:hAnsi="Times New Roman"/>
           <w:lang w:val="en-CA" w:eastAsia="zh-CN" w:bidi="hi-IN"/>
         </w:rPr>
       </w:r>
@@ -204,7 +180,6 @@
       </w:pPr>
       <w:r>
         <w:rPr>
-          <w:rFonts w:ascii="Times New Roman" w:hAnsi="Times New Roman"/>
           <w:lang w:val="en-CA" w:eastAsia="zh-CN" w:bidi="hi-IN"/>
         </w:rPr>
       </w:r>
@@ -221,7 +196,6 @@
       </w:pPr>
       <w:r>
         <w:rPr>
-          <w:rFonts w:ascii="Times New Roman" w:hAnsi="Times New Roman"/>
           <w:lang w:val="en-CA" w:eastAsia="zh-CN" w:bidi="hi-IN"/>
         </w:rPr>
       </w:r>
@@ -238,7 +212,6 @@
       </w:pPr>
       <w:r>
         <w:rPr>
-          <w:rFonts w:ascii="Times New Roman" w:hAnsi="Times New Roman"/>
           <w:lang w:val="en-CA" w:eastAsia="zh-CN" w:bidi="hi-IN"/>
         </w:rPr>
       </w:r>
@@ -255,7 +228,6 @@
       </w:pPr>
       <w:r>
         <w:rPr>
-          <w:rFonts w:ascii="Times New Roman" w:hAnsi="Times New Roman"/>
           <w:lang w:val="en-CA" w:eastAsia="zh-CN" w:bidi="hi-IN"/>
         </w:rPr>
       </w:r>
@@ -272,7 +244,6 @@
       </w:pPr>
       <w:r>
         <w:rPr>
-          <w:rFonts w:ascii="Times New Roman" w:hAnsi="Times New Roman"/>
           <w:lang w:val="en-CA" w:eastAsia="zh-CN" w:bidi="hi-IN"/>
         </w:rPr>
       </w:r>
@@ -289,7 +260,6 @@
       </w:pPr>
       <w:r>
         <w:rPr>
-          <w:rFonts w:ascii="Times New Roman" w:hAnsi="Times New Roman"/>
           <w:lang w:val="en-CA" w:eastAsia="zh-CN" w:bidi="hi-IN"/>
         </w:rPr>
       </w:r>
@@ -306,7 +276,6 @@
       </w:pPr>
       <w:r>
         <w:rPr>
-          <w:rFonts w:ascii="Times New Roman" w:hAnsi="Times New Roman"/>
           <w:lang w:val="en-CA" w:eastAsia="zh-CN" w:bidi="hi-IN"/>
         </w:rPr>
       </w:r>
@@ -323,7 +292,6 @@
       </w:pPr>
       <w:r>
         <w:rPr>
-          <w:rFonts w:ascii="Times New Roman" w:hAnsi="Times New Roman"/>
           <w:lang w:val="en-CA" w:eastAsia="zh-CN" w:bidi="hi-IN"/>
         </w:rPr>
       </w:r>
@@ -340,7 +308,6 @@
       </w:pPr>
       <w:r>
         <w:rPr>
-          <w:rFonts w:ascii="Times New Roman" w:hAnsi="Times New Roman"/>
           <w:lang w:val="en-CA" w:eastAsia="zh-CN" w:bidi="hi-IN"/>
         </w:rPr>
       </w:r>
@@ -357,7 +324,6 @@
       </w:pPr>
       <w:r>
         <w:rPr>
-          <w:rFonts w:ascii="Times New Roman" w:hAnsi="Times New Roman"/>
           <w:lang w:val="en-CA" w:eastAsia="zh-CN" w:bidi="hi-IN"/>
         </w:rPr>
       </w:r>
@@ -374,7 +340,6 @@
       </w:pPr>
       <w:r>
         <w:rPr>
-          <w:rFonts w:ascii="Times New Roman" w:hAnsi="Times New Roman"/>
           <w:lang w:val="en-CA" w:eastAsia="zh-CN" w:bidi="hi-IN"/>
         </w:rPr>
       </w:r>
@@ -391,7 +356,6 @@
       </w:pPr>
       <w:r>
         <w:rPr>
-          <w:rFonts w:ascii="Times New Roman" w:hAnsi="Times New Roman"/>
           <w:lang w:val="en-CA" w:eastAsia="zh-CN" w:bidi="hi-IN"/>
         </w:rPr>
       </w:r>
@@ -408,7 +372,6 @@
       </w:pPr>
       <w:r>
         <w:rPr>
-          <w:rFonts w:ascii="Times New Roman" w:hAnsi="Times New Roman"/>
           <w:lang w:val="en-CA" w:eastAsia="zh-CN" w:bidi="hi-IN"/>
         </w:rPr>
       </w:r>
@@ -425,7 +388,6 @@
       </w:pPr>
       <w:r>
         <w:rPr>
-          <w:rFonts w:ascii="Times New Roman" w:hAnsi="Times New Roman"/>
           <w:lang w:val="en-CA" w:eastAsia="zh-CN" w:bidi="hi-IN"/>
         </w:rPr>
       </w:r>
@@ -442,7 +404,6 @@
       </w:pPr>
       <w:r>
         <w:rPr>
-          <w:rFonts w:ascii="Times New Roman" w:hAnsi="Times New Roman"/>
           <w:lang w:val="en-CA" w:eastAsia="zh-CN" w:bidi="hi-IN"/>
         </w:rPr>
       </w:r>
@@ -459,7 +420,6 @@
       </w:pPr>
       <w:r>
         <w:rPr>
-          <w:rFonts w:ascii="Times New Roman" w:hAnsi="Times New Roman"/>
           <w:lang w:val="en-CA" w:eastAsia="zh-CN" w:bidi="hi-IN"/>
         </w:rPr>
       </w:r>
@@ -476,7 +436,6 @@
       </w:pPr>
       <w:r>
         <w:rPr>
-          <w:rFonts w:ascii="Times New Roman" w:hAnsi="Times New Roman"/>
           <w:lang w:val="en-CA" w:eastAsia="zh-CN" w:bidi="hi-IN"/>
         </w:rPr>
       </w:r>
@@ -493,7 +452,6 @@
       </w:pPr>
       <w:r>
         <w:rPr>
-          <w:rFonts w:ascii="Times New Roman" w:hAnsi="Times New Roman"/>
           <w:lang w:val="en-CA" w:eastAsia="zh-CN" w:bidi="hi-IN"/>
         </w:rPr>
       </w:r>
@@ -510,7 +468,6 @@
       </w:pPr>
       <w:r>
         <w:rPr>
-          <w:rFonts w:ascii="Times New Roman" w:hAnsi="Times New Roman"/>
           <w:lang w:val="en-CA" w:eastAsia="zh-CN" w:bidi="hi-IN"/>
         </w:rPr>
       </w:r>
@@ -527,7 +484,6 @@
       </w:pPr>
       <w:r>
         <w:rPr>
-          <w:rFonts w:ascii="Times New Roman" w:hAnsi="Times New Roman"/>
           <w:lang w:val="en-CA" w:eastAsia="zh-CN" w:bidi="hi-IN"/>
         </w:rPr>
       </w:r>
@@ -544,7 +500,6 @@
       </w:pPr>
       <w:r>
         <w:rPr>
-          <w:rFonts w:ascii="Times New Roman" w:hAnsi="Times New Roman"/>
           <w:lang w:val="en-CA" w:eastAsia="zh-CN" w:bidi="hi-IN"/>
         </w:rPr>
       </w:r>
@@ -561,7 +516,6 @@
       </w:pPr>
       <w:r>
         <w:rPr>
-          <w:rFonts w:ascii="Times New Roman" w:hAnsi="Times New Roman"/>
           <w:lang w:val="en-CA" w:eastAsia="zh-CN" w:bidi="hi-IN"/>
         </w:rPr>
       </w:r>
@@ -578,7 +532,6 @@
       </w:pPr>
       <w:r>
         <w:rPr>
-          <w:rFonts w:ascii="Times New Roman" w:hAnsi="Times New Roman"/>
           <w:lang w:val="en-CA" w:eastAsia="zh-CN" w:bidi="hi-IN"/>
         </w:rPr>
       </w:r>
@@ -595,7 +548,6 @@
       </w:pPr>
       <w:r>
         <w:rPr>
-          <w:rFonts w:ascii="Times New Roman" w:hAnsi="Times New Roman"/>
           <w:lang w:val="en-CA" w:eastAsia="zh-CN" w:bidi="hi-IN"/>
         </w:rPr>
       </w:r>
@@ -612,7 +564,6 @@
       </w:pPr>
       <w:r>
         <w:rPr>
-          <w:rFonts w:ascii="Times New Roman" w:hAnsi="Times New Roman"/>
           <w:lang w:val="en-CA" w:eastAsia="zh-CN" w:bidi="hi-IN"/>
         </w:rPr>
       </w:r>
@@ -629,7 +580,6 @@
       </w:pPr>
       <w:r>
         <w:rPr>
-          <w:rFonts w:ascii="Times New Roman" w:hAnsi="Times New Roman"/>
           <w:lang w:val="en-CA" w:eastAsia="zh-CN" w:bidi="hi-IN"/>
         </w:rPr>
       </w:r>
@@ -646,7 +596,6 @@
       </w:pPr>
       <w:r>
         <w:rPr>
-          <w:rFonts w:ascii="Times New Roman" w:hAnsi="Times New Roman"/>
           <w:lang w:val="en-CA" w:eastAsia="zh-CN" w:bidi="hi-IN"/>
         </w:rPr>
       </w:r>
@@ -663,7 +612,6 @@
       </w:pPr>
       <w:r>
         <w:rPr>
-          <w:rFonts w:ascii="Times New Roman" w:hAnsi="Times New Roman"/>
           <w:lang w:val="en-CA" w:eastAsia="zh-CN" w:bidi="hi-IN"/>
         </w:rPr>
       </w:r>
@@ -680,160 +628,6 @@
       </w:pPr>
       <w:r>
         <w:rPr>
-          <w:rFonts w:ascii="Times New Roman" w:hAnsi="Times New Roman"/>
-          <w:lang w:val="en-CA" w:eastAsia="zh-CN" w:bidi="hi-IN"/>
-        </w:rPr>
-      </w:r>
-    </w:p>
-    <w:p>
-      <w:pPr>
-        <w:pStyle w:val="Normal"/>
-        <w:bidi w:val="0"/>
-        <w:jc w:val="left"/>
-        <w:rPr>
-          <w:rFonts w:ascii="Times New Roman" w:hAnsi="Times New Roman"/>
-          <w:lang w:val="en-CA" w:eastAsia="zh-CN" w:bidi="hi-IN"/>
-        </w:rPr>
-      </w:pPr>
-      <w:r>
-        <w:rPr>
-          <w:rFonts w:ascii="Times New Roman" w:hAnsi="Times New Roman"/>
-          <w:lang w:val="en-CA" w:eastAsia="zh-CN" w:bidi="hi-IN"/>
-        </w:rPr>
-      </w:r>
-    </w:p>
-    <w:p>
-      <w:pPr>
-        <w:pStyle w:val="Normal"/>
-        <w:bidi w:val="0"/>
-        <w:jc w:val="left"/>
-        <w:rPr>
-          <w:rFonts w:ascii="Times New Roman" w:hAnsi="Times New Roman"/>
-          <w:lang w:val="en-CA" w:eastAsia="zh-CN" w:bidi="hi-IN"/>
-        </w:rPr>
-      </w:pPr>
-      <w:r>
-        <w:rPr>
-          <w:rFonts w:ascii="Times New Roman" w:hAnsi="Times New Roman"/>
-          <w:lang w:val="en-CA" w:eastAsia="zh-CN" w:bidi="hi-IN"/>
-        </w:rPr>
-      </w:r>
-    </w:p>
-    <w:p>
-      <w:pPr>
-        <w:pStyle w:val="Normal"/>
-        <w:bidi w:val="0"/>
-        <w:jc w:val="left"/>
-        <w:rPr>
-          <w:rFonts w:ascii="Times New Roman" w:hAnsi="Times New Roman"/>
-          <w:lang w:val="en-CA" w:eastAsia="zh-CN" w:bidi="hi-IN"/>
-        </w:rPr>
-      </w:pPr>
-      <w:r>
-        <w:rPr>
-          <w:rFonts w:ascii="Times New Roman" w:hAnsi="Times New Roman"/>
-          <w:lang w:val="en-CA" w:eastAsia="zh-CN" w:bidi="hi-IN"/>
-        </w:rPr>
-      </w:r>
-    </w:p>
-    <w:p>
-      <w:pPr>
-        <w:pStyle w:val="Normal"/>
-        <w:bidi w:val="0"/>
-        <w:jc w:val="left"/>
-        <w:rPr>
-          <w:rFonts w:ascii="Times New Roman" w:hAnsi="Times New Roman"/>
-          <w:lang w:val="en-CA" w:eastAsia="zh-CN" w:bidi="hi-IN"/>
-        </w:rPr>
-      </w:pPr>
-      <w:r>
-        <w:rPr>
-          <w:rFonts w:ascii="Times New Roman" w:hAnsi="Times New Roman"/>
-          <w:lang w:val="en-CA" w:eastAsia="zh-CN" w:bidi="hi-IN"/>
-        </w:rPr>
-      </w:r>
-    </w:p>
-    <w:p>
-      <w:pPr>
-        <w:pStyle w:val="Normal"/>
-        <w:bidi w:val="0"/>
-        <w:jc w:val="left"/>
-        <w:rPr>
-          <w:rFonts w:ascii="Times New Roman" w:hAnsi="Times New Roman"/>
-          <w:lang w:val="en-CA" w:eastAsia="zh-CN" w:bidi="hi-IN"/>
-        </w:rPr>
-      </w:pPr>
-      <w:r>
-        <w:rPr>
-          <w:rFonts w:ascii="Times New Roman" w:hAnsi="Times New Roman"/>
-          <w:lang w:val="en-CA" w:eastAsia="zh-CN" w:bidi="hi-IN"/>
-        </w:rPr>
-      </w:r>
-    </w:p>
-    <w:p>
-      <w:pPr>
-        <w:pStyle w:val="Normal"/>
-        <w:bidi w:val="0"/>
-        <w:jc w:val="left"/>
-        <w:rPr>
-          <w:rFonts w:ascii="Times New Roman" w:hAnsi="Times New Roman"/>
-          <w:lang w:val="en-CA" w:eastAsia="zh-CN" w:bidi="hi-IN"/>
-        </w:rPr>
-      </w:pPr>
-      <w:r>
-        <w:rPr>
-          <w:rFonts w:ascii="Times New Roman" w:hAnsi="Times New Roman"/>
-          <w:lang w:val="en-CA" w:eastAsia="zh-CN" w:bidi="hi-IN"/>
-        </w:rPr>
-      </w:r>
-    </w:p>
-    <w:p>
-      <w:pPr>
-        <w:pStyle w:val="Normal"/>
-        <w:bidi w:val="0"/>
-        <w:jc w:val="left"/>
-        <w:rPr>
-          <w:rFonts w:ascii="Times New Roman" w:hAnsi="Times New Roman"/>
-          <w:lang w:val="en-CA" w:eastAsia="zh-CN" w:bidi="hi-IN"/>
-        </w:rPr>
-      </w:pPr>
-      <w:r>
-        <w:rPr>
-          <w:rFonts w:ascii="Times New Roman" w:hAnsi="Times New Roman"/>
-          <w:lang w:val="en-CA" w:eastAsia="zh-CN" w:bidi="hi-IN"/>
-        </w:rPr>
-      </w:r>
-    </w:p>
-    <w:p>
-      <w:pPr>
-        <w:pStyle w:val="Normal"/>
-        <w:bidi w:val="0"/>
-        <w:jc w:val="left"/>
-        <w:rPr>
-          <w:rFonts w:ascii="Times New Roman" w:hAnsi="Times New Roman"/>
-          <w:lang w:val="en-CA" w:eastAsia="zh-CN" w:bidi="hi-IN"/>
-        </w:rPr>
-      </w:pPr>
-      <w:r>
-        <w:rPr>
-          <w:rFonts w:ascii="Times New Roman" w:hAnsi="Times New Roman"/>
-          <w:lang w:val="en-CA" w:eastAsia="zh-CN" w:bidi="hi-IN"/>
-        </w:rPr>
-      </w:r>
-    </w:p>
-    <w:p>
-      <w:pPr>
-        <w:pStyle w:val="Normal"/>
-        <w:bidi w:val="0"/>
-        <w:jc w:val="left"/>
-        <w:rPr>
-          <w:rFonts w:ascii="Times New Roman" w:hAnsi="Times New Roman"/>
-          <w:lang w:val="en-CA" w:eastAsia="zh-CN" w:bidi="hi-IN"/>
-        </w:rPr>
-      </w:pPr>
-      <w:r>
-        <w:rPr>
-          <w:rFonts w:ascii="Times New Roman" w:hAnsi="Times New Roman"/>
           <w:lang w:val="en-CA" w:eastAsia="zh-CN" w:bidi="hi-IN"/>
         </w:rPr>
       </w:r>
@@ -841,6 +635,10 @@
     <w:p>
       <w:pPr>
         <w:pStyle w:val="Heading1"/>
+        <w:numPr>
+          <w:ilvl w:val="0"/>
+          <w:numId w:val="2"/>
+        </w:numPr>
         <w:rPr>
           <w:rFonts w:ascii="Times New Roman" w:hAnsi="Times New Roman" w:eastAsia="Noto Sans CJK SC" w:cs="Lohit Devanagari"/>
           <w:b/>
@@ -855,7 +653,7 @@
       </w:pPr>
       <w:r>
         <w:rPr>
-          <w:rFonts w:eastAsia="Noto Sans CJK SC" w:cs="Lohit Devanagari" w:ascii="Times New Roman" w:hAnsi="Times New Roman"/>
+          <w:rFonts w:eastAsia="Noto Sans CJK SC" w:cs="Lohit Devanagari"/>
           <w:b/>
           <w:bCs/>
           <w:color w:val="auto"/>
@@ -881,24 +679,24 @@
       </w:pPr>
       <w:r>
         <w:rPr>
-          <w:rFonts w:ascii="Times New Roman" w:hAnsi="Times New Roman"/>
-          <w:sz w:val="24"/>
-          <w:szCs w:val="24"/>
-          <w:lang w:val="en-CA" w:eastAsia="zh-CN" w:bidi="hi-IN"/>
-        </w:rPr>
-      </w:r>
-    </w:p>
-    <w:p>
-      <w:pPr>
-        <w:pStyle w:val="TextBody"/>
-        <w:rPr>
-          <w:rFonts w:ascii="Times New Roman" w:hAnsi="Times New Roman"/>
-          <w:lang w:val="en-CA" w:eastAsia="zh-CN" w:bidi="hi-IN"/>
-        </w:rPr>
-      </w:pPr>
-      <w:r>
-        <w:rPr>
-          <w:rFonts w:ascii="Times New Roman" w:hAnsi="Times New Roman"/>
+          <w:rFonts w:eastAsia="Noto Sans CJK SC" w:cs="Lohit Devanagari"/>
+          <w:b/>
+          <w:bCs/>
+          <w:color w:val="auto"/>
+          <w:kern w:val="2"/>
+        </w:rPr>
+      </w:r>
+    </w:p>
+    <w:p>
+      <w:pPr>
+        <w:pStyle w:val="TextBody"/>
+        <w:rPr>
+          <w:rFonts w:ascii="Times New Roman" w:hAnsi="Times New Roman"/>
+          <w:lang w:val="en-CA" w:eastAsia="zh-CN" w:bidi="hi-IN"/>
+        </w:rPr>
+      </w:pPr>
+      <w:r>
+        <w:rPr>
           <w:lang w:val="en-CA" w:eastAsia="zh-CN" w:bidi="hi-IN"/>
         </w:rPr>
         <w:t>This programming assignment is a continuation of the first programming assignment, where clusters are given that represent points in 3D space that reflect a given environment. We must use data structures we make to cluster these points together depending on their distance to one another and how many points are required to be in a given distance to be considered a cluster. The first assignment used a linear stack as the algorithm to classify the points, while assignment 2 aims to improve the run-time of the stack by implementing a KD tree to hopefully reach a minimum of O(log(n)) time, instead of the linear stack O(n) time.</w:t>
@@ -914,14 +712,13 @@
       </w:pPr>
       <w:r>
         <w:rPr>
-          <w:rFonts w:ascii="Times New Roman" w:hAnsi="Times New Roman"/>
           <w:lang w:val="en-CA" w:eastAsia="zh-CN" w:bidi="hi-IN"/>
         </w:rPr>
         <w:t xml:space="preserve">The data shown in this </w:t>
       </w:r>
       <w:r>
         <w:rPr>
-          <w:rFonts w:eastAsia="Noto Serif CJK SC" w:cs="Lohit Devanagari" w:ascii="Times New Roman" w:hAnsi="Times New Roman"/>
+          <w:rFonts w:eastAsia="Noto Serif CJK SC" w:cs="Lohit Devanagari"/>
           <w:color w:val="auto"/>
           <w:kern w:val="2"/>
           <w:sz w:val="24"/>
@@ -932,7 +729,6 @@
       </w:r>
       <w:r>
         <w:rPr>
-          <w:rFonts w:ascii="Times New Roman" w:hAnsi="Times New Roman"/>
           <w:lang w:val="en-CA" w:eastAsia="zh-CN" w:bidi="hi-IN"/>
         </w:rPr>
         <w:t xml:space="preserve"> will almost always be represented as a contrast between both the linear stack implementation and the KD tree implementation. All data can be seen in their raw format in their respective folders.</w:t>
@@ -948,7 +744,6 @@
       </w:pPr>
       <w:r>
         <w:rPr>
-          <w:rFonts w:ascii="Times New Roman" w:hAnsi="Times New Roman"/>
           <w:lang w:val="en-CA" w:eastAsia="zh-CN" w:bidi="hi-IN"/>
         </w:rPr>
       </w:r>
@@ -956,14 +751,17 @@
     <w:p>
       <w:pPr>
         <w:pStyle w:val="Heading1"/>
-        <w:rPr>
-          <w:rFonts w:ascii="Times New Roman" w:hAnsi="Times New Roman"/>
-          <w:lang w:val="en-CA" w:eastAsia="zh-CN" w:bidi="hi-IN"/>
-        </w:rPr>
-      </w:pPr>
-      <w:r>
-        <w:rPr>
-          <w:rFonts w:ascii="Times New Roman" w:hAnsi="Times New Roman"/>
+        <w:numPr>
+          <w:ilvl w:val="0"/>
+          <w:numId w:val="2"/>
+        </w:numPr>
+        <w:rPr>
+          <w:rFonts w:ascii="Times New Roman" w:hAnsi="Times New Roman"/>
+          <w:lang w:val="en-CA" w:eastAsia="zh-CN" w:bidi="hi-IN"/>
+        </w:rPr>
+      </w:pPr>
+      <w:r>
+        <w:rPr>
           <w:lang w:val="en-CA" w:eastAsia="zh-CN" w:bidi="hi-IN"/>
         </w:rPr>
         <w:t>Experiment 1</w:t>
@@ -977,49 +775,25 @@
         </w:rPr>
       </w:pPr>
       <w:r>
-        <w:rPr>
-          <w:lang w:val="en-CA" w:eastAsia="zh-CN" w:bidi="hi-IN"/>
-        </w:rPr>
-      </w:r>
-    </w:p>
-    <w:p>
-      <w:pPr>
-        <w:pStyle w:val="TextBody"/>
-        <w:rPr>
-          <w:lang w:val="en-CA" w:eastAsia="zh-CN" w:bidi="hi-IN"/>
-        </w:rPr>
-      </w:pPr>
-      <w:r>
-        <w:rPr>
-          <w:rFonts w:ascii="Times New Roman" w:hAnsi="Times New Roman"/>
-          <w:lang w:val="en-CA" w:eastAsia="zh-CN" w:bidi="hi-IN"/>
-        </w:rPr>
-        <w:t>Experiment 1 consisted of us given several 3D points and asked to find all neighbours and the amount of neighbours using both a given (and correct) linear stack implementation and our own KD tree implementation. This experiment was mostly to verify that the KD tree implementation worked, and the tests prove t</w:t>
-      </w:r>
-      <w:r>
-        <w:rPr>
-          <w:rFonts w:ascii="Times New Roman" w:hAnsi="Times New Roman"/>
-          <w:lang w:val="en-CA" w:eastAsia="zh-CN" w:bidi="hi-IN"/>
-        </w:rPr>
-        <w:t>h</w:t>
-      </w:r>
-      <w:r>
-        <w:rPr>
-          <w:rFonts w:ascii="Times New Roman" w:hAnsi="Times New Roman"/>
-          <w:lang w:val="en-CA" w:eastAsia="zh-CN" w:bidi="hi-IN"/>
-        </w:rPr>
-        <w:t xml:space="preserve">at, although both methods work differently, they provide the same results. Here is a short exerpt from the folder. </w:t>
-      </w:r>
-      <w:r>
-        <w:rPr>
-          <w:rFonts w:ascii="Times New Roman" w:hAnsi="Times New Roman"/>
-          <w:lang w:val="en-CA" w:eastAsia="zh-CN" w:bidi="hi-IN"/>
-        </w:rPr>
-        <w:t xml:space="preserve">Note, </w:t>
-      </w:r>
-      <w:r>
-        <w:rPr>
-          <w:rFonts w:eastAsia="Noto Serif CJK SC" w:cs="Lohit Devanagari" w:ascii="Times New Roman" w:hAnsi="Times New Roman"/>
+        <w:rPr/>
+      </w:r>
+    </w:p>
+    <w:p>
+      <w:pPr>
+        <w:pStyle w:val="TextBody"/>
+        <w:rPr>
+          <w:lang w:val="en-CA" w:eastAsia="zh-CN" w:bidi="hi-IN"/>
+        </w:rPr>
+      </w:pPr>
+      <w:r>
+        <w:rPr>
+          <w:lang w:val="en-CA" w:eastAsia="zh-CN" w:bidi="hi-IN"/>
+        </w:rPr>
+        <w:t xml:space="preserve">Experiment 1 consisted of us given several 3D points and asked to find all neighbours and the amount of neighbours using both a given (and correct) linear stack implementation and our own KD tree implementation. This experiment was mostly to verify that the KD tree implementation worked, and the tests prove that, although both methods work differently, they provide the same results. Here is a short exerpt from the folder. Note, </w:t>
+      </w:r>
+      <w:r>
+        <w:rPr>
+          <w:rFonts w:eastAsia="Noto Serif CJK SC" w:cs="Lohit Devanagari"/>
           <w:color w:val="auto"/>
           <w:kern w:val="2"/>
           <w:sz w:val="24"/>
@@ -1030,7 +804,6 @@
       </w:r>
       <w:r>
         <w:rPr>
-          <w:rFonts w:ascii="Times New Roman" w:hAnsi="Times New Roman"/>
           <w:lang w:val="en-CA" w:eastAsia="zh-CN" w:bidi="hi-IN"/>
         </w:rPr>
         <w:t xml:space="preserve"> the Exp1_results folder, not exp1.</w:t>
@@ -1055,18 +828,18 @@
                 <wp:positionV relativeFrom="paragraph">
                   <wp:posOffset>144780</wp:posOffset>
                 </wp:positionV>
-                <wp:extent cx="3012440" cy="3947160"/>
+                <wp:extent cx="3013710" cy="3504565"/>
                 <wp:effectExtent l="0" t="0" r="0" b="0"/>
                 <wp:wrapNone/>
                 <wp:docPr id="1" name="Shape1"/>
                 <a:graphic xmlns:a="http://schemas.openxmlformats.org/drawingml/2006/main">
                   <a:graphicData uri="http://schemas.microsoft.com/office/word/2010/wordprocessingShape">
                     <wps:wsp>
-                      <wps:cNvSpPr txBox="1"/>
+                      <wps:cNvSpPr/>
                       <wps:spPr>
                         <a:xfrm>
                           <a:off x="0" y="0"/>
-                          <a:ext cx="3011760" cy="3946680"/>
+                          <a:ext cx="3013200" cy="3503880"/>
                         </a:xfrm>
                         <a:prstGeom prst="rect">
                           <a:avLst/>
@@ -1076,15 +849,25 @@
                           <a:noFill/>
                         </a:ln>
                       </wps:spPr>
+                      <wps:style>
+                        <a:lnRef idx="0"/>
+                        <a:fillRef idx="0"/>
+                        <a:effectRef idx="0"/>
+                        <a:fontRef idx="minor"/>
+                      </wps:style>
                       <wps:txbx>
                         <w:txbxContent>
                           <w:p>
                             <w:pPr>
-                              <w:overflowPunct w:val="false"/>
-                              <w:rPr/>
-                            </w:pPr>
-                            <w:r>
-                              <w:rPr>
+                              <w:pStyle w:val="FrameContents"/>
+                              <w:overflowPunct w:val="false"/>
+                              <w:rPr>
+                                <w:color w:val="000000"/>
+                              </w:rPr>
+                            </w:pPr>
+                            <w:r>
+                              <w:rPr>
+                                <w:color w:val="000000"/>
                                 <w:sz w:val="24"/>
                                 <w:szCs w:val="24"/>
                               </w:rPr>
@@ -1093,11 +876,15 @@
                           </w:p>
                           <w:p>
                             <w:pPr>
-                              <w:overflowPunct w:val="false"/>
-                              <w:rPr/>
-                            </w:pPr>
-                            <w:r>
-                              <w:rPr>
+                              <w:pStyle w:val="FrameContents"/>
+                              <w:overflowPunct w:val="false"/>
+                              <w:rPr>
+                                <w:color w:val="000000"/>
+                              </w:rPr>
+                            </w:pPr>
+                            <w:r>
+                              <w:rPr>
+                                <w:color w:val="000000"/>
                                 <w:sz w:val="24"/>
                                 <w:szCs w:val="24"/>
                               </w:rPr>
@@ -1106,11 +893,15 @@
                           </w:p>
                           <w:p>
                             <w:pPr>
-                              <w:overflowPunct w:val="false"/>
-                              <w:rPr/>
-                            </w:pPr>
-                            <w:r>
-                              <w:rPr>
+                              <w:pStyle w:val="FrameContents"/>
+                              <w:overflowPunct w:val="false"/>
+                              <w:rPr>
+                                <w:color w:val="000000"/>
+                              </w:rPr>
+                            </w:pPr>
+                            <w:r>
+                              <w:rPr>
+                                <w:color w:val="000000"/>
                                 <w:sz w:val="24"/>
                                 <w:szCs w:val="24"/>
                               </w:rPr>
@@ -1119,58 +910,72 @@
                           </w:p>
                           <w:p>
                             <w:pPr>
-                              <w:overflowPunct w:val="false"/>
-                              <w:rPr/>
-                            </w:pPr>
-                            <w:r>
-                              <w:rPr>
+                              <w:pStyle w:val="FrameContents"/>
+                              <w:overflowPunct w:val="false"/>
+                              <w:rPr>
+                                <w:color w:val="000000"/>
+                              </w:rPr>
+                            </w:pPr>
+                            <w:r>
+                              <w:rPr>
+                                <w:color w:val="000000"/>
+                              </w:rPr>
+                            </w:r>
+                          </w:p>
+                          <w:p>
+                            <w:pPr>
+                              <w:pStyle w:val="FrameContents"/>
+                              <w:overflowPunct w:val="false"/>
+                              <w:rPr>
+                                <w:color w:val="000000"/>
+                              </w:rPr>
+                            </w:pPr>
+                            <w:r>
+                              <w:rPr>
+                                <w:color w:val="000000"/>
                                 <w:sz w:val="24"/>
                                 <w:szCs w:val="24"/>
                               </w:rPr>
-                            </w:r>
-                          </w:p>
-                          <w:p>
-                            <w:pPr>
-                              <w:overflowPunct w:val="false"/>
-                              <w:rPr/>
-                            </w:pPr>
-                            <w:r>
-                              <w:rPr>
+                              <w:t>(12.97637373, 5.09061138, 0.762238889)</w:t>
+                            </w:r>
+                          </w:p>
+                          <w:p>
+                            <w:pPr>
+                              <w:pStyle w:val="FrameContents"/>
+                              <w:overflowPunct w:val="false"/>
+                              <w:rPr>
+                                <w:color w:val="000000"/>
+                              </w:rPr>
+                            </w:pPr>
+                            <w:r>
+                              <w:rPr>
+                                <w:color w:val="000000"/>
                                 <w:sz w:val="24"/>
                                 <w:szCs w:val="24"/>
                               </w:rPr>
-                              <w:t>(12.97637373, 5.09061138, 0.762238889)</w:t>
-                            </w:r>
-                          </w:p>
-                          <w:p>
-                            <w:pPr>
-                              <w:overflowPunct w:val="false"/>
-                              <w:rPr/>
-                            </w:pPr>
-                            <w:r>
-                              <w:rPr>
+                              <w:t>number of neighbors = 2</w:t>
+                            </w:r>
+                          </w:p>
+                          <w:p>
+                            <w:pPr>
+                              <w:pStyle w:val="FrameContents"/>
+                              <w:overflowPunct w:val="false"/>
+                              <w:rPr>
+                                <w:color w:val="000000"/>
+                              </w:rPr>
+                            </w:pPr>
+                            <w:r>
+                              <w:rPr>
+                                <w:color w:val="000000"/>
                                 <w:sz w:val="24"/>
                                 <w:szCs w:val="24"/>
                               </w:rPr>
-                              <w:t>number of neighbors = 2</w:t>
-                            </w:r>
-                          </w:p>
-                          <w:p>
-                            <w:pPr>
-                              <w:overflowPunct w:val="false"/>
-                              <w:rPr/>
-                            </w:pPr>
-                            <w:r>
-                              <w:rPr>
-                                <w:sz w:val="24"/>
-                                <w:szCs w:val="24"/>
-                              </w:rPr>
                               <w:t>[(-12.992860583393504,5.051138148093654,0.7622934861842156), (-12.976373725118926,5.090611379773172,0.7622388885867976)]</w:t>
                             </w:r>
                           </w:p>
                         </w:txbxContent>
                       </wps:txbx>
-                      <wps:bodyPr wrap="square" lIns="0" rIns="0" tIns="0" bIns="0">
+                      <wps:bodyPr lIns="0" rIns="0" tIns="0" bIns="0">
                         <a:spAutoFit/>
                       </wps:bodyPr>
                     </wps:wsp>
@@ -1181,20 +986,23 @@
           </mc:Choice>
           <mc:Fallback>
             <w:pict>
-              <v:shapetype id="_x0000_t202" coordsize="21600,21600" o:spt="202" path="m,l,21600l21600,21600l21600,xe">
-                <v:stroke joinstyle="miter"/>
-                <v:path gradientshapeok="t" o:connecttype="rect"/>
-              </v:shapetype>
-              <v:shape id="shape_0" ID="Shape1" stroked="f" style="position:absolute;margin-left:2.5pt;margin-top:11.4pt;width:237.1pt;height:310.7pt" type="shapetype_202">
+              <v:rect id="shape_0" ID="Shape1" stroked="f" style="position:absolute;margin-left:2.5pt;margin-top:11.4pt;width:237.2pt;height:275.85pt">
+                <w10:wrap type="square"/>
+                <v:fill o:detectmouseclick="t" on="false"/>
+                <v:stroke color="#3465a4" joinstyle="round" endcap="flat"/>
                 <v:textbox>
                   <w:txbxContent>
                     <w:p>
                       <w:pPr>
-                        <w:overflowPunct w:val="false"/>
-                        <w:rPr/>
-                      </w:pPr>
-                      <w:r>
-                        <w:rPr>
+                        <w:pStyle w:val="FrameContents"/>
+                        <w:overflowPunct w:val="false"/>
+                        <w:rPr>
+                          <w:color w:val="000000"/>
+                        </w:rPr>
+                      </w:pPr>
+                      <w:r>
+                        <w:rPr>
+                          <w:color w:val="000000"/>
                           <w:sz w:val="24"/>
                           <w:szCs w:val="24"/>
                         </w:rPr>
@@ -1203,11 +1011,15 @@
                     </w:p>
                     <w:p>
                       <w:pPr>
-                        <w:overflowPunct w:val="false"/>
-                        <w:rPr/>
-                      </w:pPr>
-                      <w:r>
-                        <w:rPr>
+                        <w:pStyle w:val="FrameContents"/>
+                        <w:overflowPunct w:val="false"/>
+                        <w:rPr>
+                          <w:color w:val="000000"/>
+                        </w:rPr>
+                      </w:pPr>
+                      <w:r>
+                        <w:rPr>
+                          <w:color w:val="000000"/>
                           <w:sz w:val="24"/>
                           <w:szCs w:val="24"/>
                         </w:rPr>
@@ -1216,11 +1028,15 @@
                     </w:p>
                     <w:p>
                       <w:pPr>
-                        <w:overflowPunct w:val="false"/>
-                        <w:rPr/>
-                      </w:pPr>
-                      <w:r>
-                        <w:rPr>
+                        <w:pStyle w:val="FrameContents"/>
+                        <w:overflowPunct w:val="false"/>
+                        <w:rPr>
+                          <w:color w:val="000000"/>
+                        </w:rPr>
+                      </w:pPr>
+                      <w:r>
+                        <w:rPr>
+                          <w:color w:val="000000"/>
                           <w:sz w:val="24"/>
                           <w:szCs w:val="24"/>
                         </w:rPr>
@@ -1229,61 +1045,72 @@
                     </w:p>
                     <w:p>
                       <w:pPr>
-                        <w:overflowPunct w:val="false"/>
-                        <w:rPr/>
-                      </w:pPr>
-                      <w:r>
-                        <w:rPr>
+                        <w:pStyle w:val="FrameContents"/>
+                        <w:overflowPunct w:val="false"/>
+                        <w:rPr>
+                          <w:color w:val="000000"/>
+                        </w:rPr>
+                      </w:pPr>
+                      <w:r>
+                        <w:rPr>
+                          <w:color w:val="000000"/>
+                        </w:rPr>
+                      </w:r>
+                    </w:p>
+                    <w:p>
+                      <w:pPr>
+                        <w:pStyle w:val="FrameContents"/>
+                        <w:overflowPunct w:val="false"/>
+                        <w:rPr>
+                          <w:color w:val="000000"/>
+                        </w:rPr>
+                      </w:pPr>
+                      <w:r>
+                        <w:rPr>
+                          <w:color w:val="000000"/>
                           <w:sz w:val="24"/>
                           <w:szCs w:val="24"/>
                         </w:rPr>
-                      </w:r>
-                    </w:p>
-                    <w:p>
-                      <w:pPr>
-                        <w:overflowPunct w:val="false"/>
-                        <w:rPr/>
-                      </w:pPr>
-                      <w:r>
-                        <w:rPr>
+                        <w:t>(12.97637373, 5.09061138, 0.762238889)</w:t>
+                      </w:r>
+                    </w:p>
+                    <w:p>
+                      <w:pPr>
+                        <w:pStyle w:val="FrameContents"/>
+                        <w:overflowPunct w:val="false"/>
+                        <w:rPr>
+                          <w:color w:val="000000"/>
+                        </w:rPr>
+                      </w:pPr>
+                      <w:r>
+                        <w:rPr>
+                          <w:color w:val="000000"/>
                           <w:sz w:val="24"/>
                           <w:szCs w:val="24"/>
                         </w:rPr>
-                        <w:t>(12.97637373, 5.09061138, 0.762238889)</w:t>
-                      </w:r>
-                    </w:p>
-                    <w:p>
-                      <w:pPr>
-                        <w:overflowPunct w:val="false"/>
-                        <w:rPr/>
-                      </w:pPr>
-                      <w:r>
-                        <w:rPr>
+                        <w:t>number of neighbors = 2</w:t>
+                      </w:r>
+                    </w:p>
+                    <w:p>
+                      <w:pPr>
+                        <w:pStyle w:val="FrameContents"/>
+                        <w:overflowPunct w:val="false"/>
+                        <w:rPr>
+                          <w:color w:val="000000"/>
+                        </w:rPr>
+                      </w:pPr>
+                      <w:r>
+                        <w:rPr>
+                          <w:color w:val="000000"/>
                           <w:sz w:val="24"/>
                           <w:szCs w:val="24"/>
                         </w:rPr>
-                        <w:t>number of neighbors = 2</w:t>
-                      </w:r>
-                    </w:p>
-                    <w:p>
-                      <w:pPr>
-                        <w:overflowPunct w:val="false"/>
-                        <w:rPr/>
-                      </w:pPr>
-                      <w:r>
-                        <w:rPr>
-                          <w:sz w:val="24"/>
-                          <w:szCs w:val="24"/>
-                        </w:rPr>
                         <w:t>[(-12.992860583393504,5.051138148093654,0.7622934861842156), (-12.976373725118926,5.090611379773172,0.7622388885867976)]</w:t>
                       </w:r>
                     </w:p>
                   </w:txbxContent>
                 </v:textbox>
-                <w10:wrap type="square"/>
-                <v:fill o:detectmouseclick="t" on="false"/>
-                <v:stroke color="black" joinstyle="round" endcap="flat"/>
-              </v:shape>
+              </v:rect>
             </w:pict>
           </mc:Fallback>
         </mc:AlternateContent>
@@ -1298,18 +1125,18 @@
                 <wp:positionV relativeFrom="paragraph">
                   <wp:posOffset>150495</wp:posOffset>
                 </wp:positionV>
-                <wp:extent cx="3012440" cy="3947160"/>
+                <wp:extent cx="3013710" cy="3504565"/>
                 <wp:effectExtent l="0" t="0" r="0" b="0"/>
                 <wp:wrapNone/>
-                <wp:docPr id="2" name="Shape1_0"/>
+                <wp:docPr id="3" name="Shape1_0"/>
                 <a:graphic xmlns:a="http://schemas.openxmlformats.org/drawingml/2006/main">
                   <a:graphicData uri="http://schemas.microsoft.com/office/word/2010/wordprocessingShape">
                     <wps:wsp>
-                      <wps:cNvSpPr txBox="1"/>
+                      <wps:cNvSpPr/>
                       <wps:spPr>
                         <a:xfrm>
                           <a:off x="0" y="0"/>
-                          <a:ext cx="3011760" cy="3946680"/>
+                          <a:ext cx="3013200" cy="3503880"/>
                         </a:xfrm>
                         <a:prstGeom prst="rect">
                           <a:avLst/>
@@ -1319,15 +1146,25 @@
                           <a:noFill/>
                         </a:ln>
                       </wps:spPr>
+                      <wps:style>
+                        <a:lnRef idx="0"/>
+                        <a:fillRef idx="0"/>
+                        <a:effectRef idx="0"/>
+                        <a:fontRef idx="minor"/>
+                      </wps:style>
                       <wps:txbx>
                         <w:txbxContent>
                           <w:p>
                             <w:pPr>
-                              <w:overflowPunct w:val="false"/>
-                              <w:rPr/>
-                            </w:pPr>
-                            <w:r>
-                              <w:rPr>
+                              <w:pStyle w:val="FrameContents"/>
+                              <w:overflowPunct w:val="false"/>
+                              <w:rPr>
+                                <w:color w:val="000000"/>
+                              </w:rPr>
+                            </w:pPr>
+                            <w:r>
+                              <w:rPr>
+                                <w:color w:val="000000"/>
                                 <w:sz w:val="24"/>
                                 <w:szCs w:val="24"/>
                               </w:rPr>
@@ -1336,11 +1173,15 @@
                           </w:p>
                           <w:p>
                             <w:pPr>
-                              <w:overflowPunct w:val="false"/>
-                              <w:rPr/>
-                            </w:pPr>
-                            <w:r>
-                              <w:rPr>
+                              <w:pStyle w:val="FrameContents"/>
+                              <w:overflowPunct w:val="false"/>
+                              <w:rPr>
+                                <w:color w:val="000000"/>
+                              </w:rPr>
+                            </w:pPr>
+                            <w:r>
+                              <w:rPr>
+                                <w:color w:val="000000"/>
                                 <w:sz w:val="24"/>
                                 <w:szCs w:val="24"/>
                               </w:rPr>
@@ -1349,11 +1190,15 @@
                           </w:p>
                           <w:p>
                             <w:pPr>
-                              <w:overflowPunct w:val="false"/>
-                              <w:rPr/>
-                            </w:pPr>
-                            <w:r>
-                              <w:rPr>
+                              <w:pStyle w:val="FrameContents"/>
+                              <w:overflowPunct w:val="false"/>
+                              <w:rPr>
+                                <w:color w:val="000000"/>
+                              </w:rPr>
+                            </w:pPr>
+                            <w:r>
+                              <w:rPr>
+                                <w:color w:val="000000"/>
                                 <w:sz w:val="24"/>
                                 <w:szCs w:val="24"/>
                               </w:rPr>
@@ -1362,58 +1207,72 @@
                           </w:p>
                           <w:p>
                             <w:pPr>
-                              <w:overflowPunct w:val="false"/>
-                              <w:rPr/>
-                            </w:pPr>
-                            <w:r>
-                              <w:rPr>
+                              <w:pStyle w:val="FrameContents"/>
+                              <w:overflowPunct w:val="false"/>
+                              <w:rPr>
+                                <w:color w:val="000000"/>
+                              </w:rPr>
+                            </w:pPr>
+                            <w:r>
+                              <w:rPr>
+                                <w:color w:val="000000"/>
+                              </w:rPr>
+                            </w:r>
+                          </w:p>
+                          <w:p>
+                            <w:pPr>
+                              <w:pStyle w:val="FrameContents"/>
+                              <w:overflowPunct w:val="false"/>
+                              <w:rPr>
+                                <w:color w:val="000000"/>
+                              </w:rPr>
+                            </w:pPr>
+                            <w:r>
+                              <w:rPr>
+                                <w:color w:val="000000"/>
                                 <w:sz w:val="24"/>
                                 <w:szCs w:val="24"/>
                               </w:rPr>
-                            </w:r>
-                          </w:p>
-                          <w:p>
-                            <w:pPr>
-                              <w:overflowPunct w:val="false"/>
-                              <w:rPr/>
-                            </w:pPr>
-                            <w:r>
-                              <w:rPr>
+                              <w:t>(12.97637373 5.09061138 0.762238889)</w:t>
+                            </w:r>
+                          </w:p>
+                          <w:p>
+                            <w:pPr>
+                              <w:pStyle w:val="FrameContents"/>
+                              <w:overflowPunct w:val="false"/>
+                              <w:rPr>
+                                <w:color w:val="000000"/>
+                              </w:rPr>
+                            </w:pPr>
+                            <w:r>
+                              <w:rPr>
+                                <w:color w:val="000000"/>
                                 <w:sz w:val="24"/>
                                 <w:szCs w:val="24"/>
                               </w:rPr>
-                              <w:t>(12.97637373 5.09061138 0.762238889)</w:t>
-                            </w:r>
-                          </w:p>
-                          <w:p>
-                            <w:pPr>
-                              <w:overflowPunct w:val="false"/>
-                              <w:rPr/>
-                            </w:pPr>
-                            <w:r>
-                              <w:rPr>
+                              <w:t>number of neighbors = 2</w:t>
+                            </w:r>
+                          </w:p>
+                          <w:p>
+                            <w:pPr>
+                              <w:pStyle w:val="FrameContents"/>
+                              <w:overflowPunct w:val="false"/>
+                              <w:rPr>
+                                <w:color w:val="000000"/>
+                              </w:rPr>
+                            </w:pPr>
+                            <w:r>
+                              <w:rPr>
+                                <w:color w:val="000000"/>
                                 <w:sz w:val="24"/>
                                 <w:szCs w:val="24"/>
                               </w:rPr>
-                              <w:t>number of neighbors = 2</w:t>
-                            </w:r>
-                          </w:p>
-                          <w:p>
-                            <w:pPr>
-                              <w:overflowPunct w:val="false"/>
-                              <w:rPr/>
-                            </w:pPr>
-                            <w:r>
-                              <w:rPr>
-                                <w:sz w:val="24"/>
-                                <w:szCs w:val="24"/>
-                              </w:rPr>
                               <w:t>[(-12.992860583393504,5.051138148093654,0.7622934861842156), (-12.976373725118926,5.090611379773172,0.7622388885867976)]</w:t>
                             </w:r>
                           </w:p>
                         </w:txbxContent>
                       </wps:txbx>
-                      <wps:bodyPr wrap="square" lIns="0" rIns="0" tIns="0" bIns="0">
+                      <wps:bodyPr lIns="0" rIns="0" tIns="0" bIns="0">
                         <a:spAutoFit/>
                       </wps:bodyPr>
                     </wps:wsp>
@@ -1424,16 +1283,23 @@
           </mc:Choice>
           <mc:Fallback>
             <w:pict>
-              <v:shape id="shape_0" ID="Shape1_0" stroked="f" style="position:absolute;margin-left:260.8pt;margin-top:11.85pt;width:237.1pt;height:310.7pt" type="shapetype_202">
+              <v:rect id="shape_0" ID="Shape1_0" stroked="f" style="position:absolute;margin-left:260.8pt;margin-top:11.85pt;width:237.2pt;height:275.85pt">
+                <w10:wrap type="square"/>
+                <v:fill o:detectmouseclick="t" on="false"/>
+                <v:stroke color="#3465a4" joinstyle="round" endcap="flat"/>
                 <v:textbox>
                   <w:txbxContent>
                     <w:p>
                       <w:pPr>
-                        <w:overflowPunct w:val="false"/>
-                        <w:rPr/>
-                      </w:pPr>
-                      <w:r>
-                        <w:rPr>
+                        <w:pStyle w:val="FrameContents"/>
+                        <w:overflowPunct w:val="false"/>
+                        <w:rPr>
+                          <w:color w:val="000000"/>
+                        </w:rPr>
+                      </w:pPr>
+                      <w:r>
+                        <w:rPr>
+                          <w:color w:val="000000"/>
                           <w:sz w:val="24"/>
                           <w:szCs w:val="24"/>
                         </w:rPr>
@@ -1442,11 +1308,15 @@
                     </w:p>
                     <w:p>
                       <w:pPr>
-                        <w:overflowPunct w:val="false"/>
-                        <w:rPr/>
-                      </w:pPr>
-                      <w:r>
-                        <w:rPr>
+                        <w:pStyle w:val="FrameContents"/>
+                        <w:overflowPunct w:val="false"/>
+                        <w:rPr>
+                          <w:color w:val="000000"/>
+                        </w:rPr>
+                      </w:pPr>
+                      <w:r>
+                        <w:rPr>
+                          <w:color w:val="000000"/>
                           <w:sz w:val="24"/>
                           <w:szCs w:val="24"/>
                         </w:rPr>
@@ -1455,11 +1325,15 @@
                     </w:p>
                     <w:p>
                       <w:pPr>
-                        <w:overflowPunct w:val="false"/>
-                        <w:rPr/>
-                      </w:pPr>
-                      <w:r>
-                        <w:rPr>
+                        <w:pStyle w:val="FrameContents"/>
+                        <w:overflowPunct w:val="false"/>
+                        <w:rPr>
+                          <w:color w:val="000000"/>
+                        </w:rPr>
+                      </w:pPr>
+                      <w:r>
+                        <w:rPr>
+                          <w:color w:val="000000"/>
                           <w:sz w:val="24"/>
                           <w:szCs w:val="24"/>
                         </w:rPr>
@@ -1468,68 +1342,78 @@
                     </w:p>
                     <w:p>
                       <w:pPr>
-                        <w:overflowPunct w:val="false"/>
-                        <w:rPr/>
-                      </w:pPr>
-                      <w:r>
-                        <w:rPr>
+                        <w:pStyle w:val="FrameContents"/>
+                        <w:overflowPunct w:val="false"/>
+                        <w:rPr>
+                          <w:color w:val="000000"/>
+                        </w:rPr>
+                      </w:pPr>
+                      <w:r>
+                        <w:rPr>
+                          <w:color w:val="000000"/>
+                        </w:rPr>
+                      </w:r>
+                    </w:p>
+                    <w:p>
+                      <w:pPr>
+                        <w:pStyle w:val="FrameContents"/>
+                        <w:overflowPunct w:val="false"/>
+                        <w:rPr>
+                          <w:color w:val="000000"/>
+                        </w:rPr>
+                      </w:pPr>
+                      <w:r>
+                        <w:rPr>
+                          <w:color w:val="000000"/>
                           <w:sz w:val="24"/>
                           <w:szCs w:val="24"/>
                         </w:rPr>
-                      </w:r>
-                    </w:p>
-                    <w:p>
-                      <w:pPr>
-                        <w:overflowPunct w:val="false"/>
-                        <w:rPr/>
-                      </w:pPr>
-                      <w:r>
-                        <w:rPr>
+                        <w:t>(12.97637373 5.09061138 0.762238889)</w:t>
+                      </w:r>
+                    </w:p>
+                    <w:p>
+                      <w:pPr>
+                        <w:pStyle w:val="FrameContents"/>
+                        <w:overflowPunct w:val="false"/>
+                        <w:rPr>
+                          <w:color w:val="000000"/>
+                        </w:rPr>
+                      </w:pPr>
+                      <w:r>
+                        <w:rPr>
+                          <w:color w:val="000000"/>
                           <w:sz w:val="24"/>
                           <w:szCs w:val="24"/>
                         </w:rPr>
-                        <w:t>(12.97637373 5.09061138 0.762238889)</w:t>
-                      </w:r>
-                    </w:p>
-                    <w:p>
-                      <w:pPr>
-                        <w:overflowPunct w:val="false"/>
-                        <w:rPr/>
-                      </w:pPr>
-                      <w:r>
-                        <w:rPr>
+                        <w:t>number of neighbors = 2</w:t>
+                      </w:r>
+                    </w:p>
+                    <w:p>
+                      <w:pPr>
+                        <w:pStyle w:val="FrameContents"/>
+                        <w:overflowPunct w:val="false"/>
+                        <w:rPr>
+                          <w:color w:val="000000"/>
+                        </w:rPr>
+                      </w:pPr>
+                      <w:r>
+                        <w:rPr>
+                          <w:color w:val="000000"/>
                           <w:sz w:val="24"/>
                           <w:szCs w:val="24"/>
                         </w:rPr>
-                        <w:t>number of neighbors = 2</w:t>
-                      </w:r>
-                    </w:p>
-                    <w:p>
-                      <w:pPr>
-                        <w:overflowPunct w:val="false"/>
-                        <w:rPr/>
-                      </w:pPr>
-                      <w:r>
-                        <w:rPr>
-                          <w:sz w:val="24"/>
-                          <w:szCs w:val="24"/>
-                        </w:rPr>
                         <w:t>[(-12.992860583393504,5.051138148093654,0.7622934861842156), (-12.976373725118926,5.090611379773172,0.7622388885867976)]</w:t>
                       </w:r>
                     </w:p>
                   </w:txbxContent>
                 </v:textbox>
-                <w10:wrap type="square"/>
-                <v:fill o:detectmouseclick="t" on="false"/>
-                <v:stroke color="black" joinstyle="round" endcap="flat"/>
-              </v:shape>
+              </v:rect>
             </w:pict>
           </mc:Fallback>
         </mc:AlternateContent>
       </w:r>
       <w:r>
         <w:rPr>
-          <w:rFonts w:ascii="Times New Roman" w:hAnsi="Times New Roman"/>
           <w:lang w:val="en-CA" w:eastAsia="zh-CN" w:bidi="hi-IN"/>
         </w:rPr>
         <w:t>KD:                                                                                Linear:</w:t>
@@ -1543,144 +1427,126 @@
         </w:rPr>
       </w:pPr>
       <w:r>
-        <w:rPr>
-          <w:lang w:val="en-CA" w:eastAsia="zh-CN" w:bidi="hi-IN"/>
-        </w:rPr>
-      </w:r>
-    </w:p>
-    <w:p>
-      <w:pPr>
-        <w:pStyle w:val="TextBody"/>
-        <w:rPr>
-          <w:rFonts w:ascii="Times New Roman" w:hAnsi="Times New Roman"/>
-        </w:rPr>
-      </w:pPr>
-      <w:r>
-        <w:rPr>
-          <w:lang w:val="en-CA" w:eastAsia="zh-CN" w:bidi="hi-IN"/>
-        </w:rPr>
-      </w:r>
-    </w:p>
-    <w:p>
-      <w:pPr>
-        <w:pStyle w:val="TextBody"/>
-        <w:rPr>
-          <w:rFonts w:ascii="Times New Roman" w:hAnsi="Times New Roman"/>
-        </w:rPr>
-      </w:pPr>
-      <w:r>
-        <w:rPr>
-          <w:lang w:val="en-CA" w:eastAsia="zh-CN" w:bidi="hi-IN"/>
-        </w:rPr>
-      </w:r>
-    </w:p>
-    <w:p>
-      <w:pPr>
-        <w:pStyle w:val="TextBody"/>
-        <w:rPr>
-          <w:rFonts w:ascii="Times New Roman" w:hAnsi="Times New Roman"/>
-        </w:rPr>
-      </w:pPr>
-      <w:r>
-        <w:rPr>
-          <w:lang w:val="en-CA" w:eastAsia="zh-CN" w:bidi="hi-IN"/>
-        </w:rPr>
-      </w:r>
-    </w:p>
-    <w:p>
-      <w:pPr>
-        <w:pStyle w:val="TextBody"/>
-        <w:rPr>
-          <w:rFonts w:ascii="Times New Roman" w:hAnsi="Times New Roman"/>
-        </w:rPr>
-      </w:pPr>
-      <w:r>
-        <w:rPr>
-          <w:lang w:val="en-CA" w:eastAsia="zh-CN" w:bidi="hi-IN"/>
-        </w:rPr>
-      </w:r>
-    </w:p>
-    <w:p>
-      <w:pPr>
-        <w:pStyle w:val="TextBody"/>
-        <w:rPr>
-          <w:rFonts w:ascii="Times New Roman" w:hAnsi="Times New Roman"/>
-        </w:rPr>
-      </w:pPr>
-      <w:r>
-        <w:rPr>
-          <w:lang w:val="en-CA" w:eastAsia="zh-CN" w:bidi="hi-IN"/>
-        </w:rPr>
-      </w:r>
-    </w:p>
-    <w:p>
-      <w:pPr>
-        <w:pStyle w:val="TextBody"/>
-        <w:rPr>
-          <w:rFonts w:ascii="Times New Roman" w:hAnsi="Times New Roman"/>
-        </w:rPr>
-      </w:pPr>
-      <w:r>
-        <w:rPr>
-          <w:lang w:val="en-CA" w:eastAsia="zh-CN" w:bidi="hi-IN"/>
-        </w:rPr>
-      </w:r>
-    </w:p>
-    <w:p>
-      <w:pPr>
-        <w:pStyle w:val="TextBody"/>
-        <w:rPr>
-          <w:rFonts w:ascii="Times New Roman" w:hAnsi="Times New Roman"/>
-        </w:rPr>
-      </w:pPr>
-      <w:r>
-        <w:rPr>
-          <w:lang w:val="en-CA" w:eastAsia="zh-CN" w:bidi="hi-IN"/>
-        </w:rPr>
-      </w:r>
-    </w:p>
-    <w:p>
-      <w:pPr>
-        <w:pStyle w:val="TextBody"/>
-        <w:rPr>
-          <w:rFonts w:ascii="Times New Roman" w:hAnsi="Times New Roman"/>
-        </w:rPr>
-      </w:pPr>
-      <w:r>
-        <w:rPr>
-          <w:lang w:val="en-CA" w:eastAsia="zh-CN" w:bidi="hi-IN"/>
-        </w:rPr>
-      </w:r>
-    </w:p>
-    <w:p>
-      <w:pPr>
-        <w:pStyle w:val="TextBody"/>
-        <w:rPr>
-          <w:rFonts w:ascii="Times New Roman" w:hAnsi="Times New Roman"/>
-        </w:rPr>
-      </w:pPr>
-      <w:r>
-        <w:rPr>
-          <w:lang w:val="en-CA" w:eastAsia="zh-CN" w:bidi="hi-IN"/>
-        </w:rPr>
-      </w:r>
-    </w:p>
-    <w:p>
-      <w:pPr>
-        <w:pStyle w:val="TextBody"/>
-        <w:rPr>
-          <w:rFonts w:ascii="Times New Roman" w:hAnsi="Times New Roman"/>
-        </w:rPr>
-      </w:pPr>
-      <w:r>
-        <w:rPr>
-          <w:lang w:val="en-CA" w:eastAsia="zh-CN" w:bidi="hi-IN"/>
-        </w:rPr>
+        <w:rPr/>
+      </w:r>
+    </w:p>
+    <w:p>
+      <w:pPr>
+        <w:pStyle w:val="TextBody"/>
+        <w:rPr>
+          <w:rFonts w:ascii="Times New Roman" w:hAnsi="Times New Roman"/>
+        </w:rPr>
+      </w:pPr>
+      <w:r>
+        <w:rPr/>
+      </w:r>
+    </w:p>
+    <w:p>
+      <w:pPr>
+        <w:pStyle w:val="TextBody"/>
+        <w:rPr>
+          <w:rFonts w:ascii="Times New Roman" w:hAnsi="Times New Roman"/>
+        </w:rPr>
+      </w:pPr>
+      <w:r>
+        <w:rPr/>
+      </w:r>
+    </w:p>
+    <w:p>
+      <w:pPr>
+        <w:pStyle w:val="TextBody"/>
+        <w:rPr>
+          <w:rFonts w:ascii="Times New Roman" w:hAnsi="Times New Roman"/>
+        </w:rPr>
+      </w:pPr>
+      <w:r>
+        <w:rPr/>
+      </w:r>
+    </w:p>
+    <w:p>
+      <w:pPr>
+        <w:pStyle w:val="TextBody"/>
+        <w:rPr>
+          <w:rFonts w:ascii="Times New Roman" w:hAnsi="Times New Roman"/>
+        </w:rPr>
+      </w:pPr>
+      <w:r>
+        <w:rPr/>
+      </w:r>
+    </w:p>
+    <w:p>
+      <w:pPr>
+        <w:pStyle w:val="TextBody"/>
+        <w:rPr>
+          <w:rFonts w:ascii="Times New Roman" w:hAnsi="Times New Roman"/>
+        </w:rPr>
+      </w:pPr>
+      <w:r>
+        <w:rPr/>
+      </w:r>
+    </w:p>
+    <w:p>
+      <w:pPr>
+        <w:pStyle w:val="TextBody"/>
+        <w:rPr>
+          <w:rFonts w:ascii="Times New Roman" w:hAnsi="Times New Roman"/>
+        </w:rPr>
+      </w:pPr>
+      <w:r>
+        <w:rPr/>
+      </w:r>
+    </w:p>
+    <w:p>
+      <w:pPr>
+        <w:pStyle w:val="TextBody"/>
+        <w:rPr>
+          <w:rFonts w:ascii="Times New Roman" w:hAnsi="Times New Roman"/>
+        </w:rPr>
+      </w:pPr>
+      <w:r>
+        <w:rPr/>
+      </w:r>
+    </w:p>
+    <w:p>
+      <w:pPr>
+        <w:pStyle w:val="TextBody"/>
+        <w:rPr>
+          <w:rFonts w:ascii="Times New Roman" w:hAnsi="Times New Roman"/>
+        </w:rPr>
+      </w:pPr>
+      <w:r>
+        <w:rPr/>
+      </w:r>
+    </w:p>
+    <w:p>
+      <w:pPr>
+        <w:pStyle w:val="TextBody"/>
+        <w:rPr>
+          <w:rFonts w:ascii="Times New Roman" w:hAnsi="Times New Roman"/>
+        </w:rPr>
+      </w:pPr>
+      <w:r>
+        <w:rPr/>
+      </w:r>
+    </w:p>
+    <w:p>
+      <w:pPr>
+        <w:pStyle w:val="TextBody"/>
+        <w:rPr>
+          <w:rFonts w:ascii="Times New Roman" w:hAnsi="Times New Roman"/>
+        </w:rPr>
+      </w:pPr>
+      <w:r>
+        <w:rPr/>
       </w:r>
     </w:p>
     <w:p>
       <w:pPr>
         <w:pStyle w:val="Heading1"/>
+        <w:numPr>
+          <w:ilvl w:val="0"/>
+          <w:numId w:val="2"/>
+        </w:numPr>
         <w:rPr>
           <w:lang w:val="en-CA" w:eastAsia="zh-CN" w:bidi="hi-IN"/>
         </w:rPr>
@@ -1781,18 +1647,18 @@
                 <wp:positionV relativeFrom="paragraph">
                   <wp:posOffset>5080</wp:posOffset>
                 </wp:positionV>
-                <wp:extent cx="3011170" cy="7186930"/>
+                <wp:extent cx="3012440" cy="7185025"/>
                 <wp:effectExtent l="0" t="0" r="0" b="0"/>
                 <wp:wrapNone/>
-                <wp:docPr id="3" name="Shape2"/>
+                <wp:docPr id="5" name="Shape2"/>
                 <a:graphic xmlns:a="http://schemas.openxmlformats.org/drawingml/2006/main">
                   <a:graphicData uri="http://schemas.microsoft.com/office/word/2010/wordprocessingShape">
                     <wps:wsp>
-                      <wps:cNvSpPr txBox="1"/>
+                      <wps:cNvSpPr/>
                       <wps:spPr>
                         <a:xfrm>
                           <a:off x="0" y="0"/>
-                          <a:ext cx="3010680" cy="7186320"/>
+                          <a:ext cx="3011760" cy="7184520"/>
                         </a:xfrm>
                         <a:prstGeom prst="rect">
                           <a:avLst/>
@@ -1802,236 +1668,357 @@
                           <a:noFill/>
                         </a:ln>
                       </wps:spPr>
+                      <wps:style>
+                        <a:lnRef idx="0"/>
+                        <a:fillRef idx="0"/>
+                        <a:effectRef idx="0"/>
+                        <a:fontRef idx="minor"/>
+                      </wps:style>
                       <wps:txbx>
                         <w:txbxContent>
                           <w:p>
                             <w:pPr>
-                              <w:overflowPunct w:val="false"/>
-                              <w:rPr/>
-                            </w:pPr>
-                            <w:r>
-                              <w:rPr/>
+                              <w:pStyle w:val="FrameContents"/>
+                              <w:overflowPunct w:val="false"/>
+                              <w:rPr>
+                                <w:color w:val="000000"/>
+                              </w:rPr>
+                            </w:pPr>
+                            <w:r>
+                              <w:rPr>
+                                <w:color w:val="000000"/>
+                              </w:rPr>
                               <w:t>javac *.java &amp;&amp; java Experiments exp2 kd Point_Cloud1.csv 0.5 -5.429850155 0.807567048 -0.398216823</w:t>
                             </w:r>
                           </w:p>
                           <w:p>
                             <w:pPr>
-                              <w:overflowPunct w:val="false"/>
-                              <w:rPr/>
-                            </w:pPr>
-                            <w:r>
-                              <w:rPr/>
+                              <w:pStyle w:val="FrameContents"/>
+                              <w:overflowPunct w:val="false"/>
+                              <w:rPr>
+                                <w:color w:val="000000"/>
+                              </w:rPr>
+                            </w:pPr>
+                            <w:r>
+                              <w:rPr>
+                                <w:color w:val="000000"/>
+                              </w:rPr>
                               <w:t>number of neighbors = 459</w:t>
                             </w:r>
                           </w:p>
                           <w:p>
                             <w:pPr>
-                              <w:overflowPunct w:val="false"/>
-                              <w:rPr/>
-                            </w:pPr>
-                            <w:r>
-                              <w:rPr/>
+                              <w:pStyle w:val="FrameContents"/>
+                              <w:overflowPunct w:val="false"/>
+                              <w:rPr>
+                                <w:color w:val="000000"/>
+                              </w:rPr>
+                            </w:pPr>
+                            <w:r>
+                              <w:rPr>
+                                <w:color w:val="000000"/>
+                              </w:rPr>
                               <w:t>Average rangequery time for kd at 0.5 eps: 50490</w:t>
                             </w:r>
                           </w:p>
                           <w:p>
                             <w:pPr>
-                              <w:overflowPunct w:val="false"/>
-                              <w:rPr/>
-                            </w:pPr>
-                            <w:r>
-                              <w:rPr/>
-                            </w:r>
-                          </w:p>
-                          <w:p>
-                            <w:pPr>
-                              <w:overflowPunct w:val="false"/>
-                              <w:rPr/>
-                            </w:pPr>
-                            <w:r>
-                              <w:rPr/>
+                              <w:pStyle w:val="FrameContents"/>
+                              <w:overflowPunct w:val="false"/>
+                              <w:rPr>
+                                <w:color w:val="000000"/>
+                              </w:rPr>
+                            </w:pPr>
+                            <w:r>
+                              <w:rPr>
+                                <w:color w:val="000000"/>
+                              </w:rPr>
+                            </w:r>
+                          </w:p>
+                          <w:p>
+                            <w:pPr>
+                              <w:pStyle w:val="FrameContents"/>
+                              <w:overflowPunct w:val="false"/>
+                              <w:rPr>
+                                <w:color w:val="000000"/>
+                              </w:rPr>
+                            </w:pPr>
+                            <w:r>
+                              <w:rPr>
+                                <w:color w:val="000000"/>
+                              </w:rPr>
                               <w:t>javac *.java &amp;&amp; java Experiments exp2 kd Point_Cloud1.csv 0.5 -12.97637373 5.09061138 0.762238889</w:t>
                             </w:r>
                           </w:p>
                           <w:p>
                             <w:pPr>
-                              <w:overflowPunct w:val="false"/>
-                              <w:rPr/>
-                            </w:pPr>
-                            <w:r>
-                              <w:rPr/>
+                              <w:pStyle w:val="FrameContents"/>
+                              <w:overflowPunct w:val="false"/>
+                              <w:rPr>
+                                <w:color w:val="000000"/>
+                              </w:rPr>
+                            </w:pPr>
+                            <w:r>
+                              <w:rPr>
+                                <w:color w:val="000000"/>
+                              </w:rPr>
                               <w:t>number of neighbors = 8</w:t>
                             </w:r>
                           </w:p>
                           <w:p>
                             <w:pPr>
-                              <w:overflowPunct w:val="false"/>
-                              <w:rPr/>
-                            </w:pPr>
-                            <w:r>
-                              <w:rPr/>
+                              <w:pStyle w:val="FrameContents"/>
+                              <w:overflowPunct w:val="false"/>
+                              <w:rPr>
+                                <w:color w:val="000000"/>
+                              </w:rPr>
+                            </w:pPr>
+                            <w:r>
+                              <w:rPr>
+                                <w:color w:val="000000"/>
+                              </w:rPr>
                               <w:t>Average rangequery time for kd at 0.5 eps: 68073</w:t>
                             </w:r>
                           </w:p>
                           <w:p>
                             <w:pPr>
-                              <w:overflowPunct w:val="false"/>
-                              <w:rPr/>
-                            </w:pPr>
-                            <w:r>
-                              <w:rPr/>
-                            </w:r>
-                          </w:p>
-                          <w:p>
-                            <w:pPr>
-                              <w:overflowPunct w:val="false"/>
-                              <w:rPr/>
-                            </w:pPr>
-                            <w:r>
-                              <w:rPr/>
+                              <w:pStyle w:val="FrameContents"/>
+                              <w:overflowPunct w:val="false"/>
+                              <w:rPr>
+                                <w:color w:val="000000"/>
+                              </w:rPr>
+                            </w:pPr>
+                            <w:r>
+                              <w:rPr>
+                                <w:color w:val="000000"/>
+                              </w:rPr>
+                            </w:r>
+                          </w:p>
+                          <w:p>
+                            <w:pPr>
+                              <w:pStyle w:val="FrameContents"/>
+                              <w:overflowPunct w:val="false"/>
+                              <w:rPr>
+                                <w:color w:val="000000"/>
+                              </w:rPr>
+                            </w:pPr>
+                            <w:r>
+                              <w:rPr>
+                                <w:color w:val="000000"/>
+                              </w:rPr>
                               <w:t>javac *.java &amp;&amp; java Experiments exp2 kd Point_Cloud1.csv 0.5 -36.10818686 14.2416184 4.293473762</w:t>
                             </w:r>
                           </w:p>
                           <w:p>
                             <w:pPr>
-                              <w:overflowPunct w:val="false"/>
-                              <w:rPr/>
-                            </w:pPr>
-                            <w:r>
-                              <w:rPr/>
+                              <w:pStyle w:val="FrameContents"/>
+                              <w:overflowPunct w:val="false"/>
+                              <w:rPr>
+                                <w:color w:val="000000"/>
+                              </w:rPr>
+                            </w:pPr>
+                            <w:r>
+                              <w:rPr>
+                                <w:color w:val="000000"/>
+                              </w:rPr>
                               <w:t>number of neighbors = 7</w:t>
                             </w:r>
                           </w:p>
                           <w:p>
                             <w:pPr>
-                              <w:overflowPunct w:val="false"/>
-                              <w:rPr/>
-                            </w:pPr>
-                            <w:r>
-                              <w:rPr/>
+                              <w:pStyle w:val="FrameContents"/>
+                              <w:overflowPunct w:val="false"/>
+                              <w:rPr>
+                                <w:color w:val="000000"/>
+                              </w:rPr>
+                            </w:pPr>
+                            <w:r>
+                              <w:rPr>
+                                <w:color w:val="000000"/>
+                              </w:rPr>
                               <w:t>Average rangequery time for kd at 0.5 eps: 58237</w:t>
                             </w:r>
                           </w:p>
                           <w:p>
                             <w:pPr>
-                              <w:overflowPunct w:val="false"/>
-                              <w:rPr/>
-                            </w:pPr>
-                            <w:r>
-                              <w:rPr/>
-                            </w:r>
-                          </w:p>
-                          <w:p>
-                            <w:pPr>
-                              <w:overflowPunct w:val="false"/>
-                              <w:rPr/>
-                            </w:pPr>
-                            <w:r>
-                              <w:rPr/>
+                              <w:pStyle w:val="FrameContents"/>
+                              <w:overflowPunct w:val="false"/>
+                              <w:rPr>
+                                <w:color w:val="000000"/>
+                              </w:rPr>
+                            </w:pPr>
+                            <w:r>
+                              <w:rPr>
+                                <w:color w:val="000000"/>
+                              </w:rPr>
+                            </w:r>
+                          </w:p>
+                          <w:p>
+                            <w:pPr>
+                              <w:pStyle w:val="FrameContents"/>
+                              <w:overflowPunct w:val="false"/>
+                              <w:rPr>
+                                <w:color w:val="000000"/>
+                              </w:rPr>
+                            </w:pPr>
+                            <w:r>
+                              <w:rPr>
+                                <w:color w:val="000000"/>
+                              </w:rPr>
                               <w:t>javac *.java &amp;&amp; java Experiments exp2 kd Point_Cloud1.csv 0.5 3.107437007 0.032869335 0.428397562</w:t>
                             </w:r>
                           </w:p>
                           <w:p>
                             <w:pPr>
-                              <w:overflowPunct w:val="false"/>
-                              <w:rPr/>
-                            </w:pPr>
-                            <w:r>
-                              <w:rPr/>
+                              <w:pStyle w:val="FrameContents"/>
+                              <w:overflowPunct w:val="false"/>
+                              <w:rPr>
+                                <w:color w:val="000000"/>
+                              </w:rPr>
+                            </w:pPr>
+                            <w:r>
+                              <w:rPr>
+                                <w:color w:val="000000"/>
+                              </w:rPr>
                               <w:t>number of neighbors = 2106</w:t>
                             </w:r>
                           </w:p>
                           <w:p>
                             <w:pPr>
-                              <w:overflowPunct w:val="false"/>
-                              <w:rPr/>
-                            </w:pPr>
-                            <w:r>
-                              <w:rPr/>
+                              <w:pStyle w:val="FrameContents"/>
+                              <w:overflowPunct w:val="false"/>
+                              <w:rPr>
+                                <w:color w:val="000000"/>
+                              </w:rPr>
+                            </w:pPr>
+                            <w:r>
+                              <w:rPr>
+                                <w:color w:val="000000"/>
+                              </w:rPr>
                               <w:t>Average rangequery time for kd at 0.5 eps: 46228</w:t>
                             </w:r>
                           </w:p>
                           <w:p>
                             <w:pPr>
-                              <w:overflowPunct w:val="false"/>
-                              <w:rPr/>
-                            </w:pPr>
-                            <w:r>
-                              <w:rPr/>
-                            </w:r>
-                          </w:p>
-                          <w:p>
-                            <w:pPr>
-                              <w:overflowPunct w:val="false"/>
-                              <w:rPr/>
-                            </w:pPr>
-                            <w:r>
-                              <w:rPr/>
+                              <w:pStyle w:val="FrameContents"/>
+                              <w:overflowPunct w:val="false"/>
+                              <w:rPr>
+                                <w:color w:val="000000"/>
+                              </w:rPr>
+                            </w:pPr>
+                            <w:r>
+                              <w:rPr>
+                                <w:color w:val="000000"/>
+                              </w:rPr>
+                            </w:r>
+                          </w:p>
+                          <w:p>
+                            <w:pPr>
+                              <w:pStyle w:val="FrameContents"/>
+                              <w:overflowPunct w:val="false"/>
+                              <w:rPr>
+                                <w:color w:val="000000"/>
+                              </w:rPr>
+                            </w:pPr>
+                            <w:r>
+                              <w:rPr>
+                                <w:color w:val="000000"/>
+                              </w:rPr>
                               <w:t>javac *.java &amp;&amp; java Experiments exp2 kd Point_Cloud1.csv 0.5 11.58047393 2.990601868 1.865463342</w:t>
                             </w:r>
                           </w:p>
                           <w:p>
                             <w:pPr>
-                              <w:overflowPunct w:val="false"/>
-                              <w:rPr/>
-                            </w:pPr>
-                            <w:r>
-                              <w:rPr/>
+                              <w:pStyle w:val="FrameContents"/>
+                              <w:overflowPunct w:val="false"/>
+                              <w:rPr>
+                                <w:color w:val="000000"/>
+                              </w:rPr>
+                            </w:pPr>
+                            <w:r>
+                              <w:rPr>
+                                <w:color w:val="000000"/>
+                              </w:rPr>
                               <w:t>number of neighbors = 62</w:t>
                             </w:r>
                           </w:p>
                           <w:p>
                             <w:pPr>
-                              <w:overflowPunct w:val="false"/>
-                              <w:rPr/>
-                            </w:pPr>
-                            <w:r>
-                              <w:rPr/>
+                              <w:pStyle w:val="FrameContents"/>
+                              <w:overflowPunct w:val="false"/>
+                              <w:rPr>
+                                <w:color w:val="000000"/>
+                              </w:rPr>
+                            </w:pPr>
+                            <w:r>
+                              <w:rPr>
+                                <w:color w:val="000000"/>
+                              </w:rPr>
                               <w:t>Average rangequery time for kd at 0.5 eps: 55462</w:t>
                             </w:r>
                           </w:p>
                           <w:p>
                             <w:pPr>
-                              <w:overflowPunct w:val="false"/>
-                              <w:rPr/>
-                            </w:pPr>
-                            <w:r>
-                              <w:rPr/>
-                            </w:r>
-                          </w:p>
-                          <w:p>
-                            <w:pPr>
-                              <w:overflowPunct w:val="false"/>
-                              <w:rPr/>
-                            </w:pPr>
-                            <w:r>
-                              <w:rPr/>
+                              <w:pStyle w:val="FrameContents"/>
+                              <w:overflowPunct w:val="false"/>
+                              <w:rPr>
+                                <w:color w:val="000000"/>
+                              </w:rPr>
+                            </w:pPr>
+                            <w:r>
+                              <w:rPr>
+                                <w:color w:val="000000"/>
+                              </w:rPr>
+                            </w:r>
+                          </w:p>
+                          <w:p>
+                            <w:pPr>
+                              <w:pStyle w:val="FrameContents"/>
+                              <w:overflowPunct w:val="false"/>
+                              <w:rPr>
+                                <w:color w:val="000000"/>
+                              </w:rPr>
+                            </w:pPr>
+                            <w:r>
+                              <w:rPr>
+                                <w:color w:val="000000"/>
+                              </w:rPr>
                               <w:t>javac *.java &amp;&amp; java Experiments exp2 kd Point_Cloud1.csv 0.5 14.15982089 4.680702457 -0.133791584</w:t>
                             </w:r>
                           </w:p>
                           <w:p>
                             <w:pPr>
-                              <w:overflowPunct w:val="false"/>
-                              <w:rPr/>
-                            </w:pPr>
-                            <w:r>
-                              <w:rPr/>
+                              <w:pStyle w:val="FrameContents"/>
+                              <w:overflowPunct w:val="false"/>
+                              <w:rPr>
+                                <w:color w:val="000000"/>
+                              </w:rPr>
+                            </w:pPr>
+                            <w:r>
+                              <w:rPr>
+                                <w:color w:val="000000"/>
+                              </w:rPr>
                               <w:t>number of neighbors = 30</w:t>
                             </w:r>
                           </w:p>
                           <w:p>
                             <w:pPr>
-                              <w:overflowPunct w:val="false"/>
-                              <w:rPr/>
-                            </w:pPr>
-                            <w:r>
-                              <w:rPr/>
+                              <w:pStyle w:val="FrameContents"/>
+                              <w:overflowPunct w:val="false"/>
+                              <w:rPr>
+                                <w:color w:val="000000"/>
+                              </w:rPr>
+                            </w:pPr>
+                            <w:r>
+                              <w:rPr>
+                                <w:color w:val="000000"/>
+                              </w:rPr>
                               <w:t>Average rangequery time for kd at 0.5 eps: 88658</w:t>
                             </w:r>
                           </w:p>
                         </w:txbxContent>
                       </wps:txbx>
-                      <wps:bodyPr wrap="square" lIns="0" rIns="0" tIns="0" bIns="0">
+                      <wps:bodyPr lIns="0" rIns="0" tIns="0" bIns="0">
                         <a:spAutoFit/>
                       </wps:bodyPr>
                     </wps:wsp>
@@ -2042,240 +2029,355 @@
           </mc:Choice>
           <mc:Fallback>
             <w:pict>
-              <v:shape id="shape_0" ID="Shape2" stroked="f" style="position:absolute;margin-left:2.75pt;margin-top:0.4pt;width:237pt;height:565.8pt" type="shapetype_202">
+              <v:rect id="shape_0" ID="Shape2" stroked="f" style="position:absolute;margin-left:2.75pt;margin-top:0.4pt;width:237.1pt;height:565.65pt">
+                <w10:wrap type="square"/>
+                <v:fill o:detectmouseclick="t" on="false"/>
+                <v:stroke color="#3465a4" joinstyle="round" endcap="flat"/>
                 <v:textbox>
                   <w:txbxContent>
                     <w:p>
                       <w:pPr>
-                        <w:overflowPunct w:val="false"/>
-                        <w:rPr/>
-                      </w:pPr>
-                      <w:r>
-                        <w:rPr/>
+                        <w:pStyle w:val="FrameContents"/>
+                        <w:overflowPunct w:val="false"/>
+                        <w:rPr>
+                          <w:color w:val="000000"/>
+                        </w:rPr>
+                      </w:pPr>
+                      <w:r>
+                        <w:rPr>
+                          <w:color w:val="000000"/>
+                        </w:rPr>
                         <w:t>javac *.java &amp;&amp; java Experiments exp2 kd Point_Cloud1.csv 0.5 -5.429850155 0.807567048 -0.398216823</w:t>
                       </w:r>
                     </w:p>
                     <w:p>
                       <w:pPr>
-                        <w:overflowPunct w:val="false"/>
-                        <w:rPr/>
-                      </w:pPr>
-                      <w:r>
-                        <w:rPr/>
+                        <w:pStyle w:val="FrameContents"/>
+                        <w:overflowPunct w:val="false"/>
+                        <w:rPr>
+                          <w:color w:val="000000"/>
+                        </w:rPr>
+                      </w:pPr>
+                      <w:r>
+                        <w:rPr>
+                          <w:color w:val="000000"/>
+                        </w:rPr>
                         <w:t>number of neighbors = 459</w:t>
                       </w:r>
                     </w:p>
                     <w:p>
                       <w:pPr>
-                        <w:overflowPunct w:val="false"/>
-                        <w:rPr/>
-                      </w:pPr>
-                      <w:r>
-                        <w:rPr/>
+                        <w:pStyle w:val="FrameContents"/>
+                        <w:overflowPunct w:val="false"/>
+                        <w:rPr>
+                          <w:color w:val="000000"/>
+                        </w:rPr>
+                      </w:pPr>
+                      <w:r>
+                        <w:rPr>
+                          <w:color w:val="000000"/>
+                        </w:rPr>
                         <w:t>Average rangequery time for kd at 0.5 eps: 50490</w:t>
                       </w:r>
                     </w:p>
                     <w:p>
                       <w:pPr>
-                        <w:overflowPunct w:val="false"/>
-                        <w:rPr/>
-                      </w:pPr>
-                      <w:r>
-                        <w:rPr/>
-                      </w:r>
-                    </w:p>
-                    <w:p>
-                      <w:pPr>
-                        <w:overflowPunct w:val="false"/>
-                        <w:rPr/>
-                      </w:pPr>
-                      <w:r>
-                        <w:rPr/>
+                        <w:pStyle w:val="FrameContents"/>
+                        <w:overflowPunct w:val="false"/>
+                        <w:rPr>
+                          <w:color w:val="000000"/>
+                        </w:rPr>
+                      </w:pPr>
+                      <w:r>
+                        <w:rPr>
+                          <w:color w:val="000000"/>
+                        </w:rPr>
+                      </w:r>
+                    </w:p>
+                    <w:p>
+                      <w:pPr>
+                        <w:pStyle w:val="FrameContents"/>
+                        <w:overflowPunct w:val="false"/>
+                        <w:rPr>
+                          <w:color w:val="000000"/>
+                        </w:rPr>
+                      </w:pPr>
+                      <w:r>
+                        <w:rPr>
+                          <w:color w:val="000000"/>
+                        </w:rPr>
                         <w:t>javac *.java &amp;&amp; java Experiments exp2 kd Point_Cloud1.csv 0.5 -12.97637373 5.09061138 0.762238889</w:t>
                       </w:r>
                     </w:p>
                     <w:p>
                       <w:pPr>
-                        <w:overflowPunct w:val="false"/>
-                        <w:rPr/>
-                      </w:pPr>
-                      <w:r>
-                        <w:rPr/>
+                        <w:pStyle w:val="FrameContents"/>
+                        <w:overflowPunct w:val="false"/>
+                        <w:rPr>
+                          <w:color w:val="000000"/>
+                        </w:rPr>
+                      </w:pPr>
+                      <w:r>
+                        <w:rPr>
+                          <w:color w:val="000000"/>
+                        </w:rPr>
                         <w:t>number of neighbors = 8</w:t>
                       </w:r>
                     </w:p>
                     <w:p>
                       <w:pPr>
-                        <w:overflowPunct w:val="false"/>
-                        <w:rPr/>
-                      </w:pPr>
-                      <w:r>
-                        <w:rPr/>
+                        <w:pStyle w:val="FrameContents"/>
+                        <w:overflowPunct w:val="false"/>
+                        <w:rPr>
+                          <w:color w:val="000000"/>
+                        </w:rPr>
+                      </w:pPr>
+                      <w:r>
+                        <w:rPr>
+                          <w:color w:val="000000"/>
+                        </w:rPr>
                         <w:t>Average rangequery time for kd at 0.5 eps: 68073</w:t>
                       </w:r>
                     </w:p>
                     <w:p>
                       <w:pPr>
-                        <w:overflowPunct w:val="false"/>
-                        <w:rPr/>
-                      </w:pPr>
-                      <w:r>
-                        <w:rPr/>
-                      </w:r>
-                    </w:p>
-                    <w:p>
-                      <w:pPr>
-                        <w:overflowPunct w:val="false"/>
-                        <w:rPr/>
-                      </w:pPr>
-                      <w:r>
-                        <w:rPr/>
+                        <w:pStyle w:val="FrameContents"/>
+                        <w:overflowPunct w:val="false"/>
+                        <w:rPr>
+                          <w:color w:val="000000"/>
+                        </w:rPr>
+                      </w:pPr>
+                      <w:r>
+                        <w:rPr>
+                          <w:color w:val="000000"/>
+                        </w:rPr>
+                      </w:r>
+                    </w:p>
+                    <w:p>
+                      <w:pPr>
+                        <w:pStyle w:val="FrameContents"/>
+                        <w:overflowPunct w:val="false"/>
+                        <w:rPr>
+                          <w:color w:val="000000"/>
+                        </w:rPr>
+                      </w:pPr>
+                      <w:r>
+                        <w:rPr>
+                          <w:color w:val="000000"/>
+                        </w:rPr>
                         <w:t>javac *.java &amp;&amp; java Experiments exp2 kd Point_Cloud1.csv 0.5 -36.10818686 14.2416184 4.293473762</w:t>
                       </w:r>
                     </w:p>
                     <w:p>
                       <w:pPr>
-                        <w:overflowPunct w:val="false"/>
-                        <w:rPr/>
-                      </w:pPr>
-                      <w:r>
-                        <w:rPr/>
+                        <w:pStyle w:val="FrameContents"/>
+                        <w:overflowPunct w:val="false"/>
+                        <w:rPr>
+                          <w:color w:val="000000"/>
+                        </w:rPr>
+                      </w:pPr>
+                      <w:r>
+                        <w:rPr>
+                          <w:color w:val="000000"/>
+                        </w:rPr>
                         <w:t>number of neighbors = 7</w:t>
                       </w:r>
                     </w:p>
                     <w:p>
                       <w:pPr>
-                        <w:overflowPunct w:val="false"/>
-                        <w:rPr/>
-                      </w:pPr>
-                      <w:r>
-                        <w:rPr/>
+                        <w:pStyle w:val="FrameContents"/>
+                        <w:overflowPunct w:val="false"/>
+                        <w:rPr>
+                          <w:color w:val="000000"/>
+                        </w:rPr>
+                      </w:pPr>
+                      <w:r>
+                        <w:rPr>
+                          <w:color w:val="000000"/>
+                        </w:rPr>
                         <w:t>Average rangequery time for kd at 0.5 eps: 58237</w:t>
                       </w:r>
                     </w:p>
                     <w:p>
                       <w:pPr>
-                        <w:overflowPunct w:val="false"/>
-                        <w:rPr/>
-                      </w:pPr>
-                      <w:r>
-                        <w:rPr/>
-                      </w:r>
-                    </w:p>
-                    <w:p>
-                      <w:pPr>
-                        <w:overflowPunct w:val="false"/>
-                        <w:rPr/>
-                      </w:pPr>
-                      <w:r>
-                        <w:rPr/>
+                        <w:pStyle w:val="FrameContents"/>
+                        <w:overflowPunct w:val="false"/>
+                        <w:rPr>
+                          <w:color w:val="000000"/>
+                        </w:rPr>
+                      </w:pPr>
+                      <w:r>
+                        <w:rPr>
+                          <w:color w:val="000000"/>
+                        </w:rPr>
+                      </w:r>
+                    </w:p>
+                    <w:p>
+                      <w:pPr>
+                        <w:pStyle w:val="FrameContents"/>
+                        <w:overflowPunct w:val="false"/>
+                        <w:rPr>
+                          <w:color w:val="000000"/>
+                        </w:rPr>
+                      </w:pPr>
+                      <w:r>
+                        <w:rPr>
+                          <w:color w:val="000000"/>
+                        </w:rPr>
                         <w:t>javac *.java &amp;&amp; java Experiments exp2 kd Point_Cloud1.csv 0.5 3.107437007 0.032869335 0.428397562</w:t>
                       </w:r>
                     </w:p>
                     <w:p>
                       <w:pPr>
-                        <w:overflowPunct w:val="false"/>
-                        <w:rPr/>
-                      </w:pPr>
-                      <w:r>
-                        <w:rPr/>
+                        <w:pStyle w:val="FrameContents"/>
+                        <w:overflowPunct w:val="false"/>
+                        <w:rPr>
+                          <w:color w:val="000000"/>
+                        </w:rPr>
+                      </w:pPr>
+                      <w:r>
+                        <w:rPr>
+                          <w:color w:val="000000"/>
+                        </w:rPr>
                         <w:t>number of neighbors = 2106</w:t>
                       </w:r>
                     </w:p>
                     <w:p>
                       <w:pPr>
-                        <w:overflowPunct w:val="false"/>
-                        <w:rPr/>
-                      </w:pPr>
-                      <w:r>
-                        <w:rPr/>
+                        <w:pStyle w:val="FrameContents"/>
+                        <w:overflowPunct w:val="false"/>
+                        <w:rPr>
+                          <w:color w:val="000000"/>
+                        </w:rPr>
+                      </w:pPr>
+                      <w:r>
+                        <w:rPr>
+                          <w:color w:val="000000"/>
+                        </w:rPr>
                         <w:t>Average rangequery time for kd at 0.5 eps: 46228</w:t>
                       </w:r>
                     </w:p>
                     <w:p>
                       <w:pPr>
-                        <w:overflowPunct w:val="false"/>
-                        <w:rPr/>
-                      </w:pPr>
-                      <w:r>
-                        <w:rPr/>
-                      </w:r>
-                    </w:p>
-                    <w:p>
-                      <w:pPr>
-                        <w:overflowPunct w:val="false"/>
-                        <w:rPr/>
-                      </w:pPr>
-                      <w:r>
-                        <w:rPr/>
+                        <w:pStyle w:val="FrameContents"/>
+                        <w:overflowPunct w:val="false"/>
+                        <w:rPr>
+                          <w:color w:val="000000"/>
+                        </w:rPr>
+                      </w:pPr>
+                      <w:r>
+                        <w:rPr>
+                          <w:color w:val="000000"/>
+                        </w:rPr>
+                      </w:r>
+                    </w:p>
+                    <w:p>
+                      <w:pPr>
+                        <w:pStyle w:val="FrameContents"/>
+                        <w:overflowPunct w:val="false"/>
+                        <w:rPr>
+                          <w:color w:val="000000"/>
+                        </w:rPr>
+                      </w:pPr>
+                      <w:r>
+                        <w:rPr>
+                          <w:color w:val="000000"/>
+                        </w:rPr>
                         <w:t>javac *.java &amp;&amp; java Experiments exp2 kd Point_Cloud1.csv 0.5 11.58047393 2.990601868 1.865463342</w:t>
                       </w:r>
                     </w:p>
                     <w:p>
                       <w:pPr>
-                        <w:overflowPunct w:val="false"/>
-                        <w:rPr/>
-                      </w:pPr>
-                      <w:r>
-                        <w:rPr/>
+                        <w:pStyle w:val="FrameContents"/>
+                        <w:overflowPunct w:val="false"/>
+                        <w:rPr>
+                          <w:color w:val="000000"/>
+                        </w:rPr>
+                      </w:pPr>
+                      <w:r>
+                        <w:rPr>
+                          <w:color w:val="000000"/>
+                        </w:rPr>
                         <w:t>number of neighbors = 62</w:t>
                       </w:r>
                     </w:p>
                     <w:p>
                       <w:pPr>
-                        <w:overflowPunct w:val="false"/>
-                        <w:rPr/>
-                      </w:pPr>
-                      <w:r>
-                        <w:rPr/>
+                        <w:pStyle w:val="FrameContents"/>
+                        <w:overflowPunct w:val="false"/>
+                        <w:rPr>
+                          <w:color w:val="000000"/>
+                        </w:rPr>
+                      </w:pPr>
+                      <w:r>
+                        <w:rPr>
+                          <w:color w:val="000000"/>
+                        </w:rPr>
                         <w:t>Average rangequery time for kd at 0.5 eps: 55462</w:t>
                       </w:r>
                     </w:p>
                     <w:p>
                       <w:pPr>
-                        <w:overflowPunct w:val="false"/>
-                        <w:rPr/>
-                      </w:pPr>
-                      <w:r>
-                        <w:rPr/>
-                      </w:r>
-                    </w:p>
-                    <w:p>
-                      <w:pPr>
-                        <w:overflowPunct w:val="false"/>
-                        <w:rPr/>
-                      </w:pPr>
-                      <w:r>
-                        <w:rPr/>
+                        <w:pStyle w:val="FrameContents"/>
+                        <w:overflowPunct w:val="false"/>
+                        <w:rPr>
+                          <w:color w:val="000000"/>
+                        </w:rPr>
+                      </w:pPr>
+                      <w:r>
+                        <w:rPr>
+                          <w:color w:val="000000"/>
+                        </w:rPr>
+                      </w:r>
+                    </w:p>
+                    <w:p>
+                      <w:pPr>
+                        <w:pStyle w:val="FrameContents"/>
+                        <w:overflowPunct w:val="false"/>
+                        <w:rPr>
+                          <w:color w:val="000000"/>
+                        </w:rPr>
+                      </w:pPr>
+                      <w:r>
+                        <w:rPr>
+                          <w:color w:val="000000"/>
+                        </w:rPr>
                         <w:t>javac *.java &amp;&amp; java Experiments exp2 kd Point_Cloud1.csv 0.5 14.15982089 4.680702457 -0.133791584</w:t>
                       </w:r>
                     </w:p>
                     <w:p>
                       <w:pPr>
-                        <w:overflowPunct w:val="false"/>
-                        <w:rPr/>
-                      </w:pPr>
-                      <w:r>
-                        <w:rPr/>
+                        <w:pStyle w:val="FrameContents"/>
+                        <w:overflowPunct w:val="false"/>
+                        <w:rPr>
+                          <w:color w:val="000000"/>
+                        </w:rPr>
+                      </w:pPr>
+                      <w:r>
+                        <w:rPr>
+                          <w:color w:val="000000"/>
+                        </w:rPr>
                         <w:t>number of neighbors = 30</w:t>
                       </w:r>
                     </w:p>
                     <w:p>
                       <w:pPr>
-                        <w:overflowPunct w:val="false"/>
-                        <w:rPr/>
-                      </w:pPr>
-                      <w:r>
-                        <w:rPr/>
+                        <w:pStyle w:val="FrameContents"/>
+                        <w:overflowPunct w:val="false"/>
+                        <w:rPr>
+                          <w:color w:val="000000"/>
+                        </w:rPr>
+                      </w:pPr>
+                      <w:r>
+                        <w:rPr>
+                          <w:color w:val="000000"/>
+                        </w:rPr>
                         <w:t>Average rangequery time for kd at 0.5 eps: 88658</w:t>
                       </w:r>
                     </w:p>
                   </w:txbxContent>
                 </v:textbox>
-                <w10:wrap type="square"/>
-                <v:fill o:detectmouseclick="t" on="false"/>
-                <v:stroke color="black" joinstyle="round" endcap="flat"/>
-              </v:shape>
+              </v:rect>
             </w:pict>
           </mc:Fallback>
         </mc:AlternateContent>
@@ -2290,18 +2392,18 @@
                 <wp:positionV relativeFrom="paragraph">
                   <wp:posOffset>-12700</wp:posOffset>
                 </wp:positionV>
-                <wp:extent cx="3011170" cy="7186930"/>
+                <wp:extent cx="3012440" cy="7185025"/>
                 <wp:effectExtent l="0" t="0" r="0" b="0"/>
                 <wp:wrapNone/>
-                <wp:docPr id="4" name="Shape2_0"/>
+                <wp:docPr id="7" name="Shape2_0"/>
                 <a:graphic xmlns:a="http://schemas.openxmlformats.org/drawingml/2006/main">
                   <a:graphicData uri="http://schemas.microsoft.com/office/word/2010/wordprocessingShape">
                     <wps:wsp>
-                      <wps:cNvSpPr txBox="1"/>
+                      <wps:cNvSpPr/>
                       <wps:spPr>
                         <a:xfrm>
                           <a:off x="0" y="0"/>
-                          <a:ext cx="3010680" cy="7186320"/>
+                          <a:ext cx="3011760" cy="7184520"/>
                         </a:xfrm>
                         <a:prstGeom prst="rect">
                           <a:avLst/>
@@ -2311,236 +2413,357 @@
                           <a:noFill/>
                         </a:ln>
                       </wps:spPr>
+                      <wps:style>
+                        <a:lnRef idx="0"/>
+                        <a:fillRef idx="0"/>
+                        <a:effectRef idx="0"/>
+                        <a:fontRef idx="minor"/>
+                      </wps:style>
                       <wps:txbx>
                         <w:txbxContent>
                           <w:p>
                             <w:pPr>
-                              <w:overflowPunct w:val="false"/>
-                              <w:rPr/>
-                            </w:pPr>
-                            <w:r>
-                              <w:rPr/>
+                              <w:pStyle w:val="FrameContents"/>
+                              <w:overflowPunct w:val="false"/>
+                              <w:rPr>
+                                <w:color w:val="000000"/>
+                              </w:rPr>
+                            </w:pPr>
+                            <w:r>
+                              <w:rPr>
+                                <w:color w:val="000000"/>
+                              </w:rPr>
                               <w:t>javac *.java &amp;&amp; java Experiments exp2 lin Point_Cloud1.csv 0.5 -5.429850155 0.807567048 -0.398216823</w:t>
                             </w:r>
                           </w:p>
                           <w:p>
                             <w:pPr>
-                              <w:overflowPunct w:val="false"/>
-                              <w:rPr/>
-                            </w:pPr>
-                            <w:r>
-                              <w:rPr/>
+                              <w:pStyle w:val="FrameContents"/>
+                              <w:overflowPunct w:val="false"/>
+                              <w:rPr>
+                                <w:color w:val="000000"/>
+                              </w:rPr>
+                            </w:pPr>
+                            <w:r>
+                              <w:rPr>
+                                <w:color w:val="000000"/>
+                              </w:rPr>
                               <w:t>number of neighbors = 459</w:t>
                             </w:r>
                           </w:p>
                           <w:p>
                             <w:pPr>
-                              <w:overflowPunct w:val="false"/>
-                              <w:rPr/>
-                            </w:pPr>
-                            <w:r>
-                              <w:rPr/>
+                              <w:pStyle w:val="FrameContents"/>
+                              <w:overflowPunct w:val="false"/>
+                              <w:rPr>
+                                <w:color w:val="000000"/>
+                              </w:rPr>
+                            </w:pPr>
+                            <w:r>
+                              <w:rPr>
+                                <w:color w:val="000000"/>
+                              </w:rPr>
                               <w:t>Average rangequery time for lin at 0.5 eps: 732354</w:t>
                             </w:r>
                           </w:p>
                           <w:p>
                             <w:pPr>
-                              <w:overflowPunct w:val="false"/>
-                              <w:rPr/>
-                            </w:pPr>
-                            <w:r>
-                              <w:rPr/>
-                            </w:r>
-                          </w:p>
-                          <w:p>
-                            <w:pPr>
-                              <w:overflowPunct w:val="false"/>
-                              <w:rPr/>
-                            </w:pPr>
-                            <w:r>
-                              <w:rPr/>
+                              <w:pStyle w:val="FrameContents"/>
+                              <w:overflowPunct w:val="false"/>
+                              <w:rPr>
+                                <w:color w:val="000000"/>
+                              </w:rPr>
+                            </w:pPr>
+                            <w:r>
+                              <w:rPr>
+                                <w:color w:val="000000"/>
+                              </w:rPr>
+                            </w:r>
+                          </w:p>
+                          <w:p>
+                            <w:pPr>
+                              <w:pStyle w:val="FrameContents"/>
+                              <w:overflowPunct w:val="false"/>
+                              <w:rPr>
+                                <w:color w:val="000000"/>
+                              </w:rPr>
+                            </w:pPr>
+                            <w:r>
+                              <w:rPr>
+                                <w:color w:val="000000"/>
+                              </w:rPr>
                               <w:t>javac *.java &amp;&amp; java Experiments exp2 lin Point_Cloud1.csv 0.5 -12.97637373 5.09061138 0.762238889</w:t>
                             </w:r>
                           </w:p>
                           <w:p>
                             <w:pPr>
-                              <w:overflowPunct w:val="false"/>
-                              <w:rPr/>
-                            </w:pPr>
-                            <w:r>
-                              <w:rPr/>
+                              <w:pStyle w:val="FrameContents"/>
+                              <w:overflowPunct w:val="false"/>
+                              <w:rPr>
+                                <w:color w:val="000000"/>
+                              </w:rPr>
+                            </w:pPr>
+                            <w:r>
+                              <w:rPr>
+                                <w:color w:val="000000"/>
+                              </w:rPr>
                               <w:t>number of neighbors = 8</w:t>
                             </w:r>
                           </w:p>
                           <w:p>
                             <w:pPr>
-                              <w:overflowPunct w:val="false"/>
-                              <w:rPr/>
-                            </w:pPr>
-                            <w:r>
-                              <w:rPr/>
+                              <w:pStyle w:val="FrameContents"/>
+                              <w:overflowPunct w:val="false"/>
+                              <w:rPr>
+                                <w:color w:val="000000"/>
+                              </w:rPr>
+                            </w:pPr>
+                            <w:r>
+                              <w:rPr>
+                                <w:color w:val="000000"/>
+                              </w:rPr>
                               <w:t>Average rangequery time for lin at 0.5 eps: 734838</w:t>
                             </w:r>
                           </w:p>
                           <w:p>
                             <w:pPr>
-                              <w:overflowPunct w:val="false"/>
-                              <w:rPr/>
-                            </w:pPr>
-                            <w:r>
-                              <w:rPr/>
-                            </w:r>
-                          </w:p>
-                          <w:p>
-                            <w:pPr>
-                              <w:overflowPunct w:val="false"/>
-                              <w:rPr/>
-                            </w:pPr>
-                            <w:r>
-                              <w:rPr/>
+                              <w:pStyle w:val="FrameContents"/>
+                              <w:overflowPunct w:val="false"/>
+                              <w:rPr>
+                                <w:color w:val="000000"/>
+                              </w:rPr>
+                            </w:pPr>
+                            <w:r>
+                              <w:rPr>
+                                <w:color w:val="000000"/>
+                              </w:rPr>
+                            </w:r>
+                          </w:p>
+                          <w:p>
+                            <w:pPr>
+                              <w:pStyle w:val="FrameContents"/>
+                              <w:overflowPunct w:val="false"/>
+                              <w:rPr>
+                                <w:color w:val="000000"/>
+                              </w:rPr>
+                            </w:pPr>
+                            <w:r>
+                              <w:rPr>
+                                <w:color w:val="000000"/>
+                              </w:rPr>
                               <w:t>javac *.java &amp;&amp; java Experiments exp2 lin Point_Cloud1.csv 0.5 -36.10818686 14.2416184 4.293473762</w:t>
                             </w:r>
                           </w:p>
                           <w:p>
                             <w:pPr>
-                              <w:overflowPunct w:val="false"/>
-                              <w:rPr/>
-                            </w:pPr>
-                            <w:r>
-                              <w:rPr/>
+                              <w:pStyle w:val="FrameContents"/>
+                              <w:overflowPunct w:val="false"/>
+                              <w:rPr>
+                                <w:color w:val="000000"/>
+                              </w:rPr>
+                            </w:pPr>
+                            <w:r>
+                              <w:rPr>
+                                <w:color w:val="000000"/>
+                              </w:rPr>
                               <w:t>number of neighbors = 7</w:t>
                             </w:r>
                           </w:p>
                           <w:p>
                             <w:pPr>
-                              <w:overflowPunct w:val="false"/>
-                              <w:rPr/>
-                            </w:pPr>
-                            <w:r>
-                              <w:rPr/>
+                              <w:pStyle w:val="FrameContents"/>
+                              <w:overflowPunct w:val="false"/>
+                              <w:rPr>
+                                <w:color w:val="000000"/>
+                              </w:rPr>
+                            </w:pPr>
+                            <w:r>
+                              <w:rPr>
+                                <w:color w:val="000000"/>
+                              </w:rPr>
                               <w:t>Average rangequery time for lin at 0.5 eps: 760299</w:t>
                             </w:r>
                           </w:p>
                           <w:p>
                             <w:pPr>
-                              <w:overflowPunct w:val="false"/>
-                              <w:rPr/>
-                            </w:pPr>
-                            <w:r>
-                              <w:rPr/>
-                            </w:r>
-                          </w:p>
-                          <w:p>
-                            <w:pPr>
-                              <w:overflowPunct w:val="false"/>
-                              <w:rPr/>
-                            </w:pPr>
-                            <w:r>
-                              <w:rPr/>
+                              <w:pStyle w:val="FrameContents"/>
+                              <w:overflowPunct w:val="false"/>
+                              <w:rPr>
+                                <w:color w:val="000000"/>
+                              </w:rPr>
+                            </w:pPr>
+                            <w:r>
+                              <w:rPr>
+                                <w:color w:val="000000"/>
+                              </w:rPr>
+                            </w:r>
+                          </w:p>
+                          <w:p>
+                            <w:pPr>
+                              <w:pStyle w:val="FrameContents"/>
+                              <w:overflowPunct w:val="false"/>
+                              <w:rPr>
+                                <w:color w:val="000000"/>
+                              </w:rPr>
+                            </w:pPr>
+                            <w:r>
+                              <w:rPr>
+                                <w:color w:val="000000"/>
+                              </w:rPr>
                               <w:t>javac *.java &amp;&amp; java Experiments exp2 lin Point_Cloud1.csv 0.5 3.107437007 0.032869335 0.428397562</w:t>
                             </w:r>
                           </w:p>
                           <w:p>
                             <w:pPr>
-                              <w:overflowPunct w:val="false"/>
-                              <w:rPr/>
-                            </w:pPr>
-                            <w:r>
-                              <w:rPr/>
+                              <w:pStyle w:val="FrameContents"/>
+                              <w:overflowPunct w:val="false"/>
+                              <w:rPr>
+                                <w:color w:val="000000"/>
+                              </w:rPr>
+                            </w:pPr>
+                            <w:r>
+                              <w:rPr>
+                                <w:color w:val="000000"/>
+                              </w:rPr>
                               <w:t>number of neighbors = 2106</w:t>
                             </w:r>
                           </w:p>
                           <w:p>
                             <w:pPr>
-                              <w:overflowPunct w:val="false"/>
-                              <w:rPr/>
-                            </w:pPr>
-                            <w:r>
-                              <w:rPr/>
+                              <w:pStyle w:val="FrameContents"/>
+                              <w:overflowPunct w:val="false"/>
+                              <w:rPr>
+                                <w:color w:val="000000"/>
+                              </w:rPr>
+                            </w:pPr>
+                            <w:r>
+                              <w:rPr>
+                                <w:color w:val="000000"/>
+                              </w:rPr>
                               <w:t>Average rangequery time for lin at 0.5 eps: 767307</w:t>
                             </w:r>
                           </w:p>
                           <w:p>
                             <w:pPr>
-                              <w:overflowPunct w:val="false"/>
-                              <w:rPr/>
-                            </w:pPr>
-                            <w:r>
-                              <w:rPr/>
-                            </w:r>
-                          </w:p>
-                          <w:p>
-                            <w:pPr>
-                              <w:overflowPunct w:val="false"/>
-                              <w:rPr/>
-                            </w:pPr>
-                            <w:r>
-                              <w:rPr/>
+                              <w:pStyle w:val="FrameContents"/>
+                              <w:overflowPunct w:val="false"/>
+                              <w:rPr>
+                                <w:color w:val="000000"/>
+                              </w:rPr>
+                            </w:pPr>
+                            <w:r>
+                              <w:rPr>
+                                <w:color w:val="000000"/>
+                              </w:rPr>
+                            </w:r>
+                          </w:p>
+                          <w:p>
+                            <w:pPr>
+                              <w:pStyle w:val="FrameContents"/>
+                              <w:overflowPunct w:val="false"/>
+                              <w:rPr>
+                                <w:color w:val="000000"/>
+                              </w:rPr>
+                            </w:pPr>
+                            <w:r>
+                              <w:rPr>
+                                <w:color w:val="000000"/>
+                              </w:rPr>
                               <w:t>javac *.java &amp;&amp; java Experiments exp2 lin Point_Cloud1.csv 0.5 11.58047393 2.990601868 1.865463342</w:t>
                             </w:r>
                           </w:p>
                           <w:p>
                             <w:pPr>
-                              <w:overflowPunct w:val="false"/>
-                              <w:rPr/>
-                            </w:pPr>
-                            <w:r>
-                              <w:rPr/>
+                              <w:pStyle w:val="FrameContents"/>
+                              <w:overflowPunct w:val="false"/>
+                              <w:rPr>
+                                <w:color w:val="000000"/>
+                              </w:rPr>
+                            </w:pPr>
+                            <w:r>
+                              <w:rPr>
+                                <w:color w:val="000000"/>
+                              </w:rPr>
                               <w:t>number of neighbors = 62</w:t>
                             </w:r>
                           </w:p>
                           <w:p>
                             <w:pPr>
-                              <w:overflowPunct w:val="false"/>
-                              <w:rPr/>
-                            </w:pPr>
-                            <w:r>
-                              <w:rPr/>
+                              <w:pStyle w:val="FrameContents"/>
+                              <w:overflowPunct w:val="false"/>
+                              <w:rPr>
+                                <w:color w:val="000000"/>
+                              </w:rPr>
+                            </w:pPr>
+                            <w:r>
+                              <w:rPr>
+                                <w:color w:val="000000"/>
+                              </w:rPr>
                               <w:t>Average rangequery time for lin at 0.5 eps: 733456</w:t>
                             </w:r>
                           </w:p>
                           <w:p>
                             <w:pPr>
-                              <w:overflowPunct w:val="false"/>
-                              <w:rPr/>
-                            </w:pPr>
-                            <w:r>
-                              <w:rPr/>
-                            </w:r>
-                          </w:p>
-                          <w:p>
-                            <w:pPr>
-                              <w:overflowPunct w:val="false"/>
-                              <w:rPr/>
-                            </w:pPr>
-                            <w:r>
-                              <w:rPr/>
+                              <w:pStyle w:val="FrameContents"/>
+                              <w:overflowPunct w:val="false"/>
+                              <w:rPr>
+                                <w:color w:val="000000"/>
+                              </w:rPr>
+                            </w:pPr>
+                            <w:r>
+                              <w:rPr>
+                                <w:color w:val="000000"/>
+                              </w:rPr>
+                            </w:r>
+                          </w:p>
+                          <w:p>
+                            <w:pPr>
+                              <w:pStyle w:val="FrameContents"/>
+                              <w:overflowPunct w:val="false"/>
+                              <w:rPr>
+                                <w:color w:val="000000"/>
+                              </w:rPr>
+                            </w:pPr>
+                            <w:r>
+                              <w:rPr>
+                                <w:color w:val="000000"/>
+                              </w:rPr>
                               <w:t>javac *.java &amp;&amp; java Experiments exp2 lin Point_Cloud1.csv 0.5 14.15982089 4.680702457 -0.133791584</w:t>
                             </w:r>
                           </w:p>
                           <w:p>
                             <w:pPr>
-                              <w:overflowPunct w:val="false"/>
-                              <w:rPr/>
-                            </w:pPr>
-                            <w:r>
-                              <w:rPr/>
+                              <w:pStyle w:val="FrameContents"/>
+                              <w:overflowPunct w:val="false"/>
+                              <w:rPr>
+                                <w:color w:val="000000"/>
+                              </w:rPr>
+                            </w:pPr>
+                            <w:r>
+                              <w:rPr>
+                                <w:color w:val="000000"/>
+                              </w:rPr>
                               <w:t>number of neighbors = 30</w:t>
                             </w:r>
                           </w:p>
                           <w:p>
                             <w:pPr>
-                              <w:overflowPunct w:val="false"/>
-                              <w:rPr/>
-                            </w:pPr>
-                            <w:r>
-                              <w:rPr/>
+                              <w:pStyle w:val="FrameContents"/>
+                              <w:overflowPunct w:val="false"/>
+                              <w:rPr>
+                                <w:color w:val="000000"/>
+                              </w:rPr>
+                            </w:pPr>
+                            <w:r>
+                              <w:rPr>
+                                <w:color w:val="000000"/>
+                              </w:rPr>
                               <w:t>Average rangequery time for lin at 0.5 eps: 735265</w:t>
                             </w:r>
                           </w:p>
                         </w:txbxContent>
                       </wps:txbx>
-                      <wps:bodyPr wrap="square" lIns="0" rIns="0" tIns="0" bIns="0">
+                      <wps:bodyPr lIns="0" rIns="0" tIns="0" bIns="0">
                         <a:spAutoFit/>
                       </wps:bodyPr>
                     </wps:wsp>
@@ -2551,240 +2774,355 @@
           </mc:Choice>
           <mc:Fallback>
             <w:pict>
-              <v:shape id="shape_0" ID="Shape2_0" stroked="f" style="position:absolute;margin-left:254.55pt;margin-top:-1pt;width:237pt;height:565.8pt" type="shapetype_202">
+              <v:rect id="shape_0" ID="Shape2_0" stroked="f" style="position:absolute;margin-left:254.55pt;margin-top:-1pt;width:237.1pt;height:565.65pt">
+                <w10:wrap type="square"/>
+                <v:fill o:detectmouseclick="t" on="false"/>
+                <v:stroke color="#3465a4" joinstyle="round" endcap="flat"/>
                 <v:textbox>
                   <w:txbxContent>
                     <w:p>
                       <w:pPr>
-                        <w:overflowPunct w:val="false"/>
-                        <w:rPr/>
-                      </w:pPr>
-                      <w:r>
-                        <w:rPr/>
+                        <w:pStyle w:val="FrameContents"/>
+                        <w:overflowPunct w:val="false"/>
+                        <w:rPr>
+                          <w:color w:val="000000"/>
+                        </w:rPr>
+                      </w:pPr>
+                      <w:r>
+                        <w:rPr>
+                          <w:color w:val="000000"/>
+                        </w:rPr>
                         <w:t>javac *.java &amp;&amp; java Experiments exp2 lin Point_Cloud1.csv 0.5 -5.429850155 0.807567048 -0.398216823</w:t>
                       </w:r>
                     </w:p>
                     <w:p>
                       <w:pPr>
-                        <w:overflowPunct w:val="false"/>
-                        <w:rPr/>
-                      </w:pPr>
-                      <w:r>
-                        <w:rPr/>
+                        <w:pStyle w:val="FrameContents"/>
+                        <w:overflowPunct w:val="false"/>
+                        <w:rPr>
+                          <w:color w:val="000000"/>
+                        </w:rPr>
+                      </w:pPr>
+                      <w:r>
+                        <w:rPr>
+                          <w:color w:val="000000"/>
+                        </w:rPr>
                         <w:t>number of neighbors = 459</w:t>
                       </w:r>
                     </w:p>
                     <w:p>
                       <w:pPr>
-                        <w:overflowPunct w:val="false"/>
-                        <w:rPr/>
-                      </w:pPr>
-                      <w:r>
-                        <w:rPr/>
+                        <w:pStyle w:val="FrameContents"/>
+                        <w:overflowPunct w:val="false"/>
+                        <w:rPr>
+                          <w:color w:val="000000"/>
+                        </w:rPr>
+                      </w:pPr>
+                      <w:r>
+                        <w:rPr>
+                          <w:color w:val="000000"/>
+                        </w:rPr>
                         <w:t>Average rangequery time for lin at 0.5 eps: 732354</w:t>
                       </w:r>
                     </w:p>
                     <w:p>
                       <w:pPr>
-                        <w:overflowPunct w:val="false"/>
-                        <w:rPr/>
-                      </w:pPr>
-                      <w:r>
-                        <w:rPr/>
-                      </w:r>
-                    </w:p>
-                    <w:p>
-                      <w:pPr>
-                        <w:overflowPunct w:val="false"/>
-                        <w:rPr/>
-                      </w:pPr>
-                      <w:r>
-                        <w:rPr/>
+                        <w:pStyle w:val="FrameContents"/>
+                        <w:overflowPunct w:val="false"/>
+                        <w:rPr>
+                          <w:color w:val="000000"/>
+                        </w:rPr>
+                      </w:pPr>
+                      <w:r>
+                        <w:rPr>
+                          <w:color w:val="000000"/>
+                        </w:rPr>
+                      </w:r>
+                    </w:p>
+                    <w:p>
+                      <w:pPr>
+                        <w:pStyle w:val="FrameContents"/>
+                        <w:overflowPunct w:val="false"/>
+                        <w:rPr>
+                          <w:color w:val="000000"/>
+                        </w:rPr>
+                      </w:pPr>
+                      <w:r>
+                        <w:rPr>
+                          <w:color w:val="000000"/>
+                        </w:rPr>
                         <w:t>javac *.java &amp;&amp; java Experiments exp2 lin Point_Cloud1.csv 0.5 -12.97637373 5.09061138 0.762238889</w:t>
                       </w:r>
                     </w:p>
                     <w:p>
                       <w:pPr>
-                        <w:overflowPunct w:val="false"/>
-                        <w:rPr/>
-                      </w:pPr>
-                      <w:r>
-                        <w:rPr/>
+                        <w:pStyle w:val="FrameContents"/>
+                        <w:overflowPunct w:val="false"/>
+                        <w:rPr>
+                          <w:color w:val="000000"/>
+                        </w:rPr>
+                      </w:pPr>
+                      <w:r>
+                        <w:rPr>
+                          <w:color w:val="000000"/>
+                        </w:rPr>
                         <w:t>number of neighbors = 8</w:t>
                       </w:r>
                     </w:p>
                     <w:p>
                       <w:pPr>
-                        <w:overflowPunct w:val="false"/>
-                        <w:rPr/>
-                      </w:pPr>
-                      <w:r>
-                        <w:rPr/>
+                        <w:pStyle w:val="FrameContents"/>
+                        <w:overflowPunct w:val="false"/>
+                        <w:rPr>
+                          <w:color w:val="000000"/>
+                        </w:rPr>
+                      </w:pPr>
+                      <w:r>
+                        <w:rPr>
+                          <w:color w:val="000000"/>
+                        </w:rPr>
                         <w:t>Average rangequery time for lin at 0.5 eps: 734838</w:t>
                       </w:r>
                     </w:p>
                     <w:p>
                       <w:pPr>
-                        <w:overflowPunct w:val="false"/>
-                        <w:rPr/>
-                      </w:pPr>
-                      <w:r>
-                        <w:rPr/>
-                      </w:r>
-                    </w:p>
-                    <w:p>
-                      <w:pPr>
-                        <w:overflowPunct w:val="false"/>
-                        <w:rPr/>
-                      </w:pPr>
-                      <w:r>
-                        <w:rPr/>
+                        <w:pStyle w:val="FrameContents"/>
+                        <w:overflowPunct w:val="false"/>
+                        <w:rPr>
+                          <w:color w:val="000000"/>
+                        </w:rPr>
+                      </w:pPr>
+                      <w:r>
+                        <w:rPr>
+                          <w:color w:val="000000"/>
+                        </w:rPr>
+                      </w:r>
+                    </w:p>
+                    <w:p>
+                      <w:pPr>
+                        <w:pStyle w:val="FrameContents"/>
+                        <w:overflowPunct w:val="false"/>
+                        <w:rPr>
+                          <w:color w:val="000000"/>
+                        </w:rPr>
+                      </w:pPr>
+                      <w:r>
+                        <w:rPr>
+                          <w:color w:val="000000"/>
+                        </w:rPr>
                         <w:t>javac *.java &amp;&amp; java Experiments exp2 lin Point_Cloud1.csv 0.5 -36.10818686 14.2416184 4.293473762</w:t>
                       </w:r>
                     </w:p>
                     <w:p>
                       <w:pPr>
-                        <w:overflowPunct w:val="false"/>
-                        <w:rPr/>
-                      </w:pPr>
-                      <w:r>
-                        <w:rPr/>
+                        <w:pStyle w:val="FrameContents"/>
+                        <w:overflowPunct w:val="false"/>
+                        <w:rPr>
+                          <w:color w:val="000000"/>
+                        </w:rPr>
+                      </w:pPr>
+                      <w:r>
+                        <w:rPr>
+                          <w:color w:val="000000"/>
+                        </w:rPr>
                         <w:t>number of neighbors = 7</w:t>
                       </w:r>
                     </w:p>
                     <w:p>
                       <w:pPr>
-                        <w:overflowPunct w:val="false"/>
-                        <w:rPr/>
-                      </w:pPr>
-                      <w:r>
-                        <w:rPr/>
+                        <w:pStyle w:val="FrameContents"/>
+                        <w:overflowPunct w:val="false"/>
+                        <w:rPr>
+                          <w:color w:val="000000"/>
+                        </w:rPr>
+                      </w:pPr>
+                      <w:r>
+                        <w:rPr>
+                          <w:color w:val="000000"/>
+                        </w:rPr>
                         <w:t>Average rangequery time for lin at 0.5 eps: 760299</w:t>
                       </w:r>
                     </w:p>
                     <w:p>
                       <w:pPr>
-                        <w:overflowPunct w:val="false"/>
-                        <w:rPr/>
-                      </w:pPr>
-                      <w:r>
-                        <w:rPr/>
-                      </w:r>
-                    </w:p>
-                    <w:p>
-                      <w:pPr>
-                        <w:overflowPunct w:val="false"/>
-                        <w:rPr/>
-                      </w:pPr>
-                      <w:r>
-                        <w:rPr/>
+                        <w:pStyle w:val="FrameContents"/>
+                        <w:overflowPunct w:val="false"/>
+                        <w:rPr>
+                          <w:color w:val="000000"/>
+                        </w:rPr>
+                      </w:pPr>
+                      <w:r>
+                        <w:rPr>
+                          <w:color w:val="000000"/>
+                        </w:rPr>
+                      </w:r>
+                    </w:p>
+                    <w:p>
+                      <w:pPr>
+                        <w:pStyle w:val="FrameContents"/>
+                        <w:overflowPunct w:val="false"/>
+                        <w:rPr>
+                          <w:color w:val="000000"/>
+                        </w:rPr>
+                      </w:pPr>
+                      <w:r>
+                        <w:rPr>
+                          <w:color w:val="000000"/>
+                        </w:rPr>
                         <w:t>javac *.java &amp;&amp; java Experiments exp2 lin Point_Cloud1.csv 0.5 3.107437007 0.032869335 0.428397562</w:t>
                       </w:r>
                     </w:p>
                     <w:p>
                       <w:pPr>
-                        <w:overflowPunct w:val="false"/>
-                        <w:rPr/>
-                      </w:pPr>
-                      <w:r>
-                        <w:rPr/>
+                        <w:pStyle w:val="FrameContents"/>
+                        <w:overflowPunct w:val="false"/>
+                        <w:rPr>
+                          <w:color w:val="000000"/>
+                        </w:rPr>
+                      </w:pPr>
+                      <w:r>
+                        <w:rPr>
+                          <w:color w:val="000000"/>
+                        </w:rPr>
                         <w:t>number of neighbors = 2106</w:t>
                       </w:r>
                     </w:p>
                     <w:p>
                       <w:pPr>
-                        <w:overflowPunct w:val="false"/>
-                        <w:rPr/>
-                      </w:pPr>
-                      <w:r>
-                        <w:rPr/>
+                        <w:pStyle w:val="FrameContents"/>
+                        <w:overflowPunct w:val="false"/>
+                        <w:rPr>
+                          <w:color w:val="000000"/>
+                        </w:rPr>
+                      </w:pPr>
+                      <w:r>
+                        <w:rPr>
+                          <w:color w:val="000000"/>
+                        </w:rPr>
                         <w:t>Average rangequery time for lin at 0.5 eps: 767307</w:t>
                       </w:r>
                     </w:p>
                     <w:p>
                       <w:pPr>
-                        <w:overflowPunct w:val="false"/>
-                        <w:rPr/>
-                      </w:pPr>
-                      <w:r>
-                        <w:rPr/>
-                      </w:r>
-                    </w:p>
-                    <w:p>
-                      <w:pPr>
-                        <w:overflowPunct w:val="false"/>
-                        <w:rPr/>
-                      </w:pPr>
-                      <w:r>
-                        <w:rPr/>
+                        <w:pStyle w:val="FrameContents"/>
+                        <w:overflowPunct w:val="false"/>
+                        <w:rPr>
+                          <w:color w:val="000000"/>
+                        </w:rPr>
+                      </w:pPr>
+                      <w:r>
+                        <w:rPr>
+                          <w:color w:val="000000"/>
+                        </w:rPr>
+                      </w:r>
+                    </w:p>
+                    <w:p>
+                      <w:pPr>
+                        <w:pStyle w:val="FrameContents"/>
+                        <w:overflowPunct w:val="false"/>
+                        <w:rPr>
+                          <w:color w:val="000000"/>
+                        </w:rPr>
+                      </w:pPr>
+                      <w:r>
+                        <w:rPr>
+                          <w:color w:val="000000"/>
+                        </w:rPr>
                         <w:t>javac *.java &amp;&amp; java Experiments exp2 lin Point_Cloud1.csv 0.5 11.58047393 2.990601868 1.865463342</w:t>
                       </w:r>
                     </w:p>
                     <w:p>
                       <w:pPr>
-                        <w:overflowPunct w:val="false"/>
-                        <w:rPr/>
-                      </w:pPr>
-                      <w:r>
-                        <w:rPr/>
+                        <w:pStyle w:val="FrameContents"/>
+                        <w:overflowPunct w:val="false"/>
+                        <w:rPr>
+                          <w:color w:val="000000"/>
+                        </w:rPr>
+                      </w:pPr>
+                      <w:r>
+                        <w:rPr>
+                          <w:color w:val="000000"/>
+                        </w:rPr>
                         <w:t>number of neighbors = 62</w:t>
                       </w:r>
                     </w:p>
                     <w:p>
                       <w:pPr>
-                        <w:overflowPunct w:val="false"/>
-                        <w:rPr/>
-                      </w:pPr>
-                      <w:r>
-                        <w:rPr/>
+                        <w:pStyle w:val="FrameContents"/>
+                        <w:overflowPunct w:val="false"/>
+                        <w:rPr>
+                          <w:color w:val="000000"/>
+                        </w:rPr>
+                      </w:pPr>
+                      <w:r>
+                        <w:rPr>
+                          <w:color w:val="000000"/>
+                        </w:rPr>
                         <w:t>Average rangequery time for lin at 0.5 eps: 733456</w:t>
                       </w:r>
                     </w:p>
                     <w:p>
                       <w:pPr>
-                        <w:overflowPunct w:val="false"/>
-                        <w:rPr/>
-                      </w:pPr>
-                      <w:r>
-                        <w:rPr/>
-                      </w:r>
-                    </w:p>
-                    <w:p>
-                      <w:pPr>
-                        <w:overflowPunct w:val="false"/>
-                        <w:rPr/>
-                      </w:pPr>
-                      <w:r>
-                        <w:rPr/>
+                        <w:pStyle w:val="FrameContents"/>
+                        <w:overflowPunct w:val="false"/>
+                        <w:rPr>
+                          <w:color w:val="000000"/>
+                        </w:rPr>
+                      </w:pPr>
+                      <w:r>
+                        <w:rPr>
+                          <w:color w:val="000000"/>
+                        </w:rPr>
+                      </w:r>
+                    </w:p>
+                    <w:p>
+                      <w:pPr>
+                        <w:pStyle w:val="FrameContents"/>
+                        <w:overflowPunct w:val="false"/>
+                        <w:rPr>
+                          <w:color w:val="000000"/>
+                        </w:rPr>
+                      </w:pPr>
+                      <w:r>
+                        <w:rPr>
+                          <w:color w:val="000000"/>
+                        </w:rPr>
                         <w:t>javac *.java &amp;&amp; java Experiments exp2 lin Point_Cloud1.csv 0.5 14.15982089 4.680702457 -0.133791584</w:t>
                       </w:r>
                     </w:p>
                     <w:p>
                       <w:pPr>
-                        <w:overflowPunct w:val="false"/>
-                        <w:rPr/>
-                      </w:pPr>
-                      <w:r>
-                        <w:rPr/>
+                        <w:pStyle w:val="FrameContents"/>
+                        <w:overflowPunct w:val="false"/>
+                        <w:rPr>
+                          <w:color w:val="000000"/>
+                        </w:rPr>
+                      </w:pPr>
+                      <w:r>
+                        <w:rPr>
+                          <w:color w:val="000000"/>
+                        </w:rPr>
                         <w:t>number of neighbors = 30</w:t>
                       </w:r>
                     </w:p>
                     <w:p>
                       <w:pPr>
-                        <w:overflowPunct w:val="false"/>
-                        <w:rPr/>
-                      </w:pPr>
-                      <w:r>
-                        <w:rPr/>
+                        <w:pStyle w:val="FrameContents"/>
+                        <w:overflowPunct w:val="false"/>
+                        <w:rPr>
+                          <w:color w:val="000000"/>
+                        </w:rPr>
+                      </w:pPr>
+                      <w:r>
+                        <w:rPr>
+                          <w:color w:val="000000"/>
+                        </w:rPr>
                         <w:t>Average rangequery time for lin at 0.5 eps: 735265</w:t>
                       </w:r>
                     </w:p>
                   </w:txbxContent>
                 </v:textbox>
-                <w10:wrap type="square"/>
-                <v:fill o:detectmouseclick="t" on="false"/>
-                <v:stroke color="black" joinstyle="round" endcap="flat"/>
-              </v:shape>
+              </v:rect>
             </w:pict>
           </mc:Fallback>
         </mc:AlternateContent>
@@ -3079,6 +3417,10 @@
     <w:p>
       <w:pPr>
         <w:pStyle w:val="Heading1"/>
+        <w:numPr>
+          <w:ilvl w:val="0"/>
+          <w:numId w:val="2"/>
+        </w:numPr>
         <w:rPr>
           <w:lang w:val="en-CA" w:eastAsia="zh-CN" w:bidi="hi-IN"/>
         </w:rPr>
@@ -3114,7 +3456,7 @@
         <w:rPr>
           <w:lang w:val="en-CA" w:eastAsia="zh-CN" w:bidi="hi-IN"/>
         </w:rPr>
-        <w:t>Experiment 3 was done with two files. Exp3 utilizes the KD method, while Exp3_lin uses the linear stack method. I was surprised at the results and the time difference between the perofrmance of the KD tree and the stack, as I expected the KD tree to totally outperform the stack. However, it seems the time saved in the nearestneighborsKD calculation is somehow dwarfed by the time complexity of the findClusters algorithm that was used in this experiment. This is to the point that the time saved is negigible. We can say the upperbound here to be findClusters, and the lowerbound to be the nearestneighbors calculation in this experiment.</w:t>
+        <w:t>Experiment 3 was done with two files. Exp3 utilizes the KD method, while Exp3_lin uses the linear stack method. I was surprised at the results and the time difference between the performance of the KD tree and the stack, as I expected the KD tree to totally outperform the stack. However, it seems the time saved in the nearestneighborsKD calculation is somehow dwarfed by the time complexity of the findClusters algorithm that was used in this experiment. This is to the point that the time saved is negigible. We can say the upperbound here to be findClusters, and the lowerbound to be the nearestneighbors calculation in this experiment.</w:t>
       </w:r>
     </w:p>
     <w:p>
@@ -3414,6 +3756,10 @@
     <w:p>
       <w:pPr>
         <w:pStyle w:val="Heading1"/>
+        <w:numPr>
+          <w:ilvl w:val="0"/>
+          <w:numId w:val="2"/>
+        </w:numPr>
         <w:rPr>
           <w:lang w:val="en-CA" w:eastAsia="zh-CN" w:bidi="hi-IN"/>
         </w:rPr>
@@ -3514,7 +3860,7 @@
         <w:rPr>
           <w:lang w:val="en-CA" w:eastAsia="zh-CN" w:bidi="hi-IN"/>
         </w:rPr>
-        <w:t xml:space="preserve"> but at its worst it will perform the same as a stack, being linear. However a KD tree is complicated to understand and complex to implement compared to a stack, and therefore can be harder to debug, secure and maintain than a stack implementation of the algorithm. Is this worth the miniscule amount of time saved, if any time is saved at all? I will say no, and that a stack is a preferable option to a KD tree. It would also depend on the usage of the algorithm. If the algorithm is being performed many many times, the nanoseconds saved in a KD tree implementation may be worth it and save plenty of time. However, if it is being used sparsely such as in our use case, a stack would suffice.</w:t>
+        <w:t xml:space="preserve"> but at its worst it will perform the same as a stack, being linear. However a KD tree is complicated to understand and complex to implement compared to a stack, and therefore can be harder to debug, secure and maintain than a stack implementation of the algorithm. Is this worth the minuscule amount of time saved, if any time is saved at all? I will say no, and that a stack is a preferable option to a KD tree. It would also depend on the usage of the algorithm. If the algorithm is being performed many many times, the nanoseconds saved in a KD tree implementation may be worth it and save plenty of time. However, if it is being used sparsely such as in our use case, a stack would suffice.</w:t>
       </w:r>
     </w:p>
     <w:p>
@@ -3667,8 +4013,130 @@
       </w:pPr>
     </w:lvl>
   </w:abstractNum>
+  <w:abstractNum w:abstractNumId="2">
+    <w:lvl w:ilvl="0">
+      <w:start w:val="1"/>
+      <w:numFmt w:val="none"/>
+      <w:suff w:val="nothing"/>
+      <w:lvlText w:val=""/>
+      <w:lvlJc w:val="left"/>
+      <w:pPr>
+        <w:tabs>
+          <w:tab w:val="num" w:pos="0"/>
+        </w:tabs>
+        <w:ind w:left="0" w:hanging="0"/>
+      </w:pPr>
+    </w:lvl>
+    <w:lvl w:ilvl="1">
+      <w:start w:val="1"/>
+      <w:numFmt w:val="none"/>
+      <w:suff w:val="nothing"/>
+      <w:lvlText w:val=""/>
+      <w:lvlJc w:val="left"/>
+      <w:pPr>
+        <w:tabs>
+          <w:tab w:val="num" w:pos="0"/>
+        </w:tabs>
+        <w:ind w:left="0" w:hanging="0"/>
+      </w:pPr>
+    </w:lvl>
+    <w:lvl w:ilvl="2">
+      <w:start w:val="1"/>
+      <w:numFmt w:val="none"/>
+      <w:suff w:val="nothing"/>
+      <w:lvlText w:val=""/>
+      <w:lvlJc w:val="left"/>
+      <w:pPr>
+        <w:tabs>
+          <w:tab w:val="num" w:pos="0"/>
+        </w:tabs>
+        <w:ind w:left="0" w:hanging="0"/>
+      </w:pPr>
+    </w:lvl>
+    <w:lvl w:ilvl="3">
+      <w:start w:val="1"/>
+      <w:numFmt w:val="none"/>
+      <w:suff w:val="nothing"/>
+      <w:lvlText w:val=""/>
+      <w:lvlJc w:val="left"/>
+      <w:pPr>
+        <w:tabs>
+          <w:tab w:val="num" w:pos="0"/>
+        </w:tabs>
+        <w:ind w:left="0" w:hanging="0"/>
+      </w:pPr>
+    </w:lvl>
+    <w:lvl w:ilvl="4">
+      <w:start w:val="1"/>
+      <w:numFmt w:val="none"/>
+      <w:suff w:val="nothing"/>
+      <w:lvlText w:val=""/>
+      <w:lvlJc w:val="left"/>
+      <w:pPr>
+        <w:tabs>
+          <w:tab w:val="num" w:pos="0"/>
+        </w:tabs>
+        <w:ind w:left="0" w:hanging="0"/>
+      </w:pPr>
+    </w:lvl>
+    <w:lvl w:ilvl="5">
+      <w:start w:val="1"/>
+      <w:numFmt w:val="none"/>
+      <w:suff w:val="nothing"/>
+      <w:lvlText w:val=""/>
+      <w:lvlJc w:val="left"/>
+      <w:pPr>
+        <w:tabs>
+          <w:tab w:val="num" w:pos="0"/>
+        </w:tabs>
+        <w:ind w:left="0" w:hanging="0"/>
+      </w:pPr>
+    </w:lvl>
+    <w:lvl w:ilvl="6">
+      <w:start w:val="1"/>
+      <w:numFmt w:val="none"/>
+      <w:suff w:val="nothing"/>
+      <w:lvlText w:val=""/>
+      <w:lvlJc w:val="left"/>
+      <w:pPr>
+        <w:tabs>
+          <w:tab w:val="num" w:pos="0"/>
+        </w:tabs>
+        <w:ind w:left="0" w:hanging="0"/>
+      </w:pPr>
+    </w:lvl>
+    <w:lvl w:ilvl="7">
+      <w:start w:val="1"/>
+      <w:numFmt w:val="none"/>
+      <w:suff w:val="nothing"/>
+      <w:lvlText w:val=""/>
+      <w:lvlJc w:val="left"/>
+      <w:pPr>
+        <w:tabs>
+          <w:tab w:val="num" w:pos="0"/>
+        </w:tabs>
+        <w:ind w:left="0" w:hanging="0"/>
+      </w:pPr>
+    </w:lvl>
+    <w:lvl w:ilvl="8">
+      <w:start w:val="1"/>
+      <w:numFmt w:val="none"/>
+      <w:suff w:val="nothing"/>
+      <w:lvlText w:val=""/>
+      <w:lvlJc w:val="left"/>
+      <w:pPr>
+        <w:tabs>
+          <w:tab w:val="num" w:pos="0"/>
+        </w:tabs>
+        <w:ind w:left="0" w:hanging="0"/>
+      </w:pPr>
+    </w:lvl>
+  </w:abstractNum>
   <w:num w:numId="1">
     <w:abstractNumId w:val="1"/>
+  </w:num>
+  <w:num w:numId="2">
+    <w:abstractNumId w:val="2"/>
   </w:num>
 </w:numbering>
 </file>
@@ -3680,6 +4148,7 @@
       <w:rPr>
         <w:rFonts w:ascii="Times New Roman" w:hAnsi="Times New Roman" w:eastAsia="Noto Serif CJK SC" w:cs="Lohit Devanagari"/>
         <w:kern w:val="2"/>
+        <w:sz w:val="20"/>
         <w:szCs w:val="24"/>
         <w:lang w:val="en-CA" w:eastAsia="zh-CN" w:bidi="hi-IN"/>
       </w:rPr>
@@ -3701,7 +4170,7 @@
       <w:jc w:val="left"/>
     </w:pPr>
     <w:rPr>
-      <w:rFonts w:eastAsia="Noto Serif CJK SC" w:cs="Lohit Devanagari" w:ascii="Times New Roman" w:hAnsi="Times New Roman"/>
+      <w:rFonts w:ascii="Times New Roman" w:hAnsi="Times New Roman" w:eastAsia="Noto Serif CJK SC" w:cs="Lohit Devanagari"/>
       <w:color w:val="auto"/>
       <w:kern w:val="2"/>
       <w:sz w:val="24"/>
@@ -3787,5 +4256,41 @@
       <w:rFonts w:cs="Lohit Devanagari"/>
     </w:rPr>
   </w:style>
+  <w:style w:type="paragraph" w:styleId="FrameContents">
+    <w:name w:val="Frame Contents"/>
+    <w:basedOn w:val="Normal"/>
+    <w:qFormat/>
+    <w:pPr/>
+    <w:rPr/>
+  </w:style>
+  <w:style w:type="paragraph" w:styleId="Title">
+    <w:name w:val="Title"/>
+    <w:basedOn w:val="Heading"/>
+    <w:next w:val="TextBody"/>
+    <w:qFormat/>
+    <w:pPr>
+      <w:jc w:val="center"/>
+    </w:pPr>
+    <w:rPr>
+      <w:b/>
+      <w:bCs/>
+      <w:sz w:val="56"/>
+      <w:szCs w:val="56"/>
+    </w:rPr>
+  </w:style>
+  <w:style w:type="paragraph" w:styleId="Subtitle">
+    <w:name w:val="Subtitle"/>
+    <w:basedOn w:val="Heading"/>
+    <w:next w:val="TextBody"/>
+    <w:qFormat/>
+    <w:pPr>
+      <w:spacing w:before="60" w:after="120"/>
+      <w:jc w:val="center"/>
+    </w:pPr>
+    <w:rPr>
+      <w:sz w:val="36"/>
+      <w:szCs w:val="36"/>
+    </w:rPr>
+  </w:style>
 </w:styles>
 </file>
</xml_diff>